<commit_message>
added in Fermi charts
</commit_message>
<xml_diff>
--- a/master-report.docx
+++ b/master-report.docx
@@ -393,6 +393,118 @@
             <a:graphic xmlns:a="http://schemas.openxmlformats.org/drawingml/2006/main">
               <a:graphicData uri="http://schemas.openxmlformats.org/drawingml/2006/chart">
                 <c:chart xmlns:c="http://schemas.openxmlformats.org/drawingml/2006/chart" xmlns:r="http://schemas.openxmlformats.org/officeDocument/2006/relationships" r:id="rId8"/>
+              </a:graphicData>
+            </a:graphic>
+          </wp:inline>
+        </w:drawing>
+      </w:r>
+    </w:p>
+    <w:p>
+      <w:pPr>
+        <w:rPr>
+          <w:b/>
+          <w:sz w:val="24"/>
+          <w:szCs w:val="24"/>
+        </w:rPr>
+      </w:pPr>
+    </w:p>
+    <w:p>
+      <w:pPr>
+        <w:rPr>
+          <w:b/>
+          <w:sz w:val="24"/>
+          <w:szCs w:val="24"/>
+        </w:rPr>
+      </w:pPr>
+      <w:r>
+        <w:rPr>
+          <w:noProof/>
+          <w:lang w:eastAsia="en-CA"/>
+        </w:rPr>
+        <w:drawing>
+          <wp:inline distT="0" distB="0" distL="0" distR="0" wp14:anchorId="5B9A3356" wp14:editId="17C03954">
+            <wp:extent cx="4572000" cy="2743200"/>
+            <wp:effectExtent l="0" t="0" r="19050" b="19050"/>
+            <wp:docPr id="4" name="Chart 4"/>
+            <wp:cNvGraphicFramePr/>
+            <a:graphic xmlns:a="http://schemas.openxmlformats.org/drawingml/2006/main">
+              <a:graphicData uri="http://schemas.openxmlformats.org/drawingml/2006/chart">
+                <c:chart xmlns:c="http://schemas.openxmlformats.org/drawingml/2006/chart" xmlns:r="http://schemas.openxmlformats.org/officeDocument/2006/relationships" r:id="rId9"/>
+              </a:graphicData>
+            </a:graphic>
+          </wp:inline>
+        </w:drawing>
+      </w:r>
+    </w:p>
+    <w:p>
+      <w:pPr>
+        <w:rPr>
+          <w:b/>
+          <w:sz w:val="24"/>
+          <w:szCs w:val="24"/>
+        </w:rPr>
+      </w:pPr>
+    </w:p>
+    <w:p>
+      <w:pPr>
+        <w:rPr>
+          <w:b/>
+          <w:sz w:val="24"/>
+          <w:szCs w:val="24"/>
+        </w:rPr>
+      </w:pPr>
+      <w:r>
+        <w:rPr>
+          <w:noProof/>
+          <w:lang w:eastAsia="en-CA"/>
+        </w:rPr>
+        <w:lastRenderedPageBreak/>
+        <w:drawing>
+          <wp:inline distT="0" distB="0" distL="0" distR="0" wp14:anchorId="7F9B1102" wp14:editId="43ABB06F">
+            <wp:extent cx="4572000" cy="2743200"/>
+            <wp:effectExtent l="0" t="0" r="19050" b="19050"/>
+            <wp:docPr id="5" name="Chart 5"/>
+            <wp:cNvGraphicFramePr/>
+            <a:graphic xmlns:a="http://schemas.openxmlformats.org/drawingml/2006/main">
+              <a:graphicData uri="http://schemas.openxmlformats.org/drawingml/2006/chart">
+                <c:chart xmlns:c="http://schemas.openxmlformats.org/drawingml/2006/chart" xmlns:r="http://schemas.openxmlformats.org/officeDocument/2006/relationships" r:id="rId10"/>
+              </a:graphicData>
+            </a:graphic>
+          </wp:inline>
+        </w:drawing>
+      </w:r>
+    </w:p>
+    <w:p>
+      <w:pPr>
+        <w:rPr>
+          <w:b/>
+          <w:sz w:val="24"/>
+          <w:szCs w:val="24"/>
+        </w:rPr>
+      </w:pPr>
+    </w:p>
+    <w:p>
+      <w:pPr>
+        <w:rPr>
+          <w:b/>
+          <w:sz w:val="24"/>
+          <w:szCs w:val="24"/>
+        </w:rPr>
+      </w:pPr>
+      <w:r>
+        <w:rPr>
+          <w:noProof/>
+          <w:lang w:eastAsia="en-CA"/>
+        </w:rPr>
+        <w:drawing>
+          <wp:inline distT="0" distB="0" distL="0" distR="0" wp14:anchorId="22548B76" wp14:editId="103ECA23">
+            <wp:extent cx="4572000" cy="2743200"/>
+            <wp:effectExtent l="0" t="0" r="19050" b="19050"/>
+            <wp:docPr id="6" name="Chart 6"/>
+            <wp:cNvGraphicFramePr/>
+            <a:graphic xmlns:a="http://schemas.openxmlformats.org/drawingml/2006/main">
+              <a:graphicData uri="http://schemas.openxmlformats.org/drawingml/2006/chart">
+                <c:chart xmlns:c="http://schemas.openxmlformats.org/drawingml/2006/chart" xmlns:r="http://schemas.openxmlformats.org/officeDocument/2006/relationships" r:id="rId11"/>
               </a:graphicData>
             </a:graphic>
           </wp:inline>
@@ -961,11 +1073,11 @@
           <c:showBubbleSize val="0"/>
         </c:dLbls>
         <c:gapWidth val="150"/>
-        <c:axId val="86104320"/>
-        <c:axId val="86167552"/>
+        <c:axId val="112093824"/>
+        <c:axId val="111673728"/>
       </c:barChart>
       <c:catAx>
-        <c:axId val="86104320"/>
+        <c:axId val="112093824"/>
         <c:scaling>
           <c:orientation val="minMax"/>
         </c:scaling>
@@ -974,7 +1086,7 @@
         <c:majorTickMark val="out"/>
         <c:minorTickMark val="none"/>
         <c:tickLblPos val="nextTo"/>
-        <c:crossAx val="86167552"/>
+        <c:crossAx val="111673728"/>
         <c:crosses val="autoZero"/>
         <c:auto val="1"/>
         <c:lblAlgn val="ctr"/>
@@ -982,7 +1094,7 @@
         <c:noMultiLvlLbl val="0"/>
       </c:catAx>
       <c:valAx>
-        <c:axId val="86167552"/>
+        <c:axId val="111673728"/>
         <c:scaling>
           <c:orientation val="minMax"/>
         </c:scaling>
@@ -1011,7 +1123,7 @@
         <c:majorTickMark val="out"/>
         <c:minorTickMark val="none"/>
         <c:tickLblPos val="nextTo"/>
-        <c:crossAx val="86104320"/>
+        <c:crossAx val="112093824"/>
         <c:crosses val="autoZero"/>
         <c:crossBetween val="between"/>
       </c:valAx>
@@ -1119,11 +1231,11 @@
           <c:showBubbleSize val="0"/>
         </c:dLbls>
         <c:gapWidth val="150"/>
-        <c:axId val="86200320"/>
-        <c:axId val="86201856"/>
+        <c:axId val="111714304"/>
+        <c:axId val="111715840"/>
       </c:barChart>
       <c:catAx>
-        <c:axId val="86200320"/>
+        <c:axId val="111714304"/>
         <c:scaling>
           <c:orientation val="minMax"/>
         </c:scaling>
@@ -1132,7 +1244,7 @@
         <c:majorTickMark val="out"/>
         <c:minorTickMark val="none"/>
         <c:tickLblPos val="nextTo"/>
-        <c:crossAx val="86201856"/>
+        <c:crossAx val="111715840"/>
         <c:crosses val="autoZero"/>
         <c:auto val="1"/>
         <c:lblAlgn val="ctr"/>
@@ -1140,7 +1252,7 @@
         <c:noMultiLvlLbl val="0"/>
       </c:catAx>
       <c:valAx>
-        <c:axId val="86201856"/>
+        <c:axId val="111715840"/>
         <c:scaling>
           <c:orientation val="minMax"/>
         </c:scaling>
@@ -1169,7 +1281,7 @@
         <c:majorTickMark val="out"/>
         <c:minorTickMark val="none"/>
         <c:tickLblPos val="nextTo"/>
-        <c:crossAx val="86200320"/>
+        <c:crossAx val="111714304"/>
         <c:crosses val="autoZero"/>
         <c:crossBetween val="between"/>
       </c:valAx>
@@ -1272,11 +1384,11 @@
           <c:showBubbleSize val="0"/>
         </c:dLbls>
         <c:gapWidth val="150"/>
-        <c:axId val="86210048"/>
-        <c:axId val="86211584"/>
+        <c:axId val="111744512"/>
+        <c:axId val="111746048"/>
       </c:barChart>
       <c:catAx>
-        <c:axId val="86210048"/>
+        <c:axId val="111744512"/>
         <c:scaling>
           <c:orientation val="minMax"/>
         </c:scaling>
@@ -1285,7 +1397,7 @@
         <c:majorTickMark val="out"/>
         <c:minorTickMark val="none"/>
         <c:tickLblPos val="nextTo"/>
-        <c:crossAx val="86211584"/>
+        <c:crossAx val="111746048"/>
         <c:crosses val="autoZero"/>
         <c:auto val="1"/>
         <c:lblAlgn val="ctr"/>
@@ -1293,7 +1405,7 @@
         <c:noMultiLvlLbl val="0"/>
       </c:catAx>
       <c:valAx>
-        <c:axId val="86211584"/>
+        <c:axId val="111746048"/>
         <c:scaling>
           <c:orientation val="minMax"/>
         </c:scaling>
@@ -1322,7 +1434,481 @@
         <c:majorTickMark val="out"/>
         <c:minorTickMark val="none"/>
         <c:tickLblPos val="nextTo"/>
-        <c:crossAx val="86210048"/>
+        <c:crossAx val="111744512"/>
+        <c:crosses val="autoZero"/>
+        <c:crossBetween val="between"/>
+      </c:valAx>
+    </c:plotArea>
+    <c:plotVisOnly val="1"/>
+    <c:dispBlanksAs val="gap"/>
+    <c:showDLblsOverMax val="0"/>
+  </c:chart>
+  <c:externalData r:id="rId1">
+    <c:autoUpdate val="0"/>
+  </c:externalData>
+</c:chartSpace>
+</file>
+
+<file path=word/charts/chart4.xml><?xml version="1.0" encoding="utf-8"?>
+<c:chartSpace xmlns:c="http://schemas.openxmlformats.org/drawingml/2006/chart" xmlns:a="http://schemas.openxmlformats.org/drawingml/2006/main" xmlns:r="http://schemas.openxmlformats.org/officeDocument/2006/relationships">
+  <c:date1904 val="0"/>
+  <c:lang val="en-CA"/>
+  <c:roundedCorners val="0"/>
+  <mc:AlternateContent xmlns:mc="http://schemas.openxmlformats.org/markup-compatibility/2006">
+    <mc:Choice xmlns:c14="http://schemas.microsoft.com/office/drawing/2007/8/2/chart" Requires="c14">
+      <c14:style val="102"/>
+    </mc:Choice>
+    <mc:Fallback>
+      <c:style val="2"/>
+    </mc:Fallback>
+  </mc:AlternateContent>
+  <c:chart>
+    <c:title>
+      <c:tx>
+        <c:rich>
+          <a:bodyPr/>
+          <a:lstStyle/>
+          <a:p>
+            <a:pPr>
+              <a:defRPr/>
+            </a:pPr>
+            <a:r>
+              <a:rPr lang="en-CA"/>
+              <a:t>GTX 675m (Fermi) Gray</a:t>
+            </a:r>
+            <a:r>
+              <a:rPr lang="en-CA" baseline="0"/>
+              <a:t> processing</a:t>
+            </a:r>
+            <a:endParaRPr lang="en-CA"/>
+          </a:p>
+        </c:rich>
+      </c:tx>
+      <c:overlay val="0"/>
+    </c:title>
+    <c:autoTitleDeleted val="0"/>
+    <c:plotArea>
+      <c:layout/>
+      <c:barChart>
+        <c:barDir val="col"/>
+        <c:grouping val="clustered"/>
+        <c:varyColors val="0"/>
+        <c:ser>
+          <c:idx val="0"/>
+          <c:order val="0"/>
+          <c:invertIfNegative val="0"/>
+          <c:cat>
+            <c:strRef>
+              <c:f>Sheet1!$A$19:$C$19</c:f>
+              <c:strCache>
+                <c:ptCount val="3"/>
+                <c:pt idx="0">
+                  <c:v>CPU</c:v>
+                </c:pt>
+                <c:pt idx="1">
+                  <c:v>GPU Tiled</c:v>
+                </c:pt>
+                <c:pt idx="2">
+                  <c:v>GPU Naive</c:v>
+                </c:pt>
+              </c:strCache>
+            </c:strRef>
+          </c:cat>
+          <c:val>
+            <c:numRef>
+              <c:f>Sheet1!$A$20:$C$20</c:f>
+              <c:numCache>
+                <c:formatCode>General</c:formatCode>
+                <c:ptCount val="3"/>
+                <c:pt idx="0">
+                  <c:v>62.268686000000002</c:v>
+                </c:pt>
+                <c:pt idx="1">
+                  <c:v>34.959755000000001</c:v>
+                </c:pt>
+                <c:pt idx="2">
+                  <c:v>72.355422666666669</c:v>
+                </c:pt>
+              </c:numCache>
+            </c:numRef>
+          </c:val>
+        </c:ser>
+        <c:dLbls>
+          <c:showLegendKey val="0"/>
+          <c:showVal val="0"/>
+          <c:showCatName val="0"/>
+          <c:showSerName val="0"/>
+          <c:showPercent val="0"/>
+          <c:showBubbleSize val="0"/>
+        </c:dLbls>
+        <c:gapWidth val="150"/>
+        <c:axId val="111819776"/>
+        <c:axId val="111858432"/>
+      </c:barChart>
+      <c:catAx>
+        <c:axId val="111819776"/>
+        <c:scaling>
+          <c:orientation val="minMax"/>
+        </c:scaling>
+        <c:delete val="0"/>
+        <c:axPos val="b"/>
+        <c:majorTickMark val="out"/>
+        <c:minorTickMark val="none"/>
+        <c:tickLblPos val="nextTo"/>
+        <c:crossAx val="111858432"/>
+        <c:crosses val="autoZero"/>
+        <c:auto val="1"/>
+        <c:lblAlgn val="ctr"/>
+        <c:lblOffset val="100"/>
+        <c:noMultiLvlLbl val="0"/>
+      </c:catAx>
+      <c:valAx>
+        <c:axId val="111858432"/>
+        <c:scaling>
+          <c:orientation val="minMax"/>
+        </c:scaling>
+        <c:delete val="0"/>
+        <c:axPos val="l"/>
+        <c:majorGridlines/>
+        <c:title>
+          <c:tx>
+            <c:rich>
+              <a:bodyPr rot="-5400000" vert="horz"/>
+              <a:lstStyle/>
+              <a:p>
+                <a:pPr>
+                  <a:defRPr/>
+                </a:pPr>
+                <a:r>
+                  <a:rPr lang="en-CA"/>
+                  <a:t>Time (milliseconds)</a:t>
+                </a:r>
+              </a:p>
+            </c:rich>
+          </c:tx>
+          <c:overlay val="0"/>
+        </c:title>
+        <c:numFmt formatCode="General" sourceLinked="1"/>
+        <c:majorTickMark val="out"/>
+        <c:minorTickMark val="none"/>
+        <c:tickLblPos val="nextTo"/>
+        <c:crossAx val="111819776"/>
+        <c:crosses val="autoZero"/>
+        <c:crossBetween val="between"/>
+      </c:valAx>
+    </c:plotArea>
+    <c:plotVisOnly val="1"/>
+    <c:dispBlanksAs val="gap"/>
+    <c:showDLblsOverMax val="0"/>
+  </c:chart>
+  <c:externalData r:id="rId1">
+    <c:autoUpdate val="0"/>
+  </c:externalData>
+</c:chartSpace>
+</file>
+
+<file path=word/charts/chart5.xml><?xml version="1.0" encoding="utf-8"?>
+<c:chartSpace xmlns:c="http://schemas.openxmlformats.org/drawingml/2006/chart" xmlns:a="http://schemas.openxmlformats.org/drawingml/2006/main" xmlns:r="http://schemas.openxmlformats.org/officeDocument/2006/relationships">
+  <c:date1904 val="0"/>
+  <c:lang val="en-CA"/>
+  <c:roundedCorners val="0"/>
+  <mc:AlternateContent xmlns:mc="http://schemas.openxmlformats.org/markup-compatibility/2006">
+    <mc:Choice xmlns:c14="http://schemas.microsoft.com/office/drawing/2007/8/2/chart" Requires="c14">
+      <c14:style val="102"/>
+    </mc:Choice>
+    <mc:Fallback>
+      <c:style val="2"/>
+    </mc:Fallback>
+  </mc:AlternateContent>
+  <c:chart>
+    <c:title>
+      <c:tx>
+        <c:rich>
+          <a:bodyPr/>
+          <a:lstStyle/>
+          <a:p>
+            <a:pPr>
+              <a:defRPr/>
+            </a:pPr>
+            <a:r>
+              <a:rPr lang="en-CA"/>
+              <a:t>GTX 675m</a:t>
+            </a:r>
+            <a:r>
+              <a:rPr lang="en-CA" baseline="0"/>
+              <a:t> (Fermi) Colour - HSL</a:t>
+            </a:r>
+            <a:endParaRPr lang="en-CA"/>
+          </a:p>
+        </c:rich>
+      </c:tx>
+      <c:overlay val="0"/>
+    </c:title>
+    <c:autoTitleDeleted val="0"/>
+    <c:plotArea>
+      <c:layout/>
+      <c:barChart>
+        <c:barDir val="col"/>
+        <c:grouping val="clustered"/>
+        <c:varyColors val="0"/>
+        <c:ser>
+          <c:idx val="0"/>
+          <c:order val="0"/>
+          <c:invertIfNegative val="0"/>
+          <c:cat>
+            <c:strRef>
+              <c:f>Sheet1!$A$23:$C$23</c:f>
+              <c:strCache>
+                <c:ptCount val="3"/>
+                <c:pt idx="0">
+                  <c:v>CPU HSL</c:v>
+                </c:pt>
+                <c:pt idx="1">
+                  <c:v>GPU Tiled - HSL</c:v>
+                </c:pt>
+                <c:pt idx="2">
+                  <c:v>GPU Naïve - HSL</c:v>
+                </c:pt>
+              </c:strCache>
+            </c:strRef>
+          </c:cat>
+          <c:val>
+            <c:numRef>
+              <c:f>Sheet1!$A$24:$C$24</c:f>
+              <c:numCache>
+                <c:formatCode>General</c:formatCode>
+                <c:ptCount val="3"/>
+                <c:pt idx="0">
+                  <c:v>1201.8142773333334</c:v>
+                </c:pt>
+                <c:pt idx="1">
+                  <c:v>151.74037166666668</c:v>
+                </c:pt>
+                <c:pt idx="2">
+                  <c:v>200.80193066666666</c:v>
+                </c:pt>
+              </c:numCache>
+            </c:numRef>
+          </c:val>
+        </c:ser>
+        <c:dLbls>
+          <c:showLegendKey val="0"/>
+          <c:showVal val="0"/>
+          <c:showCatName val="0"/>
+          <c:showSerName val="0"/>
+          <c:showPercent val="0"/>
+          <c:showBubbleSize val="0"/>
+        </c:dLbls>
+        <c:gapWidth val="150"/>
+        <c:axId val="111866624"/>
+        <c:axId val="111868160"/>
+      </c:barChart>
+      <c:catAx>
+        <c:axId val="111866624"/>
+        <c:scaling>
+          <c:orientation val="minMax"/>
+        </c:scaling>
+        <c:delete val="0"/>
+        <c:axPos val="b"/>
+        <c:majorTickMark val="out"/>
+        <c:minorTickMark val="none"/>
+        <c:tickLblPos val="nextTo"/>
+        <c:crossAx val="111868160"/>
+        <c:crosses val="autoZero"/>
+        <c:auto val="1"/>
+        <c:lblAlgn val="ctr"/>
+        <c:lblOffset val="100"/>
+        <c:noMultiLvlLbl val="0"/>
+      </c:catAx>
+      <c:valAx>
+        <c:axId val="111868160"/>
+        <c:scaling>
+          <c:orientation val="minMax"/>
+        </c:scaling>
+        <c:delete val="0"/>
+        <c:axPos val="l"/>
+        <c:majorGridlines/>
+        <c:title>
+          <c:tx>
+            <c:rich>
+              <a:bodyPr rot="-5400000" vert="horz"/>
+              <a:lstStyle/>
+              <a:p>
+                <a:pPr>
+                  <a:defRPr/>
+                </a:pPr>
+                <a:r>
+                  <a:rPr lang="en-CA"/>
+                  <a:t>Time (milliseconds)</a:t>
+                </a:r>
+              </a:p>
+            </c:rich>
+          </c:tx>
+          <c:overlay val="0"/>
+        </c:title>
+        <c:numFmt formatCode="General" sourceLinked="1"/>
+        <c:majorTickMark val="out"/>
+        <c:minorTickMark val="none"/>
+        <c:tickLblPos val="nextTo"/>
+        <c:crossAx val="111866624"/>
+        <c:crosses val="autoZero"/>
+        <c:crossBetween val="between"/>
+      </c:valAx>
+    </c:plotArea>
+    <c:plotVisOnly val="1"/>
+    <c:dispBlanksAs val="gap"/>
+    <c:showDLblsOverMax val="0"/>
+  </c:chart>
+  <c:externalData r:id="rId1">
+    <c:autoUpdate val="0"/>
+  </c:externalData>
+</c:chartSpace>
+</file>
+
+<file path=word/charts/chart6.xml><?xml version="1.0" encoding="utf-8"?>
+<c:chartSpace xmlns:c="http://schemas.openxmlformats.org/drawingml/2006/chart" xmlns:a="http://schemas.openxmlformats.org/drawingml/2006/main" xmlns:r="http://schemas.openxmlformats.org/officeDocument/2006/relationships">
+  <c:date1904 val="0"/>
+  <c:lang val="en-CA"/>
+  <c:roundedCorners val="0"/>
+  <mc:AlternateContent xmlns:mc="http://schemas.openxmlformats.org/markup-compatibility/2006">
+    <mc:Choice xmlns:c14="http://schemas.microsoft.com/office/drawing/2007/8/2/chart" Requires="c14">
+      <c14:style val="102"/>
+    </mc:Choice>
+    <mc:Fallback>
+      <c:style val="2"/>
+    </mc:Fallback>
+  </mc:AlternateContent>
+  <c:chart>
+    <c:title>
+      <c:tx>
+        <c:rich>
+          <a:bodyPr/>
+          <a:lstStyle/>
+          <a:p>
+            <a:pPr>
+              <a:defRPr/>
+            </a:pPr>
+            <a:r>
+              <a:rPr lang="en-CA"/>
+              <a:t>GTX 675m</a:t>
+            </a:r>
+            <a:r>
+              <a:rPr lang="en-CA" baseline="0"/>
+              <a:t> (Fermi) Colour - YUV</a:t>
+            </a:r>
+            <a:endParaRPr lang="en-CA"/>
+          </a:p>
+        </c:rich>
+      </c:tx>
+      <c:overlay val="0"/>
+    </c:title>
+    <c:autoTitleDeleted val="0"/>
+    <c:plotArea>
+      <c:layout/>
+      <c:barChart>
+        <c:barDir val="col"/>
+        <c:grouping val="clustered"/>
+        <c:varyColors val="0"/>
+        <c:ser>
+          <c:idx val="0"/>
+          <c:order val="0"/>
+          <c:invertIfNegative val="0"/>
+          <c:cat>
+            <c:strRef>
+              <c:f>Sheet1!$A$26:$C$26</c:f>
+              <c:strCache>
+                <c:ptCount val="3"/>
+                <c:pt idx="0">
+                  <c:v>CPU YUV</c:v>
+                </c:pt>
+                <c:pt idx="1">
+                  <c:v>GPU Tiled -YUV</c:v>
+                </c:pt>
+                <c:pt idx="2">
+                  <c:v>GPU Naïve - YUV</c:v>
+                </c:pt>
+              </c:strCache>
+            </c:strRef>
+          </c:cat>
+          <c:val>
+            <c:numRef>
+              <c:f>Sheet1!$A$27:$C$27</c:f>
+              <c:numCache>
+                <c:formatCode>General</c:formatCode>
+                <c:ptCount val="3"/>
+                <c:pt idx="0">
+                  <c:v>516.8473273333334</c:v>
+                </c:pt>
+                <c:pt idx="1">
+                  <c:v>123.48761766666667</c:v>
+                </c:pt>
+                <c:pt idx="2">
+                  <c:v>166.10010800000001</c:v>
+                </c:pt>
+              </c:numCache>
+            </c:numRef>
+          </c:val>
+        </c:ser>
+        <c:dLbls>
+          <c:showLegendKey val="0"/>
+          <c:showVal val="0"/>
+          <c:showCatName val="0"/>
+          <c:showSerName val="0"/>
+          <c:showPercent val="0"/>
+          <c:showBubbleSize val="0"/>
+        </c:dLbls>
+        <c:gapWidth val="150"/>
+        <c:axId val="111966464"/>
+        <c:axId val="111968256"/>
+      </c:barChart>
+      <c:catAx>
+        <c:axId val="111966464"/>
+        <c:scaling>
+          <c:orientation val="minMax"/>
+        </c:scaling>
+        <c:delete val="0"/>
+        <c:axPos val="b"/>
+        <c:majorTickMark val="out"/>
+        <c:minorTickMark val="none"/>
+        <c:tickLblPos val="nextTo"/>
+        <c:crossAx val="111968256"/>
+        <c:crosses val="autoZero"/>
+        <c:auto val="1"/>
+        <c:lblAlgn val="ctr"/>
+        <c:lblOffset val="100"/>
+        <c:noMultiLvlLbl val="0"/>
+      </c:catAx>
+      <c:valAx>
+        <c:axId val="111968256"/>
+        <c:scaling>
+          <c:orientation val="minMax"/>
+        </c:scaling>
+        <c:delete val="0"/>
+        <c:axPos val="l"/>
+        <c:majorGridlines/>
+        <c:title>
+          <c:tx>
+            <c:rich>
+              <a:bodyPr rot="-5400000" vert="horz"/>
+              <a:lstStyle/>
+              <a:p>
+                <a:pPr>
+                  <a:defRPr/>
+                </a:pPr>
+                <a:r>
+                  <a:rPr lang="en-CA"/>
+                  <a:t>Time (milliseconds)</a:t>
+                </a:r>
+              </a:p>
+            </c:rich>
+          </c:tx>
+          <c:overlay val="0"/>
+        </c:title>
+        <c:numFmt formatCode="General" sourceLinked="1"/>
+        <c:majorTickMark val="out"/>
+        <c:minorTickMark val="none"/>
+        <c:tickLblPos val="nextTo"/>
+        <c:crossAx val="111966464"/>
         <c:crosses val="autoZero"/>
         <c:crossBetween val="between"/>
       </c:valAx>
@@ -1627,7 +2213,7 @@
 </file>
 
 <file path=customXml/itemProps1.xml><?xml version="1.0" encoding="utf-8"?>
-<ds:datastoreItem xmlns:ds="http://schemas.openxmlformats.org/officeDocument/2006/customXml" ds:itemID="{729A57B6-BD9F-4D6E-87C2-5941CB20F124}">
+<ds:datastoreItem xmlns:ds="http://schemas.openxmlformats.org/officeDocument/2006/customXml" ds:itemID="{25073C2B-E334-42F2-978D-50E7A79FDD57}">
   <ds:schemaRefs>
     <ds:schemaRef ds:uri="http://schemas.openxmlformats.org/officeDocument/2006/bibliography"/>
   </ds:schemaRefs>

</xml_diff>

<commit_message>
updated analysis and added kepler document link
</commit_message>
<xml_diff>
--- a/master-report.docx
+++ b/master-report.docx
@@ -405,8 +405,6 @@
         </w:rPr>
         <w:t xml:space="preserve"> (which appears to be running a GTX 760 (Kepler architecture)</w:t>
       </w:r>
-      <w:bookmarkStart w:id="0" w:name="_GoBack"/>
-      <w:bookmarkEnd w:id="0"/>
       <w:r>
         <w:rPr>
           <w:sz w:val="24"/>
@@ -428,6 +426,13 @@
           <w:szCs w:val="24"/>
         </w:rPr>
         <w:t>the NVIDIA Kepler Architecture Whitepaper described some improvements that were made from the Fermi to the Kepler architecture that could explain this huge difference in performance gains. One of the improvements in Kepler described in the whitepaper is that atomic operations such as atomicAdd have received a 9 times performance increase from the previous Fermi architecture (page 12 in the included NVIDIA document).</w:t>
+      </w:r>
+      <w:r>
+        <w:rPr>
+          <w:sz w:val="24"/>
+          <w:szCs w:val="24"/>
+        </w:rPr>
+        <w:t xml:space="preserve"> Due to these architectural differences, the improvements seen in Fermi when using shared memory seem to have been optimized out in Kepler through the use of low latency global atomic operations.</w:t>
       </w:r>
     </w:p>
     <w:p>
@@ -558,6 +563,95 @@
             </a:graphic>
           </wp:inline>
         </w:drawing>
+      </w:r>
+    </w:p>
+    <w:p>
+      <w:pPr>
+        <w:rPr>
+          <w:b/>
+          <w:sz w:val="24"/>
+          <w:szCs w:val="24"/>
+        </w:rPr>
+      </w:pPr>
+    </w:p>
+    <w:p>
+      <w:pPr>
+        <w:rPr>
+          <w:b/>
+          <w:sz w:val="24"/>
+          <w:szCs w:val="24"/>
+        </w:rPr>
+      </w:pPr>
+    </w:p>
+    <w:p>
+      <w:pPr>
+        <w:rPr>
+          <w:b/>
+          <w:sz w:val="24"/>
+          <w:szCs w:val="24"/>
+        </w:rPr>
+      </w:pPr>
+    </w:p>
+    <w:p>
+      <w:pPr>
+        <w:rPr>
+          <w:b/>
+          <w:sz w:val="24"/>
+          <w:szCs w:val="24"/>
+        </w:rPr>
+      </w:pPr>
+    </w:p>
+    <w:p>
+      <w:pPr>
+        <w:rPr>
+          <w:b/>
+          <w:sz w:val="24"/>
+          <w:szCs w:val="24"/>
+        </w:rPr>
+      </w:pPr>
+    </w:p>
+    <w:p>
+      <w:pPr>
+        <w:rPr>
+          <w:b/>
+          <w:sz w:val="24"/>
+          <w:szCs w:val="24"/>
+        </w:rPr>
+      </w:pPr>
+    </w:p>
+    <w:p>
+      <w:pPr>
+        <w:rPr>
+          <w:b/>
+          <w:sz w:val="24"/>
+          <w:szCs w:val="24"/>
+        </w:rPr>
+      </w:pPr>
+      <w:bookmarkStart w:id="0" w:name="_GoBack"/>
+      <w:bookmarkEnd w:id="0"/>
+      <w:r>
+        <w:rPr>
+          <w:b/>
+          <w:sz w:val="24"/>
+          <w:szCs w:val="24"/>
+        </w:rPr>
+        <w:lastRenderedPageBreak/>
+        <w:t>Link to NVIDIA Kepler Whitepaper document:</w:t>
+      </w:r>
+    </w:p>
+    <w:p>
+      <w:pPr>
+        <w:rPr>
+          <w:sz w:val="24"/>
+          <w:szCs w:val="24"/>
+        </w:rPr>
+      </w:pPr>
+      <w:r>
+        <w:rPr>
+          <w:sz w:val="24"/>
+          <w:szCs w:val="24"/>
+        </w:rPr>
+        <w:t>http://www.nvidia.com/content/PDF/kepler/NVIDIA-Kepler-GK110-Architecture-Whitepaper.pdf</w:t>
       </w:r>
     </w:p>
     <w:sectPr>
@@ -1125,11 +1219,11 @@
           <c:showBubbleSize val="0"/>
         </c:dLbls>
         <c:gapWidth val="150"/>
-        <c:axId val="115847552"/>
-        <c:axId val="115856512"/>
+        <c:axId val="115530368"/>
+        <c:axId val="115850240"/>
       </c:barChart>
       <c:catAx>
-        <c:axId val="115847552"/>
+        <c:axId val="115530368"/>
         <c:scaling>
           <c:orientation val="minMax"/>
         </c:scaling>
@@ -1138,7 +1232,7 @@
         <c:majorTickMark val="out"/>
         <c:minorTickMark val="none"/>
         <c:tickLblPos val="nextTo"/>
-        <c:crossAx val="115856512"/>
+        <c:crossAx val="115850240"/>
         <c:crosses val="autoZero"/>
         <c:auto val="1"/>
         <c:lblAlgn val="ctr"/>
@@ -1146,7 +1240,7 @@
         <c:noMultiLvlLbl val="0"/>
       </c:catAx>
       <c:valAx>
-        <c:axId val="115856512"/>
+        <c:axId val="115850240"/>
         <c:scaling>
           <c:orientation val="minMax"/>
         </c:scaling>
@@ -1175,7 +1269,7 @@
         <c:majorTickMark val="out"/>
         <c:minorTickMark val="none"/>
         <c:tickLblPos val="nextTo"/>
-        <c:crossAx val="115847552"/>
+        <c:crossAx val="115530368"/>
         <c:crosses val="autoZero"/>
         <c:crossBetween val="between"/>
       </c:valAx>
@@ -1278,11 +1372,11 @@
           <c:showBubbleSize val="0"/>
         </c:dLbls>
         <c:gapWidth val="150"/>
-        <c:axId val="87681280"/>
-        <c:axId val="112041984"/>
+        <c:axId val="112240128"/>
+        <c:axId val="112241664"/>
       </c:barChart>
       <c:catAx>
-        <c:axId val="87681280"/>
+        <c:axId val="112240128"/>
         <c:scaling>
           <c:orientation val="minMax"/>
         </c:scaling>
@@ -1291,7 +1385,7 @@
         <c:majorTickMark val="out"/>
         <c:minorTickMark val="none"/>
         <c:tickLblPos val="nextTo"/>
-        <c:crossAx val="112041984"/>
+        <c:crossAx val="112241664"/>
         <c:crosses val="autoZero"/>
         <c:auto val="1"/>
         <c:lblAlgn val="ctr"/>
@@ -1299,7 +1393,7 @@
         <c:noMultiLvlLbl val="0"/>
       </c:catAx>
       <c:valAx>
-        <c:axId val="112041984"/>
+        <c:axId val="112241664"/>
         <c:scaling>
           <c:orientation val="minMax"/>
         </c:scaling>
@@ -1328,7 +1422,7 @@
         <c:majorTickMark val="out"/>
         <c:minorTickMark val="none"/>
         <c:tickLblPos val="nextTo"/>
-        <c:crossAx val="87681280"/>
+        <c:crossAx val="112240128"/>
         <c:crosses val="autoZero"/>
         <c:crossBetween val="between"/>
       </c:valAx>
@@ -1431,11 +1525,11 @@
           <c:showBubbleSize val="0"/>
         </c:dLbls>
         <c:gapWidth val="150"/>
-        <c:axId val="112336896"/>
-        <c:axId val="112338432"/>
+        <c:axId val="112356352"/>
+        <c:axId val="112374528"/>
       </c:barChart>
       <c:catAx>
-        <c:axId val="112336896"/>
+        <c:axId val="112356352"/>
         <c:scaling>
           <c:orientation val="minMax"/>
         </c:scaling>
@@ -1444,7 +1538,7 @@
         <c:majorTickMark val="out"/>
         <c:minorTickMark val="none"/>
         <c:tickLblPos val="nextTo"/>
-        <c:crossAx val="112338432"/>
+        <c:crossAx val="112374528"/>
         <c:crosses val="autoZero"/>
         <c:auto val="1"/>
         <c:lblAlgn val="ctr"/>
@@ -1452,7 +1546,7 @@
         <c:noMultiLvlLbl val="0"/>
       </c:catAx>
       <c:valAx>
-        <c:axId val="112338432"/>
+        <c:axId val="112374528"/>
         <c:scaling>
           <c:orientation val="minMax"/>
         </c:scaling>
@@ -1481,7 +1575,7 @@
         <c:majorTickMark val="out"/>
         <c:minorTickMark val="none"/>
         <c:tickLblPos val="nextTo"/>
-        <c:crossAx val="112336896"/>
+        <c:crossAx val="112356352"/>
         <c:crosses val="autoZero"/>
         <c:crossBetween val="between"/>
       </c:valAx>
@@ -1589,11 +1683,11 @@
           <c:showBubbleSize val="0"/>
         </c:dLbls>
         <c:gapWidth val="150"/>
-        <c:axId val="112375296"/>
-        <c:axId val="112376832"/>
+        <c:axId val="112411392"/>
+        <c:axId val="112412928"/>
       </c:barChart>
       <c:catAx>
-        <c:axId val="112375296"/>
+        <c:axId val="112411392"/>
         <c:scaling>
           <c:orientation val="minMax"/>
         </c:scaling>
@@ -1602,7 +1696,7 @@
         <c:majorTickMark val="out"/>
         <c:minorTickMark val="none"/>
         <c:tickLblPos val="nextTo"/>
-        <c:crossAx val="112376832"/>
+        <c:crossAx val="112412928"/>
         <c:crosses val="autoZero"/>
         <c:auto val="1"/>
         <c:lblAlgn val="ctr"/>
@@ -1610,7 +1704,7 @@
         <c:noMultiLvlLbl val="0"/>
       </c:catAx>
       <c:valAx>
-        <c:axId val="112376832"/>
+        <c:axId val="112412928"/>
         <c:scaling>
           <c:orientation val="minMax"/>
         </c:scaling>
@@ -1639,7 +1733,7 @@
         <c:majorTickMark val="out"/>
         <c:minorTickMark val="none"/>
         <c:tickLblPos val="nextTo"/>
-        <c:crossAx val="112375296"/>
+        <c:crossAx val="112411392"/>
         <c:crosses val="autoZero"/>
         <c:crossBetween val="between"/>
       </c:valAx>
@@ -1747,11 +1841,11 @@
           <c:showBubbleSize val="0"/>
         </c:dLbls>
         <c:gapWidth val="150"/>
-        <c:axId val="112385024"/>
-        <c:axId val="112567040"/>
+        <c:axId val="112384256"/>
+        <c:axId val="112631808"/>
       </c:barChart>
       <c:catAx>
-        <c:axId val="112385024"/>
+        <c:axId val="112384256"/>
         <c:scaling>
           <c:orientation val="minMax"/>
         </c:scaling>
@@ -1760,7 +1854,7 @@
         <c:majorTickMark val="out"/>
         <c:minorTickMark val="none"/>
         <c:tickLblPos val="nextTo"/>
-        <c:crossAx val="112567040"/>
+        <c:crossAx val="112631808"/>
         <c:crosses val="autoZero"/>
         <c:auto val="1"/>
         <c:lblAlgn val="ctr"/>
@@ -1768,7 +1862,7 @@
         <c:noMultiLvlLbl val="0"/>
       </c:catAx>
       <c:valAx>
-        <c:axId val="112567040"/>
+        <c:axId val="112631808"/>
         <c:scaling>
           <c:orientation val="minMax"/>
         </c:scaling>
@@ -1797,7 +1891,7 @@
         <c:majorTickMark val="out"/>
         <c:minorTickMark val="none"/>
         <c:tickLblPos val="nextTo"/>
-        <c:crossAx val="112385024"/>
+        <c:crossAx val="112384256"/>
         <c:crosses val="autoZero"/>
         <c:crossBetween val="between"/>
       </c:valAx>
@@ -1905,11 +1999,11 @@
           <c:showBubbleSize val="0"/>
         </c:dLbls>
         <c:gapWidth val="150"/>
-        <c:axId val="112632576"/>
-        <c:axId val="112634112"/>
+        <c:axId val="112672768"/>
+        <c:axId val="112674304"/>
       </c:barChart>
       <c:catAx>
-        <c:axId val="112632576"/>
+        <c:axId val="112672768"/>
         <c:scaling>
           <c:orientation val="minMax"/>
         </c:scaling>
@@ -1918,7 +2012,7 @@
         <c:majorTickMark val="out"/>
         <c:minorTickMark val="none"/>
         <c:tickLblPos val="nextTo"/>
-        <c:crossAx val="112634112"/>
+        <c:crossAx val="112674304"/>
         <c:crosses val="autoZero"/>
         <c:auto val="1"/>
         <c:lblAlgn val="ctr"/>
@@ -1926,7 +2020,7 @@
         <c:noMultiLvlLbl val="0"/>
       </c:catAx>
       <c:valAx>
-        <c:axId val="112634112"/>
+        <c:axId val="112674304"/>
         <c:scaling>
           <c:orientation val="minMax"/>
         </c:scaling>
@@ -1955,7 +2049,7 @@
         <c:majorTickMark val="out"/>
         <c:minorTickMark val="none"/>
         <c:tickLblPos val="nextTo"/>
-        <c:crossAx val="112632576"/>
+        <c:crossAx val="112672768"/>
         <c:crosses val="autoZero"/>
         <c:crossBetween val="between"/>
       </c:valAx>
@@ -2260,7 +2354,7 @@
 </file>
 
 <file path=customXml/itemProps1.xml><?xml version="1.0" encoding="utf-8"?>
-<ds:datastoreItem xmlns:ds="http://schemas.openxmlformats.org/officeDocument/2006/customXml" ds:itemID="{C3DB10A1-D68A-44B1-BE6C-7871E86D94AE}">
+<ds:datastoreItem xmlns:ds="http://schemas.openxmlformats.org/officeDocument/2006/customXml" ds:itemID="{82D07D30-BC5D-464B-9914-C724AC52318C}">
   <ds:schemaRefs>
     <ds:schemaRef ds:uri="http://schemas.openxmlformats.org/officeDocument/2006/bibliography"/>
   </ds:schemaRefs>

</xml_diff>

<commit_message>
added in my test machine details
</commit_message>
<xml_diff>
--- a/master-report.docx
+++ b/master-report.docx
@@ -1,38 +1,25 @@
 
 <file path=word/document.xml><?xml version="1.0" encoding="utf-8"?>
-<w:document xmlns:o="urn:schemas-microsoft-com:office:office" xmlns:r="http://schemas.openxmlformats.org/officeDocument/2006/relationships" xmlns:v="urn:schemas-microsoft-com:vml" xmlns:w="http://schemas.openxmlformats.org/wordprocessingml/2006/main" xmlns:w10="urn:schemas-microsoft-com:office:word" xmlns:wp="http://schemas.openxmlformats.org/drawingml/2006/wordprocessingDrawing" xmlns:wps="http://schemas.microsoft.com/office/word/2010/wordprocessingShape" xmlns:wpg="http://schemas.microsoft.com/office/word/2010/wordprocessingGroup" xmlns:mc="http://schemas.openxmlformats.org/markup-compatibility/2006" xmlns:wp14="http://schemas.microsoft.com/office/word/2010/wordprocessingDrawing" xmlns:w14="http://schemas.microsoft.com/office/word/2010/wordml" mc:Ignorable="w14 wp14">
+<w:document xmlns:wpc="http://schemas.microsoft.com/office/word/2010/wordprocessingCanvas" xmlns:mc="http://schemas.openxmlformats.org/markup-compatibility/2006" xmlns:o="urn:schemas-microsoft-com:office:office" xmlns:r="http://schemas.openxmlformats.org/officeDocument/2006/relationships" xmlns:m="http://schemas.openxmlformats.org/officeDocument/2006/math" xmlns:v="urn:schemas-microsoft-com:vml" xmlns:wp14="http://schemas.microsoft.com/office/word/2010/wordprocessingDrawing" xmlns:wp="http://schemas.openxmlformats.org/drawingml/2006/wordprocessingDrawing" xmlns:w10="urn:schemas-microsoft-com:office:word" xmlns:w="http://schemas.openxmlformats.org/wordprocessingml/2006/main" xmlns:w14="http://schemas.microsoft.com/office/word/2010/wordml" xmlns:wpg="http://schemas.microsoft.com/office/word/2010/wordprocessingGroup" xmlns:wpi="http://schemas.microsoft.com/office/word/2010/wordprocessingInk" xmlns:wne="http://schemas.microsoft.com/office/word/2006/wordml" xmlns:wps="http://schemas.microsoft.com/office/word/2010/wordprocessingShape" mc:Ignorable="w14 wp14">
   <w:body>
     <w:p>
       <w:pPr>
-        <w:pStyle w:val="Normal"/>
         <w:jc w:val="center"/>
         <w:rPr>
           <w:lang w:eastAsia="en-CA"/>
         </w:rPr>
       </w:pPr>
-      <w:r>
+    </w:p>
+    <w:p>
+      <w:pPr>
+        <w:jc w:val="center"/>
         <w:rPr>
           <w:lang w:eastAsia="en-CA"/>
         </w:rPr>
-      </w:r>
-    </w:p>
-    <w:p>
-      <w:pPr>
-        <w:pStyle w:val="Normal"/>
-        <w:jc w:val="center"/>
-        <w:rPr>
-          <w:lang w:eastAsia="en-CA"/>
-        </w:rPr>
-      </w:pPr>
-      <w:r>
-        <w:rPr>
-          <w:lang w:eastAsia="en-CA"/>
-        </w:rPr>
-      </w:r>
-    </w:p>
-    <w:p>
-      <w:pPr>
-        <w:pStyle w:val="Normal"/>
+      </w:pPr>
+    </w:p>
+    <w:p>
+      <w:pPr>
         <w:jc w:val="center"/>
         <w:rPr>
           <w:sz w:val="72"/>
@@ -40,73 +27,95 @@
           <w:lang w:eastAsia="en-CA"/>
         </w:rPr>
       </w:pPr>
-      <w:r>
+    </w:p>
+    <w:p>
+      <w:pPr>
+        <w:jc w:val="center"/>
         <w:rPr>
           <w:sz w:val="72"/>
           <w:szCs w:val="72"/>
           <w:lang w:eastAsia="en-CA"/>
         </w:rPr>
-      </w:r>
-    </w:p>
-    <w:p>
-      <w:pPr>
-        <w:pStyle w:val="Normal"/>
-        <w:jc w:val="center"/>
+      </w:pPr>
+      <w:r>
         <w:rPr>
           <w:sz w:val="72"/>
           <w:szCs w:val="72"/>
           <w:lang w:eastAsia="en-CA"/>
         </w:rPr>
-      </w:pPr>
-      <w:r>
+        <w:t>Assignment 3 Report</w:t>
+      </w:r>
+    </w:p>
+    <w:p>
+      <w:pPr>
+        <w:jc w:val="center"/>
+        <w:rPr>
+          <w:sz w:val="36"/>
+          <w:szCs w:val="36"/>
+          <w:lang w:eastAsia="en-CA"/>
+        </w:rPr>
+      </w:pPr>
+      <w:r>
+        <w:rPr>
+          <w:sz w:val="36"/>
+          <w:szCs w:val="36"/>
+          <w:lang w:eastAsia="en-CA"/>
+        </w:rPr>
+        <w:t>CMPT – 431</w:t>
+      </w:r>
+    </w:p>
+    <w:p>
+      <w:pPr>
+        <w:jc w:val="center"/>
         <w:rPr>
           <w:sz w:val="72"/>
           <w:szCs w:val="72"/>
           <w:lang w:eastAsia="en-CA"/>
         </w:rPr>
-        <w:t>Assignment 3 Report</w:t>
-      </w:r>
-    </w:p>
-    <w:p>
-      <w:pPr>
-        <w:pStyle w:val="Normal"/>
-        <w:jc w:val="center"/>
-        <w:rPr>
-          <w:sz w:val="36"/>
-          <w:szCs w:val="36"/>
+      </w:pPr>
+    </w:p>
+    <w:p>
+      <w:pPr>
+        <w:jc w:val="right"/>
+        <w:rPr>
+          <w:sz w:val="24"/>
+          <w:szCs w:val="24"/>
           <w:lang w:eastAsia="en-CA"/>
         </w:rPr>
       </w:pPr>
-      <w:r>
-        <w:rPr>
-          <w:sz w:val="36"/>
-          <w:szCs w:val="36"/>
+    </w:p>
+    <w:p>
+      <w:pPr>
+        <w:jc w:val="right"/>
+        <w:rPr>
+          <w:sz w:val="24"/>
+          <w:szCs w:val="24"/>
           <w:lang w:eastAsia="en-CA"/>
         </w:rPr>
-        <w:t>CMPT – 431</w:t>
-      </w:r>
-    </w:p>
-    <w:p>
-      <w:pPr>
-        <w:pStyle w:val="Normal"/>
-        <w:jc w:val="center"/>
-        <w:rPr>
-          <w:sz w:val="72"/>
-          <w:szCs w:val="72"/>
+      </w:pPr>
+    </w:p>
+    <w:p>
+      <w:pPr>
+        <w:jc w:val="right"/>
+        <w:rPr>
+          <w:sz w:val="24"/>
+          <w:szCs w:val="24"/>
           <w:lang w:eastAsia="en-CA"/>
         </w:rPr>
       </w:pPr>
-      <w:r>
-        <w:rPr>
-          <w:sz w:val="72"/>
-          <w:szCs w:val="72"/>
+    </w:p>
+    <w:p>
+      <w:pPr>
+        <w:jc w:val="right"/>
+        <w:rPr>
+          <w:sz w:val="24"/>
+          <w:szCs w:val="24"/>
           <w:lang w:eastAsia="en-CA"/>
         </w:rPr>
-      </w:r>
-    </w:p>
-    <w:p>
-      <w:pPr>
-        <w:pStyle w:val="Normal"/>
+      </w:pPr>
+    </w:p>
+    <w:p>
+      <w:pPr>
         <w:jc w:val="right"/>
         <w:rPr>
           <w:sz w:val="24"/>
@@ -114,209 +123,73 @@
           <w:lang w:eastAsia="en-CA"/>
         </w:rPr>
       </w:pPr>
-      <w:r>
+    </w:p>
+    <w:p>
+      <w:pPr>
+        <w:jc w:val="right"/>
         <w:rPr>
           <w:sz w:val="24"/>
           <w:szCs w:val="24"/>
           <w:lang w:eastAsia="en-CA"/>
         </w:rPr>
-      </w:r>
-    </w:p>
-    <w:p>
-      <w:pPr>
-        <w:pStyle w:val="Normal"/>
-        <w:jc w:val="right"/>
+      </w:pPr>
+    </w:p>
+    <w:p>
+      <w:pPr>
         <w:rPr>
           <w:sz w:val="24"/>
           <w:szCs w:val="24"/>
           <w:lang w:eastAsia="en-CA"/>
         </w:rPr>
       </w:pPr>
-      <w:r>
+    </w:p>
+    <w:p>
+      <w:pPr>
         <w:rPr>
           <w:sz w:val="24"/>
           <w:szCs w:val="24"/>
           <w:lang w:eastAsia="en-CA"/>
         </w:rPr>
-      </w:r>
-    </w:p>
-    <w:p>
-      <w:pPr>
-        <w:pStyle w:val="Normal"/>
-        <w:jc w:val="right"/>
+      </w:pPr>
+    </w:p>
+    <w:p>
+      <w:pPr>
         <w:rPr>
           <w:sz w:val="24"/>
           <w:szCs w:val="24"/>
           <w:lang w:eastAsia="en-CA"/>
         </w:rPr>
       </w:pPr>
-      <w:r>
+    </w:p>
+    <w:p>
+      <w:pPr>
         <w:rPr>
           <w:sz w:val="24"/>
           <w:szCs w:val="24"/>
           <w:lang w:eastAsia="en-CA"/>
         </w:rPr>
-      </w:r>
-    </w:p>
-    <w:p>
-      <w:pPr>
-        <w:pStyle w:val="Normal"/>
-        <w:jc w:val="right"/>
+      </w:pPr>
+    </w:p>
+    <w:p>
+      <w:pPr>
         <w:rPr>
           <w:sz w:val="24"/>
           <w:szCs w:val="24"/>
           <w:lang w:eastAsia="en-CA"/>
         </w:rPr>
       </w:pPr>
-      <w:r>
+    </w:p>
+    <w:p>
+      <w:pPr>
         <w:rPr>
           <w:sz w:val="24"/>
           <w:szCs w:val="24"/>
           <w:lang w:eastAsia="en-CA"/>
         </w:rPr>
-      </w:r>
-    </w:p>
-    <w:p>
-      <w:pPr>
-        <w:pStyle w:val="Normal"/>
-        <w:jc w:val="right"/>
-        <w:rPr>
-          <w:sz w:val="24"/>
-          <w:szCs w:val="24"/>
-          <w:lang w:eastAsia="en-CA"/>
-        </w:rPr>
-      </w:pPr>
-      <w:r>
-        <w:rPr>
-          <w:sz w:val="24"/>
-          <w:szCs w:val="24"/>
-          <w:lang w:eastAsia="en-CA"/>
-        </w:rPr>
-      </w:r>
-    </w:p>
-    <w:p>
-      <w:pPr>
-        <w:pStyle w:val="Normal"/>
-        <w:jc w:val="right"/>
-        <w:rPr>
-          <w:sz w:val="24"/>
-          <w:szCs w:val="24"/>
-          <w:lang w:eastAsia="en-CA"/>
-        </w:rPr>
-      </w:pPr>
-      <w:r>
-        <w:rPr>
-          <w:sz w:val="24"/>
-          <w:szCs w:val="24"/>
-          <w:lang w:eastAsia="en-CA"/>
-        </w:rPr>
-      </w:r>
-    </w:p>
-    <w:p>
-      <w:pPr>
-        <w:pStyle w:val="Normal"/>
-        <w:rPr>
-          <w:sz w:val="24"/>
-          <w:szCs w:val="24"/>
-          <w:lang w:eastAsia="en-CA"/>
-        </w:rPr>
-      </w:pPr>
-      <w:r>
-        <w:rPr>
-          <w:sz w:val="24"/>
-          <w:szCs w:val="24"/>
-          <w:lang w:eastAsia="en-CA"/>
-        </w:rPr>
-      </w:r>
-    </w:p>
-    <w:p>
-      <w:pPr>
-        <w:pStyle w:val="Normal"/>
-        <w:rPr>
-          <w:sz w:val="24"/>
-          <w:szCs w:val="24"/>
-          <w:lang w:eastAsia="en-CA"/>
-        </w:rPr>
-      </w:pPr>
-      <w:r>
-        <w:rPr>
-          <w:sz w:val="24"/>
-          <w:szCs w:val="24"/>
-          <w:lang w:eastAsia="en-CA"/>
-        </w:rPr>
-      </w:r>
-    </w:p>
-    <w:p>
-      <w:pPr>
-        <w:pStyle w:val="Normal"/>
-        <w:rPr>
-          <w:sz w:val="24"/>
-          <w:szCs w:val="24"/>
-          <w:lang w:eastAsia="en-CA"/>
-        </w:rPr>
-      </w:pPr>
-      <w:r>
-        <w:rPr>
-          <w:sz w:val="24"/>
-          <w:szCs w:val="24"/>
-          <w:lang w:eastAsia="en-CA"/>
-        </w:rPr>
-      </w:r>
-    </w:p>
-    <w:p>
-      <w:pPr>
-        <w:pStyle w:val="Normal"/>
-        <w:rPr>
-          <w:sz w:val="24"/>
-          <w:szCs w:val="24"/>
-          <w:lang w:eastAsia="en-CA"/>
-        </w:rPr>
-      </w:pPr>
-      <w:r>
-        <w:rPr>
-          <w:sz w:val="24"/>
-          <w:szCs w:val="24"/>
-          <w:lang w:eastAsia="en-CA"/>
-        </w:rPr>
-      </w:r>
-    </w:p>
-    <w:p>
-      <w:pPr>
-        <w:pStyle w:val="Normal"/>
-        <w:rPr>
-          <w:sz w:val="24"/>
-          <w:szCs w:val="24"/>
-          <w:lang w:eastAsia="en-CA"/>
-        </w:rPr>
-      </w:pPr>
-      <w:r>
-        <w:rPr>
-          <w:sz w:val="24"/>
-          <w:szCs w:val="24"/>
-          <w:lang w:eastAsia="en-CA"/>
-        </w:rPr>
-      </w:r>
-    </w:p>
-    <w:p>
-      <w:pPr>
-        <w:pStyle w:val="Normal"/>
-        <w:rPr>
-          <w:sz w:val="24"/>
-          <w:szCs w:val="24"/>
-          <w:lang w:eastAsia="en-CA"/>
-        </w:rPr>
-      </w:pPr>
-      <w:r>
-        <w:rPr>
-          <w:sz w:val="24"/>
-          <w:szCs w:val="24"/>
-          <w:lang w:eastAsia="en-CA"/>
-        </w:rPr>
-      </w:r>
-    </w:p>
-    <w:p>
-      <w:pPr>
-        <w:pStyle w:val="Normal"/>
+      </w:pPr>
+    </w:p>
+    <w:p>
+      <w:pPr>
         <w:jc w:val="right"/>
         <w:rPr>
           <w:sz w:val="32"/>
@@ -341,7 +214,6 @@
     </w:p>
     <w:p>
       <w:pPr>
-        <w:pStyle w:val="Normal"/>
         <w:jc w:val="right"/>
         <w:rPr>
           <w:sz w:val="24"/>
@@ -353,21 +225,39 @@
           <w:sz w:val="24"/>
           <w:szCs w:val="24"/>
         </w:rPr>
-        <w:t>Adam Penner – adpenner@sfu.ca</w:t>
-      </w:r>
-    </w:p>
-    <w:p>
-      <w:pPr>
-        <w:pStyle w:val="Normal"/>
+        <w:t xml:space="preserve">Adam </w:t>
+      </w:r>
+      <w:proofErr w:type="spellStart"/>
+      <w:r>
+        <w:rPr>
+          <w:sz w:val="24"/>
+          <w:szCs w:val="24"/>
+        </w:rPr>
+        <w:t>Penner</w:t>
+      </w:r>
+      <w:proofErr w:type="spellEnd"/>
+      <w:r>
+        <w:rPr>
+          <w:sz w:val="24"/>
+          <w:szCs w:val="24"/>
+        </w:rPr>
+        <w:t xml:space="preserve"> – adpenner@sfu.ca</w:t>
+      </w:r>
+    </w:p>
+    <w:p>
+      <w:pPr>
         <w:rPr>
           <w:b/>
-          <w:b/>
-          <w:sz w:val="24"/>
-          <w:szCs w:val="24"/>
-        </w:rPr>
-      </w:pPr>
-      <w:r>
-        <w:rPr/>
+          <w:sz w:val="24"/>
+          <w:szCs w:val="24"/>
+        </w:rPr>
+      </w:pPr>
+      <w:r>
+        <w:rPr>
+          <w:noProof/>
+          <w:lang w:eastAsia="en-CA"/>
+        </w:rPr>
+        <w:lastRenderedPageBreak/>
         <w:drawing>
           <wp:inline distT="0" distB="0" distL="0" distR="0">
             <wp:extent cx="2948940" cy="2743200"/>
@@ -376,14 +266,17 @@
             <wp:cNvGraphicFramePr/>
             <a:graphic xmlns:a="http://schemas.openxmlformats.org/drawingml/2006/main">
               <a:graphicData uri="http://schemas.openxmlformats.org/drawingml/2006/chart">
-                <c:chart xmlns:c="http://schemas.openxmlformats.org/drawingml/2006/chart" xmlns:r="http://schemas.openxmlformats.org/officeDocument/2006/relationships" r:id="rId2"/>
+                <c:chart xmlns:c="http://schemas.openxmlformats.org/drawingml/2006/chart" xmlns:r="http://schemas.openxmlformats.org/officeDocument/2006/relationships" r:id="rId6"/>
               </a:graphicData>
             </a:graphic>
           </wp:inline>
         </w:drawing>
       </w:r>
       <w:r>
-        <w:rPr/>
+        <w:rPr>
+          <w:noProof/>
+          <w:lang w:eastAsia="en-CA"/>
+        </w:rPr>
         <w:drawing>
           <wp:inline distT="0" distB="0" distL="0" distR="0">
             <wp:extent cx="2903220" cy="2743200"/>
@@ -392,14 +285,17 @@
             <wp:cNvGraphicFramePr/>
             <a:graphic xmlns:a="http://schemas.openxmlformats.org/drawingml/2006/main">
               <a:graphicData uri="http://schemas.openxmlformats.org/drawingml/2006/chart">
-                <c:chart xmlns:c="http://schemas.openxmlformats.org/drawingml/2006/chart" xmlns:r="http://schemas.openxmlformats.org/officeDocument/2006/relationships" r:id="rId3"/>
+                <c:chart xmlns:c="http://schemas.openxmlformats.org/drawingml/2006/chart" xmlns:r="http://schemas.openxmlformats.org/officeDocument/2006/relationships" r:id="rId7"/>
               </a:graphicData>
             </a:graphic>
           </wp:inline>
         </w:drawing>
       </w:r>
       <w:r>
-        <w:rPr/>
+        <w:rPr>
+          <w:noProof/>
+          <w:lang w:eastAsia="en-CA"/>
+        </w:rPr>
         <w:drawing>
           <wp:inline distT="0" distB="0" distL="0" distR="0">
             <wp:extent cx="5897880" cy="2743200"/>
@@ -408,7 +304,7 @@
             <wp:cNvGraphicFramePr/>
             <a:graphic xmlns:a="http://schemas.openxmlformats.org/drawingml/2006/main">
               <a:graphicData uri="http://schemas.openxmlformats.org/drawingml/2006/chart">
-                <c:chart xmlns:c="http://schemas.openxmlformats.org/drawingml/2006/chart" xmlns:r="http://schemas.openxmlformats.org/officeDocument/2006/relationships" r:id="rId4"/>
+                <c:chart xmlns:c="http://schemas.openxmlformats.org/drawingml/2006/chart" xmlns:r="http://schemas.openxmlformats.org/officeDocument/2006/relationships" r:id="rId8"/>
               </a:graphicData>
             </a:graphic>
           </wp:inline>
@@ -417,105 +313,204 @@
     </w:p>
     <w:p>
       <w:pPr>
-        <w:pStyle w:val="Normal"/>
         <w:rPr>
           <w:b/>
+          <w:sz w:val="24"/>
+          <w:szCs w:val="24"/>
+        </w:rPr>
+      </w:pPr>
+      <w:r>
+        <w:rPr>
           <w:b/>
           <w:sz w:val="24"/>
           <w:szCs w:val="24"/>
         </w:rPr>
-      </w:pPr>
-      <w:r>
+        <w:t>Analysis:</w:t>
+      </w:r>
+    </w:p>
+    <w:p>
+      <w:pPr>
+        <w:rPr>
+          <w:sz w:val="24"/>
+          <w:szCs w:val="24"/>
+        </w:rPr>
+      </w:pPr>
+      <w:r>
+        <w:rPr>
+          <w:sz w:val="24"/>
+          <w:szCs w:val="24"/>
+        </w:rPr>
+        <w:t xml:space="preserve">On the server (which appears to be running a GTX 760 (Kepler architecture), we can see that both the Tiled and Naïve </w:t>
+      </w:r>
+      <w:r>
+        <w:rPr>
+          <w:sz w:val="24"/>
+          <w:szCs w:val="24"/>
+        </w:rPr>
+        <w:t>implementations of the program are faster than the serial CPU version of the code for all of the image processing techniques. However, the naïve code tends to be slightly faster than the tiled implementation of the code (around a 4-5 millisecond difference</w:t>
+      </w:r>
+      <w:r>
+        <w:rPr>
+          <w:sz w:val="24"/>
+          <w:szCs w:val="24"/>
+        </w:rPr>
+        <w:t xml:space="preserve">). The main area where these two implementations occur is in the calculation of the histogram (the </w:t>
+      </w:r>
+      <w:proofErr w:type="spellStart"/>
+      <w:r>
+        <w:rPr>
+          <w:sz w:val="24"/>
+          <w:szCs w:val="24"/>
+        </w:rPr>
+        <w:t>gpu_histogram</w:t>
+      </w:r>
+      <w:proofErr w:type="spellEnd"/>
+      <w:r>
+        <w:rPr>
+          <w:sz w:val="24"/>
+          <w:szCs w:val="24"/>
+        </w:rPr>
+        <w:t xml:space="preserve"> </w:t>
+      </w:r>
+      <w:proofErr w:type="spellStart"/>
+      <w:r>
+        <w:rPr>
+          <w:sz w:val="24"/>
+          <w:szCs w:val="24"/>
+        </w:rPr>
+        <w:t>cuda</w:t>
+      </w:r>
+      <w:proofErr w:type="spellEnd"/>
+      <w:r>
+        <w:rPr>
+          <w:sz w:val="24"/>
+          <w:szCs w:val="24"/>
+        </w:rPr>
+        <w:t xml:space="preserve"> kernel function in histogram-equalization.cu). This is the only place that we could find where the structure of the program would possibly</w:t>
+      </w:r>
+      <w:r>
+        <w:rPr>
+          <w:sz w:val="24"/>
+          <w:szCs w:val="24"/>
+        </w:rPr>
+        <w:t xml:space="preserve"> allow for a benefit from using shared memory (tiling). However, due to the nature of how the histogram is calculated, you must use </w:t>
+      </w:r>
+      <w:proofErr w:type="spellStart"/>
+      <w:r>
+        <w:rPr>
+          <w:sz w:val="24"/>
+          <w:szCs w:val="24"/>
+        </w:rPr>
+        <w:t>atomicAdds</w:t>
+      </w:r>
+      <w:proofErr w:type="spellEnd"/>
+      <w:r>
+        <w:rPr>
+          <w:sz w:val="24"/>
+          <w:szCs w:val="24"/>
+        </w:rPr>
+        <w:t xml:space="preserve"> in order to prevent race conditions between the threads if they happen to be modifying the same address at the sa</w:t>
+      </w:r>
+      <w:r>
+        <w:rPr>
+          <w:sz w:val="24"/>
+          <w:szCs w:val="24"/>
+        </w:rPr>
+        <w:t xml:space="preserve">me time in order to get a correct histogram </w:t>
+      </w:r>
+      <w:r>
+        <w:rPr>
+          <w:sz w:val="24"/>
+          <w:szCs w:val="24"/>
+        </w:rPr>
+        <w:lastRenderedPageBreak/>
+        <w:t>(and eventually a correctly processed image). As we can see from these charts, this use of shared memory provided no performance gains on the server. However, when the same code was run on a GTX 675m (NVIDIA’s Fe</w:t>
+      </w:r>
+      <w:r>
+        <w:rPr>
+          <w:sz w:val="24"/>
+          <w:szCs w:val="24"/>
+        </w:rPr>
+        <w:t>rmi architecture), the tiled code executed quite a bit faster (around twice as fast when doing a grayscale image processing) than the naïve implementation (diagrams can be found below). After doing some research into the matter, the NVIDIA Kepler Architect</w:t>
+      </w:r>
+      <w:r>
+        <w:rPr>
+          <w:sz w:val="24"/>
+          <w:szCs w:val="24"/>
+        </w:rPr>
+        <w:t>ure Whitepaper described some improvements that were made from the Fermi to the Kepler architecture that could explain this huge difference in performance gains. One of the improvements in Kepler described in the whitepaper is that atomic operations such a</w:t>
+      </w:r>
+      <w:r>
+        <w:rPr>
+          <w:sz w:val="24"/>
+          <w:szCs w:val="24"/>
+        </w:rPr>
+        <w:t xml:space="preserve">s </w:t>
+      </w:r>
+      <w:proofErr w:type="spellStart"/>
+      <w:r>
+        <w:rPr>
+          <w:sz w:val="24"/>
+          <w:szCs w:val="24"/>
+        </w:rPr>
+        <w:t>atomicAdd</w:t>
+      </w:r>
+      <w:proofErr w:type="spellEnd"/>
+      <w:r>
+        <w:rPr>
+          <w:sz w:val="24"/>
+          <w:szCs w:val="24"/>
+        </w:rPr>
+        <w:t xml:space="preserve"> have received a 9 times performance increase from the previous Fermi architecture (page 12 in the included NVIDIA document). Due to these architectural differences, the improvements seen in Fermi when using shared memory seem to have been optim</w:t>
+      </w:r>
+      <w:r>
+        <w:rPr>
+          <w:sz w:val="24"/>
+          <w:szCs w:val="24"/>
+        </w:rPr>
+        <w:t>ized out in Kepler through the use of low latency global atomic operations.</w:t>
+      </w:r>
+    </w:p>
+    <w:p>
+      <w:pPr>
         <w:rPr>
           <w:b/>
           <w:sz w:val="24"/>
           <w:szCs w:val="24"/>
         </w:rPr>
-        <w:t>Analysis:</w:t>
-      </w:r>
-    </w:p>
-    <w:p>
-      <w:pPr>
-        <w:pStyle w:val="Normal"/>
-        <w:rPr>
-          <w:sz w:val="24"/>
-          <w:szCs w:val="24"/>
-        </w:rPr>
-      </w:pPr>
-      <w:r>
-        <w:rPr>
-          <w:sz w:val="24"/>
-          <w:szCs w:val="24"/>
-        </w:rPr>
-        <w:t>On the server (which appears to be running a GTX 760 (Kepler architecture), we can see that both the Tiled and Naïve implementations of the program are faster than the serial CPU version of the code for all of the image processing techniques. However, the naïve code tends to be slightly faster than the tiled implementation of the code (around a 4-5 millisecond difference). The main area where these two implementations occur is in the calculation of the histogram (the gpu_histogram cuda kernel function in histogram-equalization.cu). This is the only place that we could find where the structure of the program would possibly allow for a benefit from using shared memory (tiling). However, due to the nature of how the histogram is calculated, you must use atomicAdds in order to prevent race conditions between the threads if they happen to be modifying the same address at the same time in order to get a correct histogram (and eventually a correctly processed image). As we can see from these charts, this use of shared memory provided no performance gains on the server. However, when the same code was run on a GTX 675m (NVIDIA’s Fermi architecture), the tiled code executed quite a bit faster (around twice as fast when doing a grayscale image processing) than the naïve implementation (diagrams can be found below). After doing some research into the matter, the NVIDIA Kepler Architecture Whitepaper described some improvements that were made from the Fermi to the Kepler architecture that could explain this huge difference in performance gains. One of the improvements in Kepler described in the whitepaper is that atomic operations such as atomicAdd have received a 9 times performance increase from the previous Fermi architecture (page 12 in the included NVIDIA document). Due to these architectural differences, the improvements seen in Fermi when using shared memory seem to have been optimized out in Kepler through the use of low latency global atomic operations.</w:t>
-      </w:r>
-    </w:p>
-    <w:p>
-      <w:pPr>
-        <w:pStyle w:val="Normal"/>
+      </w:pPr>
+    </w:p>
+    <w:p>
+      <w:pPr>
         <w:rPr>
           <w:b/>
+          <w:sz w:val="24"/>
+          <w:szCs w:val="24"/>
+        </w:rPr>
+      </w:pPr>
+    </w:p>
+    <w:p>
+      <w:pPr>
+        <w:rPr>
           <w:b/>
           <w:sz w:val="24"/>
           <w:szCs w:val="24"/>
         </w:rPr>
       </w:pPr>
-      <w:r>
+    </w:p>
+    <w:p>
+      <w:pPr>
         <w:rPr>
           <w:b/>
           <w:sz w:val="24"/>
           <w:szCs w:val="24"/>
         </w:rPr>
-      </w:r>
-    </w:p>
-    <w:p>
-      <w:pPr>
-        <w:pStyle w:val="Normal"/>
-        <w:rPr>
-          <w:b/>
-          <w:b/>
-          <w:sz w:val="24"/>
-          <w:szCs w:val="24"/>
-        </w:rPr>
-      </w:pPr>
-      <w:r>
-        <w:rPr>
-          <w:b/>
-          <w:sz w:val="24"/>
-          <w:szCs w:val="24"/>
-        </w:rPr>
-      </w:r>
-    </w:p>
-    <w:p>
-      <w:pPr>
-        <w:pStyle w:val="Normal"/>
-        <w:rPr>
-          <w:b/>
-          <w:b/>
-          <w:sz w:val="24"/>
-          <w:szCs w:val="24"/>
-        </w:rPr>
-      </w:pPr>
-      <w:r>
-        <w:rPr>
-          <w:b/>
-          <w:sz w:val="24"/>
-          <w:szCs w:val="24"/>
-        </w:rPr>
-      </w:r>
-    </w:p>
-    <w:p>
-      <w:pPr>
-        <w:pStyle w:val="Normal"/>
-        <w:rPr>
-          <w:b/>
-          <w:b/>
-          <w:sz w:val="24"/>
-          <w:szCs w:val="24"/>
-        </w:rPr>
-      </w:pPr>
-      <w:r>
-        <w:rPr/>
+      </w:pPr>
+      <w:r>
+        <w:rPr>
+          <w:noProof/>
+          <w:lang w:eastAsia="en-CA"/>
+        </w:rPr>
         <w:drawing>
           <wp:inline distT="0" distB="0" distL="0" distR="0">
             <wp:extent cx="4572000" cy="2743200"/>
@@ -524,7 +519,7 @@
             <wp:cNvGraphicFramePr/>
             <a:graphic xmlns:a="http://schemas.openxmlformats.org/drawingml/2006/main">
               <a:graphicData uri="http://schemas.openxmlformats.org/drawingml/2006/chart">
-                <c:chart xmlns:c="http://schemas.openxmlformats.org/drawingml/2006/chart" xmlns:r="http://schemas.openxmlformats.org/officeDocument/2006/relationships" r:id="rId5"/>
+                <c:chart xmlns:c="http://schemas.openxmlformats.org/drawingml/2006/chart" xmlns:r="http://schemas.openxmlformats.org/officeDocument/2006/relationships" r:id="rId9"/>
               </a:graphicData>
             </a:graphic>
           </wp:inline>
@@ -533,9 +528,16 @@
     </w:p>
     <w:p>
       <w:pPr>
-        <w:pStyle w:val="Normal"/>
         <w:rPr>
           <w:b/>
+          <w:sz w:val="24"/>
+          <w:szCs w:val="24"/>
+        </w:rPr>
+      </w:pPr>
+    </w:p>
+    <w:p>
+      <w:pPr>
+        <w:rPr>
           <w:b/>
           <w:sz w:val="24"/>
           <w:szCs w:val="24"/>
@@ -543,24 +545,10 @@
       </w:pPr>
       <w:r>
         <w:rPr>
-          <w:b/>
-          <w:sz w:val="24"/>
-          <w:szCs w:val="24"/>
-        </w:rPr>
-      </w:r>
-    </w:p>
-    <w:p>
-      <w:pPr>
-        <w:pStyle w:val="Normal"/>
-        <w:rPr>
-          <w:b/>
-          <w:b/>
-          <w:sz w:val="24"/>
-          <w:szCs w:val="24"/>
-        </w:rPr>
-      </w:pPr>
-      <w:r>
-        <w:rPr/>
+          <w:noProof/>
+          <w:lang w:eastAsia="en-CA"/>
+        </w:rPr>
+        <w:lastRenderedPageBreak/>
         <w:drawing>
           <wp:inline distT="0" distB="0" distL="0" distR="0">
             <wp:extent cx="4572000" cy="2743200"/>
@@ -569,7 +557,7 @@
             <wp:cNvGraphicFramePr/>
             <a:graphic xmlns:a="http://schemas.openxmlformats.org/drawingml/2006/main">
               <a:graphicData uri="http://schemas.openxmlformats.org/drawingml/2006/chart">
-                <c:chart xmlns:c="http://schemas.openxmlformats.org/drawingml/2006/chart" xmlns:r="http://schemas.openxmlformats.org/officeDocument/2006/relationships" r:id="rId6"/>
+                <c:chart xmlns:c="http://schemas.openxmlformats.org/drawingml/2006/chart" xmlns:r="http://schemas.openxmlformats.org/officeDocument/2006/relationships" r:id="rId10"/>
               </a:graphicData>
             </a:graphic>
           </wp:inline>
@@ -578,9 +566,16 @@
     </w:p>
     <w:p>
       <w:pPr>
-        <w:pStyle w:val="Normal"/>
         <w:rPr>
           <w:b/>
+          <w:sz w:val="24"/>
+          <w:szCs w:val="24"/>
+        </w:rPr>
+      </w:pPr>
+    </w:p>
+    <w:p>
+      <w:pPr>
+        <w:rPr>
           <w:b/>
           <w:sz w:val="24"/>
           <w:szCs w:val="24"/>
@@ -588,24 +583,9 @@
       </w:pPr>
       <w:r>
         <w:rPr>
-          <w:b/>
-          <w:sz w:val="24"/>
-          <w:szCs w:val="24"/>
-        </w:rPr>
-      </w:r>
-    </w:p>
-    <w:p>
-      <w:pPr>
-        <w:pStyle w:val="Normal"/>
-        <w:rPr>
-          <w:b/>
-          <w:b/>
-          <w:sz w:val="24"/>
-          <w:szCs w:val="24"/>
-        </w:rPr>
-      </w:pPr>
-      <w:r>
-        <w:rPr/>
+          <w:noProof/>
+          <w:lang w:eastAsia="en-CA"/>
+        </w:rPr>
         <w:drawing>
           <wp:inline distT="0" distB="0" distL="0" distR="0">
             <wp:extent cx="4572000" cy="2743200"/>
@@ -614,7 +594,7 @@
             <wp:cNvGraphicFramePr/>
             <a:graphic xmlns:a="http://schemas.openxmlformats.org/drawingml/2006/main">
               <a:graphicData uri="http://schemas.openxmlformats.org/drawingml/2006/chart">
-                <c:chart xmlns:c="http://schemas.openxmlformats.org/drawingml/2006/chart" xmlns:r="http://schemas.openxmlformats.org/officeDocument/2006/relationships" r:id="rId7"/>
+                <c:chart xmlns:c="http://schemas.openxmlformats.org/drawingml/2006/chart" xmlns:r="http://schemas.openxmlformats.org/officeDocument/2006/relationships" r:id="rId11"/>
               </a:graphicData>
             </a:graphic>
           </wp:inline>
@@ -623,139 +603,78 @@
     </w:p>
     <w:p>
       <w:pPr>
-        <w:pStyle w:val="Normal"/>
         <w:rPr>
           <w:b/>
+          <w:sz w:val="24"/>
+          <w:szCs w:val="24"/>
+        </w:rPr>
+      </w:pPr>
+    </w:p>
+    <w:p>
+      <w:pPr>
+        <w:rPr>
           <w:b/>
           <w:sz w:val="24"/>
           <w:szCs w:val="24"/>
         </w:rPr>
       </w:pPr>
-      <w:r>
+    </w:p>
+    <w:p>
+      <w:pPr>
         <w:rPr>
           <w:b/>
           <w:sz w:val="24"/>
           <w:szCs w:val="24"/>
         </w:rPr>
-      </w:r>
-    </w:p>
-    <w:p>
-      <w:pPr>
-        <w:pStyle w:val="Normal"/>
+      </w:pPr>
+    </w:p>
+    <w:p>
+      <w:pPr>
         <w:rPr>
           <w:b/>
+          <w:sz w:val="24"/>
+          <w:szCs w:val="24"/>
+        </w:rPr>
+      </w:pPr>
+    </w:p>
+    <w:p>
+      <w:pPr>
+        <w:rPr>
           <w:b/>
           <w:sz w:val="24"/>
           <w:szCs w:val="24"/>
         </w:rPr>
       </w:pPr>
-      <w:r>
+    </w:p>
+    <w:p>
+      <w:pPr>
         <w:rPr>
           <w:b/>
           <w:sz w:val="24"/>
           <w:szCs w:val="24"/>
         </w:rPr>
-      </w:r>
-    </w:p>
-    <w:p>
-      <w:pPr>
-        <w:pStyle w:val="Normal"/>
+      </w:pPr>
+    </w:p>
+    <w:p>
+      <w:pPr>
         <w:rPr>
           <w:b/>
+          <w:sz w:val="24"/>
+          <w:szCs w:val="24"/>
+        </w:rPr>
+      </w:pPr>
+      <w:r>
+        <w:rPr>
           <w:b/>
           <w:sz w:val="24"/>
           <w:szCs w:val="24"/>
         </w:rPr>
-      </w:pPr>
-      <w:r>
-        <w:rPr>
-          <w:b/>
-          <w:sz w:val="24"/>
-          <w:szCs w:val="24"/>
-        </w:rPr>
-      </w:r>
-    </w:p>
-    <w:p>
-      <w:pPr>
-        <w:pStyle w:val="Normal"/>
-        <w:rPr>
-          <w:b/>
-          <w:b/>
-          <w:sz w:val="24"/>
-          <w:szCs w:val="24"/>
-        </w:rPr>
-      </w:pPr>
-      <w:r>
-        <w:rPr>
-          <w:b/>
-          <w:sz w:val="24"/>
-          <w:szCs w:val="24"/>
-        </w:rPr>
-      </w:r>
-    </w:p>
-    <w:p>
-      <w:pPr>
-        <w:pStyle w:val="Normal"/>
-        <w:rPr>
-          <w:b/>
-          <w:b/>
-          <w:sz w:val="24"/>
-          <w:szCs w:val="24"/>
-        </w:rPr>
-      </w:pPr>
-      <w:r>
-        <w:rPr>
-          <w:b/>
-          <w:sz w:val="24"/>
-          <w:szCs w:val="24"/>
-        </w:rPr>
-      </w:r>
-    </w:p>
-    <w:p>
-      <w:pPr>
-        <w:pStyle w:val="Normal"/>
-        <w:rPr>
-          <w:b/>
-          <w:b/>
-          <w:sz w:val="24"/>
-          <w:szCs w:val="24"/>
-        </w:rPr>
-      </w:pPr>
-      <w:r>
-        <w:rPr>
-          <w:b/>
-          <w:sz w:val="24"/>
-          <w:szCs w:val="24"/>
-        </w:rPr>
-      </w:r>
-    </w:p>
-    <w:p>
-      <w:pPr>
-        <w:pStyle w:val="Normal"/>
-        <w:rPr>
-          <w:b/>
-          <w:b/>
-          <w:sz w:val="24"/>
-          <w:szCs w:val="24"/>
-        </w:rPr>
-      </w:pPr>
-      <w:bookmarkStart w:id="0" w:name="_GoBack"/>
-      <w:bookmarkEnd w:id="0"/>
-      <w:r>
-        <w:rPr>
-          <w:b/>
-          <w:sz w:val="24"/>
-          <w:szCs w:val="24"/>
-        </w:rPr>
+        <w:lastRenderedPageBreak/>
         <w:t>Link to NVIDIA Kepler Whitepaper document:</w:t>
       </w:r>
     </w:p>
     <w:p>
-      <w:pPr>
-        <w:pStyle w:val="Normal"/>
-        <w:rPr/>
-      </w:pPr>
-      <w:hyperlink r:id="rId8">
+      <w:hyperlink r:id="rId12">
         <w:r>
           <w:rPr>
             <w:rStyle w:val="InternetLink"/>
@@ -768,173 +687,243 @@
     </w:p>
     <w:p>
       <w:pPr>
-        <w:pStyle w:val="Normal"/>
-        <w:rPr>
-          <w:sz w:val="24"/>
-          <w:szCs w:val="24"/>
-        </w:rPr>
-      </w:pPr>
-      <w:r>
-        <w:rPr/>
-      </w:r>
-    </w:p>
-    <w:p>
-      <w:pPr>
-        <w:pStyle w:val="Normal"/>
-        <w:rPr>
-          <w:sz w:val="24"/>
-          <w:szCs w:val="24"/>
-        </w:rPr>
-      </w:pPr>
-      <w:r>
-        <w:rPr/>
-      </w:r>
-    </w:p>
-    <w:p>
-      <w:pPr>
-        <w:pStyle w:val="Normal"/>
-        <w:rPr>
-          <w:sz w:val="24"/>
-          <w:szCs w:val="24"/>
-        </w:rPr>
-      </w:pPr>
-      <w:r>
-        <w:rPr/>
-      </w:r>
-    </w:p>
-    <w:p>
-      <w:pPr>
-        <w:pStyle w:val="Normal"/>
-        <w:rPr>
-          <w:sz w:val="24"/>
-          <w:szCs w:val="24"/>
-        </w:rPr>
-      </w:pPr>
-      <w:r>
-        <w:rPr/>
-      </w:r>
-    </w:p>
-    <w:p>
-      <w:pPr>
-        <w:pStyle w:val="Normal"/>
-        <w:rPr>
-          <w:sz w:val="24"/>
-          <w:szCs w:val="24"/>
-        </w:rPr>
-      </w:pPr>
-      <w:r>
-        <w:rPr/>
-      </w:r>
-    </w:p>
-    <w:p>
-      <w:pPr>
-        <w:pStyle w:val="Normal"/>
-        <w:rPr>
-          <w:sz w:val="24"/>
-          <w:szCs w:val="24"/>
-        </w:rPr>
-      </w:pPr>
-      <w:r>
-        <w:rPr/>
-      </w:r>
-    </w:p>
-    <w:p>
-      <w:pPr>
+        <w:rPr>
+          <w:sz w:val="24"/>
+          <w:szCs w:val="24"/>
+        </w:rPr>
+      </w:pPr>
+    </w:p>
+    <w:p>
+      <w:pPr>
+        <w:rPr>
+          <w:b/>
+          <w:sz w:val="24"/>
+          <w:szCs w:val="24"/>
+        </w:rPr>
+      </w:pPr>
+      <w:r>
+        <w:rPr>
+          <w:b/>
+          <w:sz w:val="24"/>
+          <w:szCs w:val="24"/>
+        </w:rPr>
+        <w:t>Other test machine:</w:t>
+      </w:r>
+    </w:p>
+    <w:p>
+      <w:pPr>
+        <w:rPr>
+          <w:sz w:val="24"/>
+          <w:szCs w:val="24"/>
+        </w:rPr>
+      </w:pPr>
+      <w:r>
+        <w:rPr>
+          <w:sz w:val="24"/>
+          <w:szCs w:val="24"/>
+        </w:rPr>
+        <w:t>CPU: Intel i7-3630QM @ 2.4 GHz (</w:t>
+      </w:r>
+      <w:proofErr w:type="spellStart"/>
+      <w:r>
+        <w:rPr>
+          <w:sz w:val="24"/>
+          <w:szCs w:val="24"/>
+        </w:rPr>
+        <w:t>turboboost</w:t>
+      </w:r>
+      <w:proofErr w:type="spellEnd"/>
+      <w:r>
+        <w:rPr>
+          <w:sz w:val="24"/>
+          <w:szCs w:val="24"/>
+        </w:rPr>
+        <w:t xml:space="preserve"> up to 3.4 GHz)</w:t>
+      </w:r>
+    </w:p>
+    <w:p>
+      <w:pPr>
+        <w:rPr>
+          <w:sz w:val="24"/>
+          <w:szCs w:val="24"/>
+        </w:rPr>
+      </w:pPr>
+      <w:r>
+        <w:rPr>
+          <w:sz w:val="24"/>
+          <w:szCs w:val="24"/>
+        </w:rPr>
+        <w:t>GPU: NVIDIA GTX 675m 2GB GDDR5 (Fermi architecture)</w:t>
+      </w:r>
+    </w:p>
+    <w:p>
+      <w:pPr>
+        <w:rPr>
+          <w:sz w:val="24"/>
+          <w:szCs w:val="24"/>
+        </w:rPr>
+      </w:pPr>
+      <w:r>
+        <w:rPr>
+          <w:sz w:val="24"/>
+          <w:szCs w:val="24"/>
+        </w:rPr>
+        <w:t>HDD: 750 GB 7200 RPM</w:t>
+      </w:r>
+    </w:p>
+    <w:p>
+      <w:pPr>
+        <w:rPr>
+          <w:sz w:val="24"/>
+          <w:szCs w:val="24"/>
+        </w:rPr>
+      </w:pPr>
+      <w:r>
+        <w:rPr>
+          <w:sz w:val="24"/>
+          <w:szCs w:val="24"/>
+        </w:rPr>
+        <w:t>RAM: 16 GB DDR3 @ 1333 MHz</w:t>
+      </w:r>
+    </w:p>
+    <w:p>
+      <w:pPr>
+        <w:rPr>
+          <w:sz w:val="24"/>
+          <w:szCs w:val="24"/>
+        </w:rPr>
+      </w:pPr>
+      <w:bookmarkStart w:id="0" w:name="_GoBack"/>
+      <w:bookmarkEnd w:id="0"/>
+    </w:p>
+    <w:p>
+      <w:pPr>
+        <w:rPr>
+          <w:sz w:val="24"/>
+          <w:szCs w:val="24"/>
+        </w:rPr>
+      </w:pPr>
+    </w:p>
+    <w:p>
+      <w:pPr>
+        <w:rPr>
+          <w:sz w:val="24"/>
+          <w:szCs w:val="24"/>
+        </w:rPr>
+      </w:pPr>
+    </w:p>
+    <w:p>
+      <w:pPr>
+        <w:rPr>
+          <w:sz w:val="24"/>
+          <w:szCs w:val="24"/>
+        </w:rPr>
+      </w:pPr>
+    </w:p>
+    <w:p>
+      <w:pPr>
+        <w:rPr>
+          <w:sz w:val="24"/>
+          <w:szCs w:val="24"/>
+        </w:rPr>
+      </w:pPr>
+    </w:p>
+    <w:p>
+      <w:pPr>
+        <w:rPr>
+          <w:sz w:val="24"/>
+          <w:szCs w:val="24"/>
+        </w:rPr>
         <w:sectPr>
-          <w:type w:val="nextPage"/>
           <w:pgSz w:w="12240" w:h="15840"/>
-          <w:pgMar w:left="1440" w:right="1440" w:header="0" w:top="1440" w:footer="0" w:bottom="1440" w:gutter="0"/>
-          <w:pgNumType w:fmt="decimal"/>
-          <w:formProt w:val="false"/>
-          <w:textDirection w:val="lrTb"/>
-          <w:docGrid w:type="default" w:linePitch="360" w:charSpace="4294965247"/>
+          <w:pgMar w:top="1440" w:right="1440" w:bottom="1440" w:left="1440" w:header="0" w:footer="0" w:gutter="0"/>
+          <w:cols w:space="720"/>
+          <w:formProt w:val="0"/>
+          <w:docGrid w:linePitch="360" w:charSpace="-2049"/>
         </w:sectPr>
-        <w:pStyle w:val="Normal"/>
-        <w:rPr>
-          <w:sz w:val="24"/>
-          <w:szCs w:val="24"/>
-        </w:rPr>
-      </w:pPr>
-      <w:r>
-        <w:rPr/>
-      </w:r>
-    </w:p>
-    <w:p>
-      <w:pPr>
-        <w:pStyle w:val="Normal"/>
-        <w:rPr>
-          <w:sz w:val="24"/>
-          <w:szCs w:val="24"/>
-        </w:rPr>
-      </w:pPr>
-      <w:r>
-        <w:rPr/>
-      </w:r>
-    </w:p>
-    <w:p>
-      <w:pPr>
-        <w:pStyle w:val="Normal"/>
-        <w:rPr>
-          <w:sz w:val="24"/>
-          <w:szCs w:val="24"/>
-        </w:rPr>
-      </w:pPr>
-      <w:r>
-        <w:rPr/>
-      </w:r>
-    </w:p>
-    <w:p>
-      <w:pPr>
-        <w:pStyle w:val="Normal"/>
-        <w:rPr>
-          <w:sz w:val="24"/>
-          <w:szCs w:val="24"/>
-        </w:rPr>
-      </w:pPr>
-      <w:r>
-        <w:rPr/>
-      </w:r>
-    </w:p>
-    <w:p>
-      <w:pPr>
-        <w:pStyle w:val="Normal"/>
-        <w:rPr>
-          <w:sz w:val="24"/>
-          <w:szCs w:val="24"/>
-        </w:rPr>
-      </w:pPr>
-      <w:r>
-        <w:rPr/>
-      </w:r>
-    </w:p>
-    <w:p>
-      <w:pPr>
-        <w:pStyle w:val="Normal"/>
+      </w:pPr>
+    </w:p>
+    <w:p>
+      <w:pPr>
+        <w:rPr>
+          <w:sz w:val="24"/>
+          <w:szCs w:val="24"/>
+        </w:rPr>
+      </w:pPr>
+    </w:p>
+    <w:p>
+      <w:pPr>
+        <w:rPr>
+          <w:sz w:val="24"/>
+          <w:szCs w:val="24"/>
+        </w:rPr>
+      </w:pPr>
+    </w:p>
+    <w:p>
+      <w:pPr>
+        <w:rPr>
+          <w:sz w:val="24"/>
+          <w:szCs w:val="24"/>
+        </w:rPr>
+      </w:pPr>
+    </w:p>
+    <w:p>
+      <w:pPr>
+        <w:rPr>
+          <w:sz w:val="24"/>
+          <w:szCs w:val="24"/>
+        </w:rPr>
+      </w:pPr>
+    </w:p>
+    <w:p>
+      <w:pPr>
         <w:rPr>
           <w:b/>
         </w:rPr>
       </w:pPr>
+      <w:proofErr w:type="gramStart"/>
       <w:r>
         <w:rPr>
           <w:b/>
           <w:sz w:val="24"/>
           <w:szCs w:val="24"/>
         </w:rPr>
-        <w:t>cs-synar-06 GPU SpeedUp</w:t>
-      </w:r>
-    </w:p>
-    <w:p>
-      <w:pPr>
-        <w:pStyle w:val="Normal"/>
-        <w:rPr>
-          <w:sz w:val="24"/>
-          <w:szCs w:val="24"/>
-        </w:rPr>
-      </w:pPr>
-      <w:r>
-        <w:rPr/>
+        <w:t>cs-synar-06</w:t>
+      </w:r>
+      <w:proofErr w:type="gramEnd"/>
+      <w:r>
+        <w:rPr>
+          <w:b/>
+          <w:sz w:val="24"/>
+          <w:szCs w:val="24"/>
+        </w:rPr>
+        <w:t xml:space="preserve"> GPU </w:t>
+      </w:r>
+      <w:proofErr w:type="spellStart"/>
+      <w:r>
+        <w:rPr>
+          <w:b/>
+          <w:sz w:val="24"/>
+          <w:szCs w:val="24"/>
+        </w:rPr>
+        <w:t>SpeedUp</w:t>
+      </w:r>
+      <w:proofErr w:type="spellEnd"/>
+    </w:p>
+    <w:p>
+      <w:pPr>
+        <w:rPr>
+          <w:sz w:val="24"/>
+          <w:szCs w:val="24"/>
+        </w:rPr>
+      </w:pPr>
+      <w:r>
+        <w:rPr>
+          <w:noProof/>
+          <w:lang w:eastAsia="en-CA"/>
+        </w:rPr>
         <w:drawing>
-          <wp:anchor behindDoc="0" distT="0" distB="127000" distL="0" distR="0" simplePos="0" locked="0" layoutInCell="1" allowOverlap="1" relativeHeight="8">
+          <wp:anchor distT="0" distB="127000" distL="0" distR="0" simplePos="0" relativeHeight="8" behindDoc="0" locked="0" layoutInCell="1" allowOverlap="1">
             <wp:simplePos x="0" y="0"/>
             <wp:positionH relativeFrom="column">
               <wp:align>center</wp:align>
@@ -945,7 +934,7 @@
             <wp:extent cx="8510905" cy="1878330"/>
             <wp:effectExtent l="0" t="0" r="0" b="0"/>
             <wp:wrapSquare wrapText="largest"/>
-            <wp:docPr id="7" name="Object1" descr=""/>
+            <wp:docPr id="7" name="Object1"/>
             <wp:cNvGraphicFramePr>
               <a:graphicFrameLocks xmlns:a="http://schemas.openxmlformats.org/drawingml/2006/main" noChangeAspect="1"/>
             </wp:cNvGraphicFramePr>
@@ -953,13 +942,13 @@
               <a:graphicData uri="http://schemas.openxmlformats.org/drawingml/2006/picture">
                 <pic:pic xmlns:pic="http://schemas.openxmlformats.org/drawingml/2006/picture">
                   <pic:nvPicPr>
-                    <pic:cNvPr id="7" name="Object1" descr=""/>
+                    <pic:cNvPr id="7" name="Object1"/>
                     <pic:cNvPicPr>
                       <a:picLocks noChangeAspect="1" noChangeArrowheads="1"/>
                     </pic:cNvPicPr>
                   </pic:nvPicPr>
                   <pic:blipFill>
-                    <a:blip r:embed="rId9"/>
+                    <a:blip r:embed="rId13"/>
                     <a:stretch>
                       <a:fillRect/>
                     </a:stretch>
@@ -988,23 +977,21 @@
       </w:r>
     </w:p>
     <w:sectPr>
-      <w:type w:val="nextPage"/>
-      <w:pgSz w:orient="landscape" w:w="15840" w:h="12240"/>
-      <w:pgMar w:left="1134" w:right="1134" w:header="0" w:top="1134" w:footer="0" w:bottom="1134" w:gutter="0"/>
-      <w:pgNumType w:fmt="decimal"/>
-      <w:formProt w:val="false"/>
-      <w:textDirection w:val="lrTb"/>
+      <w:pgSz w:w="15840" w:h="12240" w:orient="landscape"/>
+      <w:pgMar w:top="1134" w:right="1134" w:bottom="1134" w:left="1134" w:header="0" w:footer="0" w:gutter="0"/>
+      <w:cols w:space="720"/>
+      <w:formProt w:val="0"/>
     </w:sectPr>
   </w:body>
 </w:document>
 </file>
 
 <file path=word/styles.xml><?xml version="1.0" encoding="utf-8"?>
-<w:styles xmlns:w="http://schemas.openxmlformats.org/wordprocessingml/2006/main" xmlns:w14="http://schemas.microsoft.com/office/word/2010/wordml" xmlns:mc="http://schemas.openxmlformats.org/markup-compatibility/2006" mc:Ignorable="w14">
+<w:styles xmlns:mc="http://schemas.openxmlformats.org/markup-compatibility/2006" xmlns:r="http://schemas.openxmlformats.org/officeDocument/2006/relationships" xmlns:w="http://schemas.openxmlformats.org/wordprocessingml/2006/main" xmlns:w14="http://schemas.microsoft.com/office/word/2010/wordml" mc:Ignorable="w14">
   <w:docDefaults>
     <w:rPrDefault>
       <w:rPr>
-        <w:rFonts w:ascii="Calibri" w:hAnsi="Calibri" w:eastAsia="Calibri" w:cs="" w:asciiTheme="minorHAnsi" w:cstheme="minorBidi" w:eastAsiaTheme="minorHAnsi" w:hAnsiTheme="minorHAnsi"/>
+        <w:rFonts w:asciiTheme="minorHAnsi" w:eastAsiaTheme="minorHAnsi" w:hAnsiTheme="minorHAnsi" w:cstheme="minorBidi"/>
         <w:sz w:val="22"/>
         <w:szCs w:val="22"/>
         <w:lang w:val="en-CA" w:eastAsia="en-US" w:bidi="ar-SA"/>
@@ -1012,13 +999,13 @@
     </w:rPrDefault>
     <w:pPrDefault>
       <w:pPr>
-        <w:spacing w:lineRule="auto" w:line="276"/>
+        <w:spacing w:line="276" w:lineRule="auto"/>
       </w:pPr>
     </w:pPrDefault>
   </w:docDefaults>
   <w:latentStyles w:defLockedState="0" w:defUIPriority="99" w:defSemiHidden="1" w:defUnhideWhenUsed="1" w:defQFormat="0" w:count="267">
-    <w:lsdException w:name="Normal" w:uiPriority="0" w:semiHidden="0" w:unhideWhenUsed="0" w:qFormat="1"/>
-    <w:lsdException w:name="heading 1" w:uiPriority="9" w:semiHidden="0" w:unhideWhenUsed="0" w:qFormat="1"/>
+    <w:lsdException w:name="Normal" w:semiHidden="0" w:uiPriority="0" w:unhideWhenUsed="0" w:qFormat="1"/>
+    <w:lsdException w:name="heading 1" w:semiHidden="0" w:uiPriority="9" w:unhideWhenUsed="0" w:qFormat="1"/>
     <w:lsdException w:name="heading 2" w:uiPriority="9" w:qFormat="1"/>
     <w:lsdException w:name="heading 3" w:uiPriority="9" w:qFormat="1"/>
     <w:lsdException w:name="heading 4" w:uiPriority="9" w:qFormat="1"/>
@@ -1037,249 +1024,135 @@
     <w:lsdException w:name="toc 8" w:uiPriority="39"/>
     <w:lsdException w:name="toc 9" w:uiPriority="39"/>
     <w:lsdException w:name="caption" w:uiPriority="35" w:qFormat="1"/>
-    <w:lsdException w:name="Title" w:uiPriority="10" w:semiHidden="0" w:unhideWhenUsed="0" w:qFormat="1"/>
+    <w:lsdException w:name="Title" w:semiHidden="0" w:uiPriority="10" w:unhideWhenUsed="0" w:qFormat="1"/>
     <w:lsdException w:name="Default Paragraph Font" w:uiPriority="1"/>
-    <w:lsdException w:name="Subtitle" w:uiPriority="11" w:semiHidden="0" w:unhideWhenUsed="0" w:qFormat="1"/>
-    <w:lsdException w:name="Strong" w:uiPriority="22" w:semiHidden="0" w:unhideWhenUsed="0" w:qFormat="1"/>
-    <w:lsdException w:name="Emphasis" w:uiPriority="20" w:semiHidden="0" w:unhideWhenUsed="0" w:qFormat="1"/>
-    <w:lsdException w:name="Table Grid" w:uiPriority="59" w:semiHidden="0" w:unhideWhenUsed="0"/>
+    <w:lsdException w:name="Subtitle" w:semiHidden="0" w:uiPriority="11" w:unhideWhenUsed="0" w:qFormat="1"/>
+    <w:lsdException w:name="Strong" w:semiHidden="0" w:uiPriority="22" w:unhideWhenUsed="0" w:qFormat="1"/>
+    <w:lsdException w:name="Emphasis" w:semiHidden="0" w:uiPriority="20" w:unhideWhenUsed="0" w:qFormat="1"/>
+    <w:lsdException w:name="Table Grid" w:semiHidden="0" w:uiPriority="59" w:unhideWhenUsed="0"/>
     <w:lsdException w:name="Placeholder Text" w:unhideWhenUsed="0"/>
-    <w:lsdException w:name="No Spacing" w:uiPriority="1" w:semiHidden="0" w:unhideWhenUsed="0" w:qFormat="1"/>
-    <w:lsdException w:name="Light Shading" w:uiPriority="60" w:semiHidden="0" w:unhideWhenUsed="0"/>
-    <w:lsdException w:name="Light List" w:uiPriority="61" w:semiHidden="0" w:unhideWhenUsed="0"/>
-    <w:lsdException w:name="Light Grid" w:uiPriority="62" w:semiHidden="0" w:unhideWhenUsed="0"/>
-    <w:lsdException w:name="Medium Shading 1" w:uiPriority="63" w:semiHidden="0" w:unhideWhenUsed="0"/>
-    <w:lsdException w:name="Medium Shading 2" w:uiPriority="64" w:semiHidden="0" w:unhideWhenUsed="0"/>
-    <w:lsdException w:name="Medium List 1" w:uiPriority="65" w:semiHidden="0" w:unhideWhenUsed="0"/>
-    <w:lsdException w:name="Medium List 2" w:uiPriority="66" w:semiHidden="0" w:unhideWhenUsed="0"/>
-    <w:lsdException w:name="Medium Grid 1" w:uiPriority="67" w:semiHidden="0" w:unhideWhenUsed="0"/>
-    <w:lsdException w:name="Medium Grid 2" w:uiPriority="68" w:semiHidden="0" w:unhideWhenUsed="0"/>
-    <w:lsdException w:name="Medium Grid 3" w:uiPriority="69" w:semiHidden="0" w:unhideWhenUsed="0"/>
-    <w:lsdException w:name="Dark List" w:uiPriority="70" w:semiHidden="0" w:unhideWhenUsed="0"/>
-    <w:lsdException w:name="Colorful Shading" w:uiPriority="71" w:semiHidden="0" w:unhideWhenUsed="0"/>
-    <w:lsdException w:name="Colorful List" w:uiPriority="72" w:semiHidden="0" w:unhideWhenUsed="0"/>
-    <w:lsdException w:name="Colorful Grid" w:uiPriority="73" w:semiHidden="0" w:unhideWhenUsed="0"/>
-    <w:lsdException w:name="Light Shading Accent 1" w:uiPriority="60" w:semiHidden="0" w:unhideWhenUsed="0"/>
-    <w:lsdException w:name="Light List Accent 1" w:uiPriority="61" w:semiHidden="0" w:unhideWhenUsed="0"/>
-    <w:lsdException w:name="Light Grid Accent 1" w:uiPriority="62" w:semiHidden="0" w:unhideWhenUsed="0"/>
-    <w:lsdException w:name="Medium Shading 1 Accent 1" w:uiPriority="63" w:semiHidden="0" w:unhideWhenUsed="0"/>
-    <w:lsdException w:name="Medium Shading 2 Accent 1" w:uiPriority="64" w:semiHidden="0" w:unhideWhenUsed="0"/>
-    <w:lsdException w:name="Medium List 1 Accent 1" w:uiPriority="65" w:semiHidden="0" w:unhideWhenUsed="0"/>
+    <w:lsdException w:name="No Spacing" w:semiHidden="0" w:uiPriority="1" w:unhideWhenUsed="0" w:qFormat="1"/>
+    <w:lsdException w:name="Light Shading" w:semiHidden="0" w:uiPriority="60" w:unhideWhenUsed="0"/>
+    <w:lsdException w:name="Light List" w:semiHidden="0" w:uiPriority="61" w:unhideWhenUsed="0"/>
+    <w:lsdException w:name="Light Grid" w:semiHidden="0" w:uiPriority="62" w:unhideWhenUsed="0"/>
+    <w:lsdException w:name="Medium Shading 1" w:semiHidden="0" w:uiPriority="63" w:unhideWhenUsed="0"/>
+    <w:lsdException w:name="Medium Shading 2" w:semiHidden="0" w:uiPriority="64" w:unhideWhenUsed="0"/>
+    <w:lsdException w:name="Medium List 1" w:semiHidden="0" w:uiPriority="65" w:unhideWhenUsed="0"/>
+    <w:lsdException w:name="Medium List 2" w:semiHidden="0" w:uiPriority="66" w:unhideWhenUsed="0"/>
+    <w:lsdException w:name="Medium Grid 1" w:semiHidden="0" w:uiPriority="67" w:unhideWhenUsed="0"/>
+    <w:lsdException w:name="Medium Grid 2" w:semiHidden="0" w:uiPriority="68" w:unhideWhenUsed="0"/>
+    <w:lsdException w:name="Medium Grid 3" w:semiHidden="0" w:uiPriority="69" w:unhideWhenUsed="0"/>
+    <w:lsdException w:name="Dark List" w:semiHidden="0" w:uiPriority="70" w:unhideWhenUsed="0"/>
+    <w:lsdException w:name="Colorful Shading" w:semiHidden="0" w:uiPriority="71" w:unhideWhenUsed="0"/>
+    <w:lsdException w:name="Colorful List" w:semiHidden="0" w:uiPriority="72" w:unhideWhenUsed="0"/>
+    <w:lsdException w:name="Colorful Grid" w:semiHidden="0" w:uiPriority="73" w:unhideWhenUsed="0"/>
+    <w:lsdException w:name="Light Shading Accent 1" w:semiHidden="0" w:uiPriority="60" w:unhideWhenUsed="0"/>
+    <w:lsdException w:name="Light List Accent 1" w:semiHidden="0" w:uiPriority="61" w:unhideWhenUsed="0"/>
+    <w:lsdException w:name="Light Grid Accent 1" w:semiHidden="0" w:uiPriority="62" w:unhideWhenUsed="0"/>
+    <w:lsdException w:name="Medium Shading 1 Accent 1" w:semiHidden="0" w:uiPriority="63" w:unhideWhenUsed="0"/>
+    <w:lsdException w:name="Medium Shading 2 Accent 1" w:semiHidden="0" w:uiPriority="64" w:unhideWhenUsed="0"/>
+    <w:lsdException w:name="Medium List 1 Accent 1" w:semiHidden="0" w:uiPriority="65" w:unhideWhenUsed="0"/>
     <w:lsdException w:name="Revision" w:unhideWhenUsed="0"/>
-    <w:lsdException w:name="List Paragraph" w:uiPriority="34" w:semiHidden="0" w:unhideWhenUsed="0" w:qFormat="1"/>
-    <w:lsdException w:name="Quote" w:uiPriority="29" w:semiHidden="0" w:unhideWhenUsed="0" w:qFormat="1"/>
-    <w:lsdException w:name="Intense Quote" w:uiPriority="30" w:semiHidden="0" w:unhideWhenUsed="0" w:qFormat="1"/>
-    <w:lsdException w:name="Medium List 2 Accent 1" w:uiPriority="66" w:semiHidden="0" w:unhideWhenUsed="0"/>
-    <w:lsdException w:name="Medium Grid 1 Accent 1" w:uiPriority="67" w:semiHidden="0" w:unhideWhenUsed="0"/>
-    <w:lsdException w:name="Medium Grid 2 Accent 1" w:uiPriority="68" w:semiHidden="0" w:unhideWhenUsed="0"/>
-    <w:lsdException w:name="Medium Grid 3 Accent 1" w:uiPriority="69" w:semiHidden="0" w:unhideWhenUsed="0"/>
-    <w:lsdException w:name="Dark List Accent 1" w:uiPriority="70" w:semiHidden="0" w:unhideWhenUsed="0"/>
-    <w:lsdException w:name="Colorful Shading Accent 1" w:uiPriority="71" w:semiHidden="0" w:unhideWhenUsed="0"/>
-    <w:lsdException w:name="Colorful List Accent 1" w:uiPriority="72" w:semiHidden="0" w:unhideWhenUsed="0"/>
-    <w:lsdException w:name="Colorful Grid Accent 1" w:uiPriority="73" w:semiHidden="0" w:unhideWhenUsed="0"/>
-    <w:lsdException w:name="Light Shading Accent 2" w:uiPriority="60" w:semiHidden="0" w:unhideWhenUsed="0"/>
-    <w:lsdException w:name="Light List Accent 2" w:uiPriority="61" w:semiHidden="0" w:unhideWhenUsed="0"/>
-    <w:lsdException w:name="Light Grid Accent 2" w:uiPriority="62" w:semiHidden="0" w:unhideWhenUsed="0"/>
-    <w:lsdException w:name="Medium Shading 1 Accent 2" w:uiPriority="63" w:semiHidden="0" w:unhideWhenUsed="0"/>
-    <w:lsdException w:name="Medium Shading 2 Accent 2" w:uiPriority="64" w:semiHidden="0" w:unhideWhenUsed="0"/>
-    <w:lsdException w:name="Medium List 1 Accent 2" w:uiPriority="65" w:semiHidden="0" w:unhideWhenUsed="0"/>
-    <w:lsdException w:name="Medium List 2 Accent 2" w:uiPriority="66" w:semiHidden="0" w:unhideWhenUsed="0"/>
-    <w:lsdException w:name="Medium Grid 1 Accent 2" w:uiPriority="67" w:semiHidden="0" w:unhideWhenUsed="0"/>
-    <w:lsdException w:name="Medium Grid 2 Accent 2" w:uiPriority="68" w:semiHidden="0" w:unhideWhenUsed="0"/>
-    <w:lsdException w:name="Medium Grid 3 Accent 2" w:uiPriority="69" w:semiHidden="0" w:unhideWhenUsed="0"/>
-    <w:lsdException w:name="Dark List Accent 2" w:uiPriority="70" w:semiHidden="0" w:unhideWhenUsed="0"/>
-    <w:lsdException w:name="Colorful Shading Accent 2" w:uiPriority="71" w:semiHidden="0" w:unhideWhenUsed="0"/>
-    <w:lsdException w:name="Colorful List Accent 2" w:uiPriority="72" w:semiHidden="0" w:unhideWhenUsed="0"/>
-    <w:lsdException w:name="Colorful Grid Accent 2" w:uiPriority="73" w:semiHidden="0" w:unhideWhenUsed="0"/>
-    <w:lsdException w:name="Light Shading Accent 3" w:uiPriority="60" w:semiHidden="0" w:unhideWhenUsed="0"/>
-    <w:lsdException w:name="Light List Accent 3" w:uiPriority="61" w:semiHidden="0" w:unhideWhenUsed="0"/>
-    <w:lsdException w:name="Light Grid Accent 3" w:uiPriority="62" w:semiHidden="0" w:unhideWhenUsed="0"/>
-    <w:lsdException w:name="Medium Shading 1 Accent 3" w:uiPriority="63" w:semiHidden="0" w:unhideWhenUsed="0"/>
-    <w:lsdException w:name="Medium Shading 2 Accent 3" w:uiPriority="64" w:semiHidden="0" w:unhideWhenUsed="0"/>
-    <w:lsdException w:name="Medium List 1 Accent 3" w:uiPriority="65" w:semiHidden="0" w:unhideWhenUsed="0"/>
-    <w:lsdException w:name="Medium List 2 Accent 3" w:uiPriority="66" w:semiHidden="0" w:unhideWhenUsed="0"/>
-    <w:lsdException w:name="Medium Grid 1 Accent 3" w:uiPriority="67" w:semiHidden="0" w:unhideWhenUsed="0"/>
-    <w:lsdException w:name="Medium Grid 2 Accent 3" w:uiPriority="68" w:semiHidden="0" w:unhideWhenUsed="0"/>
-    <w:lsdException w:name="Medium Grid 3 Accent 3" w:uiPriority="69" w:semiHidden="0" w:unhideWhenUsed="0"/>
-    <w:lsdException w:name="Dark List Accent 3" w:uiPriority="70" w:semiHidden="0" w:unhideWhenUsed="0"/>
-    <w:lsdException w:name="Colorful Shading Accent 3" w:uiPriority="71" w:semiHidden="0" w:unhideWhenUsed="0"/>
-    <w:lsdException w:name="Colorful List Accent 3" w:uiPriority="72" w:semiHidden="0" w:unhideWhenUsed="0"/>
-    <w:lsdException w:name="Colorful Grid Accent 3" w:uiPriority="73" w:semiHidden="0" w:unhideWhenUsed="0"/>
-    <w:lsdException w:name="Light Shading Accent 4" w:uiPriority="60" w:semiHidden="0" w:unhideWhenUsed="0"/>
-    <w:lsdException w:name="Light List Accent 4" w:uiPriority="61" w:semiHidden="0" w:unhideWhenUsed="0"/>
-    <w:lsdException w:name="Light Grid Accent 4" w:uiPriority="62" w:semiHidden="0" w:unhideWhenUsed="0"/>
-    <w:lsdException w:name="Medium Shading 1 Accent 4" w:uiPriority="63" w:semiHidden="0" w:unhideWhenUsed="0"/>
-    <w:lsdException w:name="Medium Shading 2 Accent 4" w:uiPriority="64" w:semiHidden="0" w:unhideWhenUsed="0"/>
-    <w:lsdException w:name="Medium List 1 Accent 4" w:uiPriority="65" w:semiHidden="0" w:unhideWhenUsed="0"/>
-    <w:lsdException w:name="Medium List 2 Accent 4" w:uiPriority="66" w:semiHidden="0" w:unhideWhenUsed="0"/>
-    <w:lsdException w:name="Medium Grid 1 Accent 4" w:uiPriority="67" w:semiHidden="0" w:unhideWhenUsed="0"/>
-    <w:lsdException w:name="Medium Grid 2 Accent 4" w:uiPriority="68" w:semiHidden="0" w:unhideWhenUsed="0"/>
-    <w:lsdException w:name="Medium Grid 3 Accent 4" w:uiPriority="69" w:semiHidden="0" w:unhideWhenUsed="0"/>
-    <w:lsdException w:name="Dark List Accent 4" w:uiPriority="70" w:semiHidden="0" w:unhideWhenUsed="0"/>
-    <w:lsdException w:name="Colorful Shading Accent 4" w:uiPriority="71" w:semiHidden="0" w:unhideWhenUsed="0"/>
-    <w:lsdException w:name="Colorful List Accent 4" w:uiPriority="72" w:semiHidden="0" w:unhideWhenUsed="0"/>
-    <w:lsdException w:name="Colorful Grid Accent 4" w:uiPriority="73" w:semiHidden="0" w:unhideWhenUsed="0"/>
-    <w:lsdException w:name="Light Shading Accent 5" w:uiPriority="60" w:semiHidden="0" w:unhideWhenUsed="0"/>
-    <w:lsdException w:name="Light List Accent 5" w:uiPriority="61" w:semiHidden="0" w:unhideWhenUsed="0"/>
-    <w:lsdException w:name="Light Grid Accent 5" w:uiPriority="62" w:semiHidden="0" w:unhideWhenUsed="0"/>
-    <w:lsdException w:name="Medium Shading 1 Accent 5" w:uiPriority="63" w:semiHidden="0" w:unhideWhenUsed="0"/>
-    <w:lsdException w:name="Medium Shading 2 Accent 5" w:uiPriority="64" w:semiHidden="0" w:unhideWhenUsed="0"/>
-    <w:lsdException w:name="Medium List 1 Accent 5" w:uiPriority="65" w:semiHidden="0" w:unhideWhenUsed="0"/>
-    <w:lsdException w:name="Medium List 2 Accent 5" w:uiPriority="66" w:semiHidden="0" w:unhideWhenUsed="0"/>
-    <w:lsdException w:name="Medium Grid 1 Accent 5" w:uiPriority="67" w:semiHidden="0" w:unhideWhenUsed="0"/>
-    <w:lsdException w:name="Medium Grid 2 Accent 5" w:uiPriority="68" w:semiHidden="0" w:unhideWhenUsed="0"/>
-    <w:lsdException w:name="Medium Grid 3 Accent 5" w:uiPriority="69" w:semiHidden="0" w:unhideWhenUsed="0"/>
-    <w:lsdException w:name="Dark List Accent 5" w:uiPriority="70" w:semiHidden="0" w:unhideWhenUsed="0"/>
-    <w:lsdException w:name="Colorful Shading Accent 5" w:uiPriority="71" w:semiHidden="0" w:unhideWhenUsed="0"/>
-    <w:lsdException w:name="Colorful List Accent 5" w:uiPriority="72" w:semiHidden="0" w:unhideWhenUsed="0"/>
-    <w:lsdException w:name="Colorful Grid Accent 5" w:uiPriority="73" w:semiHidden="0" w:unhideWhenUsed="0"/>
-    <w:lsdException w:name="Light Shading Accent 6" w:uiPriority="60" w:semiHidden="0" w:unhideWhenUsed="0"/>
-    <w:lsdException w:name="Light List Accent 6" w:uiPriority="61" w:semiHidden="0" w:unhideWhenUsed="0"/>
-    <w:lsdException w:name="Light Grid Accent 6" w:uiPriority="62" w:semiHidden="0" w:unhideWhenUsed="0"/>
-    <w:lsdException w:name="Medium Shading 1 Accent 6" w:uiPriority="63" w:semiHidden="0" w:unhideWhenUsed="0"/>
-    <w:lsdException w:name="Medium Shading 2 Accent 6" w:uiPriority="64" w:semiHidden="0" w:unhideWhenUsed="0"/>
-    <w:lsdException w:name="Medium List 1 Accent 6" w:uiPriority="65" w:semiHidden="0" w:unhideWhenUsed="0"/>
-    <w:lsdException w:name="Medium List 2 Accent 6" w:uiPriority="66" w:semiHidden="0" w:unhideWhenUsed="0"/>
-    <w:lsdException w:name="Medium Grid 1 Accent 6" w:uiPriority="67" w:semiHidden="0" w:unhideWhenUsed="0"/>
-    <w:lsdException w:name="Medium Grid 2 Accent 6" w:uiPriority="68" w:semiHidden="0" w:unhideWhenUsed="0"/>
-    <w:lsdException w:name="Medium Grid 3 Accent 6" w:uiPriority="69" w:semiHidden="0" w:unhideWhenUsed="0"/>
-    <w:lsdException w:name="Dark List Accent 6" w:uiPriority="70" w:semiHidden="0" w:unhideWhenUsed="0"/>
-    <w:lsdException w:name="Colorful Shading Accent 6" w:uiPriority="71" w:semiHidden="0" w:unhideWhenUsed="0"/>
-    <w:lsdException w:name="Colorful List Accent 6" w:uiPriority="72" w:semiHidden="0" w:unhideWhenUsed="0"/>
-    <w:lsdException w:name="Colorful Grid Accent 6" w:uiPriority="73" w:semiHidden="0" w:unhideWhenUsed="0"/>
-    <w:lsdException w:name="Subtle Emphasis" w:uiPriority="19" w:semiHidden="0" w:unhideWhenUsed="0" w:qFormat="1"/>
-    <w:lsdException w:name="Intense Emphasis" w:uiPriority="21" w:semiHidden="0" w:unhideWhenUsed="0" w:qFormat="1"/>
-    <w:lsdException w:name="Subtle Reference" w:uiPriority="31" w:semiHidden="0" w:unhideWhenUsed="0" w:qFormat="1"/>
-    <w:lsdException w:name="Intense Reference" w:uiPriority="32" w:semiHidden="0" w:unhideWhenUsed="0" w:qFormat="1"/>
-    <w:lsdException w:name="Book Title" w:uiPriority="33" w:semiHidden="0" w:unhideWhenUsed="0" w:qFormat="1"/>
+    <w:lsdException w:name="List Paragraph" w:semiHidden="0" w:uiPriority="34" w:unhideWhenUsed="0" w:qFormat="1"/>
+    <w:lsdException w:name="Quote" w:semiHidden="0" w:uiPriority="29" w:unhideWhenUsed="0" w:qFormat="1"/>
+    <w:lsdException w:name="Intense Quote" w:semiHidden="0" w:uiPriority="30" w:unhideWhenUsed="0" w:qFormat="1"/>
+    <w:lsdException w:name="Medium List 2 Accent 1" w:semiHidden="0" w:uiPriority="66" w:unhideWhenUsed="0"/>
+    <w:lsdException w:name="Medium Grid 1 Accent 1" w:semiHidden="0" w:uiPriority="67" w:unhideWhenUsed="0"/>
+    <w:lsdException w:name="Medium Grid 2 Accent 1" w:semiHidden="0" w:uiPriority="68" w:unhideWhenUsed="0"/>
+    <w:lsdException w:name="Medium Grid 3 Accent 1" w:semiHidden="0" w:uiPriority="69" w:unhideWhenUsed="0"/>
+    <w:lsdException w:name="Dark List Accent 1" w:semiHidden="0" w:uiPriority="70" w:unhideWhenUsed="0"/>
+    <w:lsdException w:name="Colorful Shading Accent 1" w:semiHidden="0" w:uiPriority="71" w:unhideWhenUsed="0"/>
+    <w:lsdException w:name="Colorful List Accent 1" w:semiHidden="0" w:uiPriority="72" w:unhideWhenUsed="0"/>
+    <w:lsdException w:name="Colorful Grid Accent 1" w:semiHidden="0" w:uiPriority="73" w:unhideWhenUsed="0"/>
+    <w:lsdException w:name="Light Shading Accent 2" w:semiHidden="0" w:uiPriority="60" w:unhideWhenUsed="0"/>
+    <w:lsdException w:name="Light List Accent 2" w:semiHidden="0" w:uiPriority="61" w:unhideWhenUsed="0"/>
+    <w:lsdException w:name="Light Grid Accent 2" w:semiHidden="0" w:uiPriority="62" w:unhideWhenUsed="0"/>
+    <w:lsdException w:name="Medium Shading 1 Accent 2" w:semiHidden="0" w:uiPriority="63" w:unhideWhenUsed="0"/>
+    <w:lsdException w:name="Medium Shading 2 Accent 2" w:semiHidden="0" w:uiPriority="64" w:unhideWhenUsed="0"/>
+    <w:lsdException w:name="Medium List 1 Accent 2" w:semiHidden="0" w:uiPriority="65" w:unhideWhenUsed="0"/>
+    <w:lsdException w:name="Medium List 2 Accent 2" w:semiHidden="0" w:uiPriority="66" w:unhideWhenUsed="0"/>
+    <w:lsdException w:name="Medium Grid 1 Accent 2" w:semiHidden="0" w:uiPriority="67" w:unhideWhenUsed="0"/>
+    <w:lsdException w:name="Medium Grid 2 Accent 2" w:semiHidden="0" w:uiPriority="68" w:unhideWhenUsed="0"/>
+    <w:lsdException w:name="Medium Grid 3 Accent 2" w:semiHidden="0" w:uiPriority="69" w:unhideWhenUsed="0"/>
+    <w:lsdException w:name="Dark List Accent 2" w:semiHidden="0" w:uiPriority="70" w:unhideWhenUsed="0"/>
+    <w:lsdException w:name="Colorful Shading Accent 2" w:semiHidden="0" w:uiPriority="71" w:unhideWhenUsed="0"/>
+    <w:lsdException w:name="Colorful List Accent 2" w:semiHidden="0" w:uiPriority="72" w:unhideWhenUsed="0"/>
+    <w:lsdException w:name="Colorful Grid Accent 2" w:semiHidden="0" w:uiPriority="73" w:unhideWhenUsed="0"/>
+    <w:lsdException w:name="Light Shading Accent 3" w:semiHidden="0" w:uiPriority="60" w:unhideWhenUsed="0"/>
+    <w:lsdException w:name="Light List Accent 3" w:semiHidden="0" w:uiPriority="61" w:unhideWhenUsed="0"/>
+    <w:lsdException w:name="Light Grid Accent 3" w:semiHidden="0" w:uiPriority="62" w:unhideWhenUsed="0"/>
+    <w:lsdException w:name="Medium Shading 1 Accent 3" w:semiHidden="0" w:uiPriority="63" w:unhideWhenUsed="0"/>
+    <w:lsdException w:name="Medium Shading 2 Accent 3" w:semiHidden="0" w:uiPriority="64" w:unhideWhenUsed="0"/>
+    <w:lsdException w:name="Medium List 1 Accent 3" w:semiHidden="0" w:uiPriority="65" w:unhideWhenUsed="0"/>
+    <w:lsdException w:name="Medium List 2 Accent 3" w:semiHidden="0" w:uiPriority="66" w:unhideWhenUsed="0"/>
+    <w:lsdException w:name="Medium Grid 1 Accent 3" w:semiHidden="0" w:uiPriority="67" w:unhideWhenUsed="0"/>
+    <w:lsdException w:name="Medium Grid 2 Accent 3" w:semiHidden="0" w:uiPriority="68" w:unhideWhenUsed="0"/>
+    <w:lsdException w:name="Medium Grid 3 Accent 3" w:semiHidden="0" w:uiPriority="69" w:unhideWhenUsed="0"/>
+    <w:lsdException w:name="Dark List Accent 3" w:semiHidden="0" w:uiPriority="70" w:unhideWhenUsed="0"/>
+    <w:lsdException w:name="Colorful Shading Accent 3" w:semiHidden="0" w:uiPriority="71" w:unhideWhenUsed="0"/>
+    <w:lsdException w:name="Colorful List Accent 3" w:semiHidden="0" w:uiPriority="72" w:unhideWhenUsed="0"/>
+    <w:lsdException w:name="Colorful Grid Accent 3" w:semiHidden="0" w:uiPriority="73" w:unhideWhenUsed="0"/>
+    <w:lsdException w:name="Light Shading Accent 4" w:semiHidden="0" w:uiPriority="60" w:unhideWhenUsed="0"/>
+    <w:lsdException w:name="Light List Accent 4" w:semiHidden="0" w:uiPriority="61" w:unhideWhenUsed="0"/>
+    <w:lsdException w:name="Light Grid Accent 4" w:semiHidden="0" w:uiPriority="62" w:unhideWhenUsed="0"/>
+    <w:lsdException w:name="Medium Shading 1 Accent 4" w:semiHidden="0" w:uiPriority="63" w:unhideWhenUsed="0"/>
+    <w:lsdException w:name="Medium Shading 2 Accent 4" w:semiHidden="0" w:uiPriority="64" w:unhideWhenUsed="0"/>
+    <w:lsdException w:name="Medium List 1 Accent 4" w:semiHidden="0" w:uiPriority="65" w:unhideWhenUsed="0"/>
+    <w:lsdException w:name="Medium List 2 Accent 4" w:semiHidden="0" w:uiPriority="66" w:unhideWhenUsed="0"/>
+    <w:lsdException w:name="Medium Grid 1 Accent 4" w:semiHidden="0" w:uiPriority="67" w:unhideWhenUsed="0"/>
+    <w:lsdException w:name="Medium Grid 2 Accent 4" w:semiHidden="0" w:uiPriority="68" w:unhideWhenUsed="0"/>
+    <w:lsdException w:name="Medium Grid 3 Accent 4" w:semiHidden="0" w:uiPriority="69" w:unhideWhenUsed="0"/>
+    <w:lsdException w:name="Dark List Accent 4" w:semiHidden="0" w:uiPriority="70" w:unhideWhenUsed="0"/>
+    <w:lsdException w:name="Colorful Shading Accent 4" w:semiHidden="0" w:uiPriority="71" w:unhideWhenUsed="0"/>
+    <w:lsdException w:name="Colorful List Accent 4" w:semiHidden="0" w:uiPriority="72" w:unhideWhenUsed="0"/>
+    <w:lsdException w:name="Colorful Grid Accent 4" w:semiHidden="0" w:uiPriority="73" w:unhideWhenUsed="0"/>
+    <w:lsdException w:name="Light Shading Accent 5" w:semiHidden="0" w:uiPriority="60" w:unhideWhenUsed="0"/>
+    <w:lsdException w:name="Light List Accent 5" w:semiHidden="0" w:uiPriority="61" w:unhideWhenUsed="0"/>
+    <w:lsdException w:name="Light Grid Accent 5" w:semiHidden="0" w:uiPriority="62" w:unhideWhenUsed="0"/>
+    <w:lsdException w:name="Medium Shading 1 Accent 5" w:semiHidden="0" w:uiPriority="63" w:unhideWhenUsed="0"/>
+    <w:lsdException w:name="Medium Shading 2 Accent 5" w:semiHidden="0" w:uiPriority="64" w:unhideWhenUsed="0"/>
+    <w:lsdException w:name="Medium List 1 Accent 5" w:semiHidden="0" w:uiPriority="65" w:unhideWhenUsed="0"/>
+    <w:lsdException w:name="Medium List 2 Accent 5" w:semiHidden="0" w:uiPriority="66" w:unhideWhenUsed="0"/>
+    <w:lsdException w:name="Medium Grid 1 Accent 5" w:semiHidden="0" w:uiPriority="67" w:unhideWhenUsed="0"/>
+    <w:lsdException w:name="Medium Grid 2 Accent 5" w:semiHidden="0" w:uiPriority="68" w:unhideWhenUsed="0"/>
+    <w:lsdException w:name="Medium Grid 3 Accent 5" w:semiHidden="0" w:uiPriority="69" w:unhideWhenUsed="0"/>
+    <w:lsdException w:name="Dark List Accent 5" w:semiHidden="0" w:uiPriority="70" w:unhideWhenUsed="0"/>
+    <w:lsdException w:name="Colorful Shading Accent 5" w:semiHidden="0" w:uiPriority="71" w:unhideWhenUsed="0"/>
+    <w:lsdException w:name="Colorful List Accent 5" w:semiHidden="0" w:uiPriority="72" w:unhideWhenUsed="0"/>
+    <w:lsdException w:name="Colorful Grid Accent 5" w:semiHidden="0" w:uiPriority="73" w:unhideWhenUsed="0"/>
+    <w:lsdException w:name="Light Shading Accent 6" w:semiHidden="0" w:uiPriority="60" w:unhideWhenUsed="0"/>
+    <w:lsdException w:name="Light List Accent 6" w:semiHidden="0" w:uiPriority="61" w:unhideWhenUsed="0"/>
+    <w:lsdException w:name="Light Grid Accent 6" w:semiHidden="0" w:uiPriority="62" w:unhideWhenUsed="0"/>
+    <w:lsdException w:name="Medium Shading 1 Accent 6" w:semiHidden="0" w:uiPriority="63" w:unhideWhenUsed="0"/>
+    <w:lsdException w:name="Medium Shading 2 Accent 6" w:semiHidden="0" w:uiPriority="64" w:unhideWhenUsed="0"/>
+    <w:lsdException w:name="Medium List 1 Accent 6" w:semiHidden="0" w:uiPriority="65" w:unhideWhenUsed="0"/>
+    <w:lsdException w:name="Medium List 2 Accent 6" w:semiHidden="0" w:uiPriority="66" w:unhideWhenUsed="0"/>
+    <w:lsdException w:name="Medium Grid 1 Accent 6" w:semiHidden="0" w:uiPriority="67" w:unhideWhenUsed="0"/>
+    <w:lsdException w:name="Medium Grid 2 Accent 6" w:semiHidden="0" w:uiPriority="68" w:unhideWhenUsed="0"/>
+    <w:lsdException w:name="Medium Grid 3 Accent 6" w:semiHidden="0" w:uiPriority="69" w:unhideWhenUsed="0"/>
+    <w:lsdException w:name="Dark List Accent 6" w:semiHidden="0" w:uiPriority="70" w:unhideWhenUsed="0"/>
+    <w:lsdException w:name="Colorful Shading Accent 6" w:semiHidden="0" w:uiPriority="71" w:unhideWhenUsed="0"/>
+    <w:lsdException w:name="Colorful List Accent 6" w:semiHidden="0" w:uiPriority="72" w:unhideWhenUsed="0"/>
+    <w:lsdException w:name="Colorful Grid Accent 6" w:semiHidden="0" w:uiPriority="73" w:unhideWhenUsed="0"/>
+    <w:lsdException w:name="Subtle Emphasis" w:semiHidden="0" w:uiPriority="19" w:unhideWhenUsed="0" w:qFormat="1"/>
+    <w:lsdException w:name="Intense Emphasis" w:semiHidden="0" w:uiPriority="21" w:unhideWhenUsed="0" w:qFormat="1"/>
+    <w:lsdException w:name="Subtle Reference" w:semiHidden="0" w:uiPriority="31" w:unhideWhenUsed="0" w:qFormat="1"/>
+    <w:lsdException w:name="Intense Reference" w:semiHidden="0" w:uiPriority="32" w:unhideWhenUsed="0" w:qFormat="1"/>
+    <w:lsdException w:name="Book Title" w:semiHidden="0" w:uiPriority="33" w:unhideWhenUsed="0" w:qFormat="1"/>
     <w:lsdException w:name="Bibliography" w:uiPriority="37"/>
     <w:lsdException w:name="TOC Heading" w:uiPriority="39" w:qFormat="1"/>
   </w:latentStyles>
-  <w:style w:type="paragraph" w:styleId="Normal" w:default="1">
+  <w:style w:type="paragraph" w:default="1" w:styleId="Normal">
     <w:name w:val="Normal"/>
     <w:qFormat/>
     <w:pPr>
-      <w:widowControl/>
-      <w:suppressAutoHyphens w:val="true"/>
-      <w:bidi w:val="0"/>
-      <w:spacing w:lineRule="auto" w:line="276" w:before="0" w:after="200"/>
-      <w:jc w:val="left"/>
+      <w:suppressAutoHyphens/>
+      <w:spacing w:after="200"/>
     </w:pPr>
-    <w:rPr>
-      <w:rFonts w:ascii="Calibri" w:hAnsi="Calibri" w:eastAsia="Calibri" w:cs="" w:asciiTheme="minorHAnsi" w:cstheme="minorBidi" w:eastAsiaTheme="minorHAnsi" w:hAnsiTheme="minorHAnsi"/>
-      <w:color w:val="auto"/>
-      <w:sz w:val="22"/>
-      <w:szCs w:val="22"/>
-      <w:lang w:val="en-CA" w:eastAsia="en-US" w:bidi="ar-SA"/>
-    </w:rPr>
   </w:style>
-  <w:style w:type="character" w:styleId="DefaultParagraphFont" w:default="1">
+  <w:style w:type="character" w:default="1" w:styleId="DefaultParagraphFont">
     <w:name w:val="Default Paragraph Font"/>
     <w:uiPriority w:val="1"/>
-    <w:semiHidden/>
-    <w:unhideWhenUsed/>
-    <w:qFormat/>
-    <w:rPr/>
-  </w:style>
-  <w:style w:type="character" w:styleId="BalloonTextChar" w:customStyle="1">
-    <w:name w:val="Balloon Text Char"/>
-    <w:basedOn w:val="DefaultParagraphFont"/>
-    <w:link w:val="BalloonText"/>
-    <w:uiPriority w:val="99"/>
-    <w:semiHidden/>
-    <w:qFormat/>
-    <w:rsid w:val="00b0034a"/>
-    <w:rPr>
-      <w:rFonts w:ascii="Tahoma" w:hAnsi="Tahoma" w:cs="Tahoma"/>
-      <w:sz w:val="16"/>
-      <w:szCs w:val="16"/>
-    </w:rPr>
-  </w:style>
-  <w:style w:type="character" w:styleId="InternetLink">
-    <w:name w:val="Internet Link"/>
-    <w:basedOn w:val="DefaultParagraphFont"/>
-    <w:uiPriority w:val="99"/>
-    <w:unhideWhenUsed/>
-    <w:rsid w:val="00c2044e"/>
-    <w:rPr>
-      <w:color w:val="0000FF" w:themeColor="hyperlink"/>
-      <w:u w:val="single"/>
-    </w:rPr>
-  </w:style>
-  <w:style w:type="paragraph" w:styleId="Heading">
-    <w:name w:val="Heading"/>
-    <w:basedOn w:val="Normal"/>
-    <w:next w:val="TextBody"/>
-    <w:qFormat/>
-    <w:pPr>
-      <w:keepNext/>
-      <w:spacing w:before="240" w:after="120"/>
-    </w:pPr>
-    <w:rPr>
-      <w:rFonts w:ascii="Bitstream Vera Sans" w:hAnsi="Bitstream Vera Sans" w:eastAsia="Bitstream Vera Sans" w:cs="Bitstream Vera Sans"/>
-      <w:sz w:val="28"/>
-      <w:szCs w:val="28"/>
-    </w:rPr>
-  </w:style>
-  <w:style w:type="paragraph" w:styleId="TextBody">
-    <w:name w:val="Text Body"/>
-    <w:basedOn w:val="Normal"/>
-    <w:pPr>
-      <w:spacing w:lineRule="auto" w:line="288" w:before="0" w:after="140"/>
-    </w:pPr>
-    <w:rPr/>
-  </w:style>
-  <w:style w:type="paragraph" w:styleId="List">
-    <w:name w:val="List"/>
-    <w:basedOn w:val="TextBody"/>
-    <w:pPr/>
-    <w:rPr/>
-  </w:style>
-  <w:style w:type="paragraph" w:styleId="Caption">
-    <w:name w:val="Caption"/>
-    <w:basedOn w:val="Normal"/>
-    <w:qFormat/>
-    <w:pPr>
-      <w:suppressLineNumbers/>
-      <w:spacing w:before="120" w:after="120"/>
-    </w:pPr>
-    <w:rPr>
-      <w:i/>
-      <w:iCs/>
-      <w:sz w:val="24"/>
-      <w:szCs w:val="24"/>
-    </w:rPr>
-  </w:style>
-  <w:style w:type="paragraph" w:styleId="Index">
-    <w:name w:val="Index"/>
-    <w:basedOn w:val="Normal"/>
-    <w:qFormat/>
-    <w:pPr>
-      <w:suppressLineNumbers/>
-    </w:pPr>
-    <w:rPr/>
-  </w:style>
-  <w:style w:type="paragraph" w:styleId="BalloonText">
-    <w:name w:val="Balloon Text"/>
-    <w:basedOn w:val="Normal"/>
-    <w:link w:val="BalloonTextChar"/>
-    <w:uiPriority w:val="99"/>
-    <w:semiHidden/>
-    <w:unhideWhenUsed/>
-    <w:qFormat/>
-    <w:rsid w:val="00b0034a"/>
-    <w:pPr>
-      <w:spacing w:lineRule="auto" w:line="240" w:before="0" w:after="0"/>
-    </w:pPr>
-    <w:rPr>
-      <w:rFonts w:ascii="Tahoma" w:hAnsi="Tahoma" w:cs="Tahoma"/>
-      <w:sz w:val="16"/>
-      <w:szCs w:val="16"/>
-    </w:rPr>
-  </w:style>
-  <w:style w:type="numbering" w:styleId="NoList" w:default="1">
-    <w:name w:val="No List"/>
-    <w:uiPriority w:val="99"/>
     <w:semiHidden/>
     <w:unhideWhenUsed/>
   </w:style>
@@ -1298,12 +1171,399 @@
       </w:tblCellMar>
     </w:tblPr>
   </w:style>
+  <w:style w:type="numbering" w:default="1" w:styleId="NoList">
+    <w:name w:val="No List"/>
+    <w:uiPriority w:val="99"/>
+    <w:semiHidden/>
+    <w:unhideWhenUsed/>
+  </w:style>
+  <w:style w:type="character" w:customStyle="1" w:styleId="BalloonTextChar">
+    <w:name w:val="Balloon Text Char"/>
+    <w:basedOn w:val="DefaultParagraphFont"/>
+    <w:link w:val="BalloonText"/>
+    <w:uiPriority w:val="99"/>
+    <w:semiHidden/>
+    <w:qFormat/>
+    <w:rsid w:val="00B0034A"/>
+    <w:rPr>
+      <w:rFonts w:ascii="Tahoma" w:hAnsi="Tahoma" w:cs="Tahoma"/>
+      <w:sz w:val="16"/>
+      <w:szCs w:val="16"/>
+    </w:rPr>
+  </w:style>
+  <w:style w:type="character" w:customStyle="1" w:styleId="InternetLink">
+    <w:name w:val="Internet Link"/>
+    <w:basedOn w:val="DefaultParagraphFont"/>
+    <w:uiPriority w:val="99"/>
+    <w:unhideWhenUsed/>
+    <w:rsid w:val="00C2044E"/>
+    <w:rPr>
+      <w:color w:val="0000FF" w:themeColor="hyperlink"/>
+      <w:u w:val="single"/>
+    </w:rPr>
+  </w:style>
+  <w:style w:type="paragraph" w:customStyle="1" w:styleId="Heading">
+    <w:name w:val="Heading"/>
+    <w:basedOn w:val="Normal"/>
+    <w:next w:val="TextBody"/>
+    <w:qFormat/>
+    <w:pPr>
+      <w:keepNext/>
+      <w:spacing w:before="240" w:after="120"/>
+    </w:pPr>
+    <w:rPr>
+      <w:rFonts w:ascii="Bitstream Vera Sans" w:eastAsia="Bitstream Vera Sans" w:hAnsi="Bitstream Vera Sans" w:cs="Bitstream Vera Sans"/>
+      <w:sz w:val="28"/>
+      <w:szCs w:val="28"/>
+    </w:rPr>
+  </w:style>
+  <w:style w:type="paragraph" w:customStyle="1" w:styleId="TextBody">
+    <w:name w:val="Text Body"/>
+    <w:basedOn w:val="Normal"/>
+    <w:pPr>
+      <w:spacing w:after="140" w:line="288" w:lineRule="auto"/>
+    </w:pPr>
+  </w:style>
+  <w:style w:type="paragraph" w:styleId="List">
+    <w:name w:val="List"/>
+    <w:basedOn w:val="TextBody"/>
+  </w:style>
+  <w:style w:type="paragraph" w:styleId="Caption">
+    <w:name w:val="caption"/>
+    <w:basedOn w:val="Normal"/>
+    <w:qFormat/>
+    <w:pPr>
+      <w:suppressLineNumbers/>
+      <w:spacing w:before="120" w:after="120"/>
+    </w:pPr>
+    <w:rPr>
+      <w:i/>
+      <w:iCs/>
+      <w:sz w:val="24"/>
+      <w:szCs w:val="24"/>
+    </w:rPr>
+  </w:style>
+  <w:style w:type="paragraph" w:customStyle="1" w:styleId="Index">
+    <w:name w:val="Index"/>
+    <w:basedOn w:val="Normal"/>
+    <w:qFormat/>
+    <w:pPr>
+      <w:suppressLineNumbers/>
+    </w:pPr>
+  </w:style>
+  <w:style w:type="paragraph" w:styleId="BalloonText">
+    <w:name w:val="Balloon Text"/>
+    <w:basedOn w:val="Normal"/>
+    <w:link w:val="BalloonTextChar"/>
+    <w:uiPriority w:val="99"/>
+    <w:semiHidden/>
+    <w:unhideWhenUsed/>
+    <w:qFormat/>
+    <w:rsid w:val="00B0034A"/>
+    <w:pPr>
+      <w:spacing w:after="0" w:line="240" w:lineRule="auto"/>
+    </w:pPr>
+    <w:rPr>
+      <w:rFonts w:ascii="Tahoma" w:hAnsi="Tahoma" w:cs="Tahoma"/>
+      <w:sz w:val="16"/>
+      <w:szCs w:val="16"/>
+    </w:rPr>
+  </w:style>
 </w:styles>
 </file>
 
-<file path=word/charts/chart10.xml><?xml version="1.0" encoding="utf-8"?>
+<file path=word/stylesWithEffects.xml><?xml version="1.0" encoding="utf-8"?>
+<w:styles xmlns:wpc="http://schemas.microsoft.com/office/word/2010/wordprocessingCanvas" xmlns:mc="http://schemas.openxmlformats.org/markup-compatibility/2006" xmlns:o="urn:schemas-microsoft-com:office:office" xmlns:r="http://schemas.openxmlformats.org/officeDocument/2006/relationships" xmlns:m="http://schemas.openxmlformats.org/officeDocument/2006/math" xmlns:v="urn:schemas-microsoft-com:vml" xmlns:wp14="http://schemas.microsoft.com/office/word/2010/wordprocessingDrawing" xmlns:wp="http://schemas.openxmlformats.org/drawingml/2006/wordprocessingDrawing" xmlns:w10="urn:schemas-microsoft-com:office:word" xmlns:w="http://schemas.openxmlformats.org/wordprocessingml/2006/main" xmlns:w14="http://schemas.microsoft.com/office/word/2010/wordml" xmlns:wpg="http://schemas.microsoft.com/office/word/2010/wordprocessingGroup" xmlns:wpi="http://schemas.microsoft.com/office/word/2010/wordprocessingInk" xmlns:wne="http://schemas.microsoft.com/office/word/2006/wordml" xmlns:wps="http://schemas.microsoft.com/office/word/2010/wordprocessingShape" mc:Ignorable="w14 wp14">
+  <w:docDefaults>
+    <w:rPrDefault>
+      <w:rPr>
+        <w:rFonts w:asciiTheme="minorHAnsi" w:eastAsiaTheme="minorHAnsi" w:hAnsiTheme="minorHAnsi" w:cstheme="minorBidi"/>
+        <w:sz w:val="22"/>
+        <w:szCs w:val="22"/>
+        <w:lang w:val="en-CA" w:eastAsia="en-US" w:bidi="ar-SA"/>
+      </w:rPr>
+    </w:rPrDefault>
+    <w:pPrDefault>
+      <w:pPr>
+        <w:spacing w:line="276" w:lineRule="auto"/>
+      </w:pPr>
+    </w:pPrDefault>
+  </w:docDefaults>
+  <w:latentStyles w:defLockedState="0" w:defUIPriority="99" w:defSemiHidden="1" w:defUnhideWhenUsed="1" w:defQFormat="0" w:count="267">
+    <w:lsdException w:name="Normal" w:semiHidden="0" w:uiPriority="0" w:unhideWhenUsed="0" w:qFormat="1"/>
+    <w:lsdException w:name="heading 1" w:semiHidden="0" w:uiPriority="9" w:unhideWhenUsed="0" w:qFormat="1"/>
+    <w:lsdException w:name="heading 2" w:uiPriority="9" w:qFormat="1"/>
+    <w:lsdException w:name="heading 3" w:uiPriority="9" w:qFormat="1"/>
+    <w:lsdException w:name="heading 4" w:uiPriority="9" w:qFormat="1"/>
+    <w:lsdException w:name="heading 5" w:uiPriority="9" w:qFormat="1"/>
+    <w:lsdException w:name="heading 6" w:uiPriority="9" w:qFormat="1"/>
+    <w:lsdException w:name="heading 7" w:uiPriority="9" w:qFormat="1"/>
+    <w:lsdException w:name="heading 8" w:uiPriority="9" w:qFormat="1"/>
+    <w:lsdException w:name="heading 9" w:uiPriority="9" w:qFormat="1"/>
+    <w:lsdException w:name="toc 1" w:uiPriority="39"/>
+    <w:lsdException w:name="toc 2" w:uiPriority="39"/>
+    <w:lsdException w:name="toc 3" w:uiPriority="39"/>
+    <w:lsdException w:name="toc 4" w:uiPriority="39"/>
+    <w:lsdException w:name="toc 5" w:uiPriority="39"/>
+    <w:lsdException w:name="toc 6" w:uiPriority="39"/>
+    <w:lsdException w:name="toc 7" w:uiPriority="39"/>
+    <w:lsdException w:name="toc 8" w:uiPriority="39"/>
+    <w:lsdException w:name="toc 9" w:uiPriority="39"/>
+    <w:lsdException w:name="caption" w:uiPriority="35" w:qFormat="1"/>
+    <w:lsdException w:name="Title" w:semiHidden="0" w:uiPriority="10" w:unhideWhenUsed="0" w:qFormat="1"/>
+    <w:lsdException w:name="Default Paragraph Font" w:uiPriority="1"/>
+    <w:lsdException w:name="Subtitle" w:semiHidden="0" w:uiPriority="11" w:unhideWhenUsed="0" w:qFormat="1"/>
+    <w:lsdException w:name="Strong" w:semiHidden="0" w:uiPriority="22" w:unhideWhenUsed="0" w:qFormat="1"/>
+    <w:lsdException w:name="Emphasis" w:semiHidden="0" w:uiPriority="20" w:unhideWhenUsed="0" w:qFormat="1"/>
+    <w:lsdException w:name="Table Grid" w:semiHidden="0" w:uiPriority="59" w:unhideWhenUsed="0"/>
+    <w:lsdException w:name="Placeholder Text" w:unhideWhenUsed="0"/>
+    <w:lsdException w:name="No Spacing" w:semiHidden="0" w:uiPriority="1" w:unhideWhenUsed="0" w:qFormat="1"/>
+    <w:lsdException w:name="Light Shading" w:semiHidden="0" w:uiPriority="60" w:unhideWhenUsed="0"/>
+    <w:lsdException w:name="Light List" w:semiHidden="0" w:uiPriority="61" w:unhideWhenUsed="0"/>
+    <w:lsdException w:name="Light Grid" w:semiHidden="0" w:uiPriority="62" w:unhideWhenUsed="0"/>
+    <w:lsdException w:name="Medium Shading 1" w:semiHidden="0" w:uiPriority="63" w:unhideWhenUsed="0"/>
+    <w:lsdException w:name="Medium Shading 2" w:semiHidden="0" w:uiPriority="64" w:unhideWhenUsed="0"/>
+    <w:lsdException w:name="Medium List 1" w:semiHidden="0" w:uiPriority="65" w:unhideWhenUsed="0"/>
+    <w:lsdException w:name="Medium List 2" w:semiHidden="0" w:uiPriority="66" w:unhideWhenUsed="0"/>
+    <w:lsdException w:name="Medium Grid 1" w:semiHidden="0" w:uiPriority="67" w:unhideWhenUsed="0"/>
+    <w:lsdException w:name="Medium Grid 2" w:semiHidden="0" w:uiPriority="68" w:unhideWhenUsed="0"/>
+    <w:lsdException w:name="Medium Grid 3" w:semiHidden="0" w:uiPriority="69" w:unhideWhenUsed="0"/>
+    <w:lsdException w:name="Dark List" w:semiHidden="0" w:uiPriority="70" w:unhideWhenUsed="0"/>
+    <w:lsdException w:name="Colorful Shading" w:semiHidden="0" w:uiPriority="71" w:unhideWhenUsed="0"/>
+    <w:lsdException w:name="Colorful List" w:semiHidden="0" w:uiPriority="72" w:unhideWhenUsed="0"/>
+    <w:lsdException w:name="Colorful Grid" w:semiHidden="0" w:uiPriority="73" w:unhideWhenUsed="0"/>
+    <w:lsdException w:name="Light Shading Accent 1" w:semiHidden="0" w:uiPriority="60" w:unhideWhenUsed="0"/>
+    <w:lsdException w:name="Light List Accent 1" w:semiHidden="0" w:uiPriority="61" w:unhideWhenUsed="0"/>
+    <w:lsdException w:name="Light Grid Accent 1" w:semiHidden="0" w:uiPriority="62" w:unhideWhenUsed="0"/>
+    <w:lsdException w:name="Medium Shading 1 Accent 1" w:semiHidden="0" w:uiPriority="63" w:unhideWhenUsed="0"/>
+    <w:lsdException w:name="Medium Shading 2 Accent 1" w:semiHidden="0" w:uiPriority="64" w:unhideWhenUsed="0"/>
+    <w:lsdException w:name="Medium List 1 Accent 1" w:semiHidden="0" w:uiPriority="65" w:unhideWhenUsed="0"/>
+    <w:lsdException w:name="Revision" w:unhideWhenUsed="0"/>
+    <w:lsdException w:name="List Paragraph" w:semiHidden="0" w:uiPriority="34" w:unhideWhenUsed="0" w:qFormat="1"/>
+    <w:lsdException w:name="Quote" w:semiHidden="0" w:uiPriority="29" w:unhideWhenUsed="0" w:qFormat="1"/>
+    <w:lsdException w:name="Intense Quote" w:semiHidden="0" w:uiPriority="30" w:unhideWhenUsed="0" w:qFormat="1"/>
+    <w:lsdException w:name="Medium List 2 Accent 1" w:semiHidden="0" w:uiPriority="66" w:unhideWhenUsed="0"/>
+    <w:lsdException w:name="Medium Grid 1 Accent 1" w:semiHidden="0" w:uiPriority="67" w:unhideWhenUsed="0"/>
+    <w:lsdException w:name="Medium Grid 2 Accent 1" w:semiHidden="0" w:uiPriority="68" w:unhideWhenUsed="0"/>
+    <w:lsdException w:name="Medium Grid 3 Accent 1" w:semiHidden="0" w:uiPriority="69" w:unhideWhenUsed="0"/>
+    <w:lsdException w:name="Dark List Accent 1" w:semiHidden="0" w:uiPriority="70" w:unhideWhenUsed="0"/>
+    <w:lsdException w:name="Colorful Shading Accent 1" w:semiHidden="0" w:uiPriority="71" w:unhideWhenUsed="0"/>
+    <w:lsdException w:name="Colorful List Accent 1" w:semiHidden="0" w:uiPriority="72" w:unhideWhenUsed="0"/>
+    <w:lsdException w:name="Colorful Grid Accent 1" w:semiHidden="0" w:uiPriority="73" w:unhideWhenUsed="0"/>
+    <w:lsdException w:name="Light Shading Accent 2" w:semiHidden="0" w:uiPriority="60" w:unhideWhenUsed="0"/>
+    <w:lsdException w:name="Light List Accent 2" w:semiHidden="0" w:uiPriority="61" w:unhideWhenUsed="0"/>
+    <w:lsdException w:name="Light Grid Accent 2" w:semiHidden="0" w:uiPriority="62" w:unhideWhenUsed="0"/>
+    <w:lsdException w:name="Medium Shading 1 Accent 2" w:semiHidden="0" w:uiPriority="63" w:unhideWhenUsed="0"/>
+    <w:lsdException w:name="Medium Shading 2 Accent 2" w:semiHidden="0" w:uiPriority="64" w:unhideWhenUsed="0"/>
+    <w:lsdException w:name="Medium List 1 Accent 2" w:semiHidden="0" w:uiPriority="65" w:unhideWhenUsed="0"/>
+    <w:lsdException w:name="Medium List 2 Accent 2" w:semiHidden="0" w:uiPriority="66" w:unhideWhenUsed="0"/>
+    <w:lsdException w:name="Medium Grid 1 Accent 2" w:semiHidden="0" w:uiPriority="67" w:unhideWhenUsed="0"/>
+    <w:lsdException w:name="Medium Grid 2 Accent 2" w:semiHidden="0" w:uiPriority="68" w:unhideWhenUsed="0"/>
+    <w:lsdException w:name="Medium Grid 3 Accent 2" w:semiHidden="0" w:uiPriority="69" w:unhideWhenUsed="0"/>
+    <w:lsdException w:name="Dark List Accent 2" w:semiHidden="0" w:uiPriority="70" w:unhideWhenUsed="0"/>
+    <w:lsdException w:name="Colorful Shading Accent 2" w:semiHidden="0" w:uiPriority="71" w:unhideWhenUsed="0"/>
+    <w:lsdException w:name="Colorful List Accent 2" w:semiHidden="0" w:uiPriority="72" w:unhideWhenUsed="0"/>
+    <w:lsdException w:name="Colorful Grid Accent 2" w:semiHidden="0" w:uiPriority="73" w:unhideWhenUsed="0"/>
+    <w:lsdException w:name="Light Shading Accent 3" w:semiHidden="0" w:uiPriority="60" w:unhideWhenUsed="0"/>
+    <w:lsdException w:name="Light List Accent 3" w:semiHidden="0" w:uiPriority="61" w:unhideWhenUsed="0"/>
+    <w:lsdException w:name="Light Grid Accent 3" w:semiHidden="0" w:uiPriority="62" w:unhideWhenUsed="0"/>
+    <w:lsdException w:name="Medium Shading 1 Accent 3" w:semiHidden="0" w:uiPriority="63" w:unhideWhenUsed="0"/>
+    <w:lsdException w:name="Medium Shading 2 Accent 3" w:semiHidden="0" w:uiPriority="64" w:unhideWhenUsed="0"/>
+    <w:lsdException w:name="Medium List 1 Accent 3" w:semiHidden="0" w:uiPriority="65" w:unhideWhenUsed="0"/>
+    <w:lsdException w:name="Medium List 2 Accent 3" w:semiHidden="0" w:uiPriority="66" w:unhideWhenUsed="0"/>
+    <w:lsdException w:name="Medium Grid 1 Accent 3" w:semiHidden="0" w:uiPriority="67" w:unhideWhenUsed="0"/>
+    <w:lsdException w:name="Medium Grid 2 Accent 3" w:semiHidden="0" w:uiPriority="68" w:unhideWhenUsed="0"/>
+    <w:lsdException w:name="Medium Grid 3 Accent 3" w:semiHidden="0" w:uiPriority="69" w:unhideWhenUsed="0"/>
+    <w:lsdException w:name="Dark List Accent 3" w:semiHidden="0" w:uiPriority="70" w:unhideWhenUsed="0"/>
+    <w:lsdException w:name="Colorful Shading Accent 3" w:semiHidden="0" w:uiPriority="71" w:unhideWhenUsed="0"/>
+    <w:lsdException w:name="Colorful List Accent 3" w:semiHidden="0" w:uiPriority="72" w:unhideWhenUsed="0"/>
+    <w:lsdException w:name="Colorful Grid Accent 3" w:semiHidden="0" w:uiPriority="73" w:unhideWhenUsed="0"/>
+    <w:lsdException w:name="Light Shading Accent 4" w:semiHidden="0" w:uiPriority="60" w:unhideWhenUsed="0"/>
+    <w:lsdException w:name="Light List Accent 4" w:semiHidden="0" w:uiPriority="61" w:unhideWhenUsed="0"/>
+    <w:lsdException w:name="Light Grid Accent 4" w:semiHidden="0" w:uiPriority="62" w:unhideWhenUsed="0"/>
+    <w:lsdException w:name="Medium Shading 1 Accent 4" w:semiHidden="0" w:uiPriority="63" w:unhideWhenUsed="0"/>
+    <w:lsdException w:name="Medium Shading 2 Accent 4" w:semiHidden="0" w:uiPriority="64" w:unhideWhenUsed="0"/>
+    <w:lsdException w:name="Medium List 1 Accent 4" w:semiHidden="0" w:uiPriority="65" w:unhideWhenUsed="0"/>
+    <w:lsdException w:name="Medium List 2 Accent 4" w:semiHidden="0" w:uiPriority="66" w:unhideWhenUsed="0"/>
+    <w:lsdException w:name="Medium Grid 1 Accent 4" w:semiHidden="0" w:uiPriority="67" w:unhideWhenUsed="0"/>
+    <w:lsdException w:name="Medium Grid 2 Accent 4" w:semiHidden="0" w:uiPriority="68" w:unhideWhenUsed="0"/>
+    <w:lsdException w:name="Medium Grid 3 Accent 4" w:semiHidden="0" w:uiPriority="69" w:unhideWhenUsed="0"/>
+    <w:lsdException w:name="Dark List Accent 4" w:semiHidden="0" w:uiPriority="70" w:unhideWhenUsed="0"/>
+    <w:lsdException w:name="Colorful Shading Accent 4" w:semiHidden="0" w:uiPriority="71" w:unhideWhenUsed="0"/>
+    <w:lsdException w:name="Colorful List Accent 4" w:semiHidden="0" w:uiPriority="72" w:unhideWhenUsed="0"/>
+    <w:lsdException w:name="Colorful Grid Accent 4" w:semiHidden="0" w:uiPriority="73" w:unhideWhenUsed="0"/>
+    <w:lsdException w:name="Light Shading Accent 5" w:semiHidden="0" w:uiPriority="60" w:unhideWhenUsed="0"/>
+    <w:lsdException w:name="Light List Accent 5" w:semiHidden="0" w:uiPriority="61" w:unhideWhenUsed="0"/>
+    <w:lsdException w:name="Light Grid Accent 5" w:semiHidden="0" w:uiPriority="62" w:unhideWhenUsed="0"/>
+    <w:lsdException w:name="Medium Shading 1 Accent 5" w:semiHidden="0" w:uiPriority="63" w:unhideWhenUsed="0"/>
+    <w:lsdException w:name="Medium Shading 2 Accent 5" w:semiHidden="0" w:uiPriority="64" w:unhideWhenUsed="0"/>
+    <w:lsdException w:name="Medium List 1 Accent 5" w:semiHidden="0" w:uiPriority="65" w:unhideWhenUsed="0"/>
+    <w:lsdException w:name="Medium List 2 Accent 5" w:semiHidden="0" w:uiPriority="66" w:unhideWhenUsed="0"/>
+    <w:lsdException w:name="Medium Grid 1 Accent 5" w:semiHidden="0" w:uiPriority="67" w:unhideWhenUsed="0"/>
+    <w:lsdException w:name="Medium Grid 2 Accent 5" w:semiHidden="0" w:uiPriority="68" w:unhideWhenUsed="0"/>
+    <w:lsdException w:name="Medium Grid 3 Accent 5" w:semiHidden="0" w:uiPriority="69" w:unhideWhenUsed="0"/>
+    <w:lsdException w:name="Dark List Accent 5" w:semiHidden="0" w:uiPriority="70" w:unhideWhenUsed="0"/>
+    <w:lsdException w:name="Colorful Shading Accent 5" w:semiHidden="0" w:uiPriority="71" w:unhideWhenUsed="0"/>
+    <w:lsdException w:name="Colorful List Accent 5" w:semiHidden="0" w:uiPriority="72" w:unhideWhenUsed="0"/>
+    <w:lsdException w:name="Colorful Grid Accent 5" w:semiHidden="0" w:uiPriority="73" w:unhideWhenUsed="0"/>
+    <w:lsdException w:name="Light Shading Accent 6" w:semiHidden="0" w:uiPriority="60" w:unhideWhenUsed="0"/>
+    <w:lsdException w:name="Light List Accent 6" w:semiHidden="0" w:uiPriority="61" w:unhideWhenUsed="0"/>
+    <w:lsdException w:name="Light Grid Accent 6" w:semiHidden="0" w:uiPriority="62" w:unhideWhenUsed="0"/>
+    <w:lsdException w:name="Medium Shading 1 Accent 6" w:semiHidden="0" w:uiPriority="63" w:unhideWhenUsed="0"/>
+    <w:lsdException w:name="Medium Shading 2 Accent 6" w:semiHidden="0" w:uiPriority="64" w:unhideWhenUsed="0"/>
+    <w:lsdException w:name="Medium List 1 Accent 6" w:semiHidden="0" w:uiPriority="65" w:unhideWhenUsed="0"/>
+    <w:lsdException w:name="Medium List 2 Accent 6" w:semiHidden="0" w:uiPriority="66" w:unhideWhenUsed="0"/>
+    <w:lsdException w:name="Medium Grid 1 Accent 6" w:semiHidden="0" w:uiPriority="67" w:unhideWhenUsed="0"/>
+    <w:lsdException w:name="Medium Grid 2 Accent 6" w:semiHidden="0" w:uiPriority="68" w:unhideWhenUsed="0"/>
+    <w:lsdException w:name="Medium Grid 3 Accent 6" w:semiHidden="0" w:uiPriority="69" w:unhideWhenUsed="0"/>
+    <w:lsdException w:name="Dark List Accent 6" w:semiHidden="0" w:uiPriority="70" w:unhideWhenUsed="0"/>
+    <w:lsdException w:name="Colorful Shading Accent 6" w:semiHidden="0" w:uiPriority="71" w:unhideWhenUsed="0"/>
+    <w:lsdException w:name="Colorful List Accent 6" w:semiHidden="0" w:uiPriority="72" w:unhideWhenUsed="0"/>
+    <w:lsdException w:name="Colorful Grid Accent 6" w:semiHidden="0" w:uiPriority="73" w:unhideWhenUsed="0"/>
+    <w:lsdException w:name="Subtle Emphasis" w:semiHidden="0" w:uiPriority="19" w:unhideWhenUsed="0" w:qFormat="1"/>
+    <w:lsdException w:name="Intense Emphasis" w:semiHidden="0" w:uiPriority="21" w:unhideWhenUsed="0" w:qFormat="1"/>
+    <w:lsdException w:name="Subtle Reference" w:semiHidden="0" w:uiPriority="31" w:unhideWhenUsed="0" w:qFormat="1"/>
+    <w:lsdException w:name="Intense Reference" w:semiHidden="0" w:uiPriority="32" w:unhideWhenUsed="0" w:qFormat="1"/>
+    <w:lsdException w:name="Book Title" w:semiHidden="0" w:uiPriority="33" w:unhideWhenUsed="0" w:qFormat="1"/>
+    <w:lsdException w:name="Bibliography" w:uiPriority="37"/>
+    <w:lsdException w:name="TOC Heading" w:uiPriority="39" w:qFormat="1"/>
+  </w:latentStyles>
+  <w:style w:type="paragraph" w:default="1" w:styleId="Normal">
+    <w:name w:val="Normal"/>
+    <w:qFormat/>
+    <w:pPr>
+      <w:suppressAutoHyphens/>
+      <w:spacing w:after="200"/>
+    </w:pPr>
+  </w:style>
+  <w:style w:type="character" w:default="1" w:styleId="DefaultParagraphFont">
+    <w:name w:val="Default Paragraph Font"/>
+    <w:uiPriority w:val="1"/>
+    <w:semiHidden/>
+    <w:unhideWhenUsed/>
+  </w:style>
+  <w:style w:type="table" w:default="1" w:styleId="TableNormal">
+    <w:name w:val="Normal Table"/>
+    <w:uiPriority w:val="99"/>
+    <w:semiHidden/>
+    <w:unhideWhenUsed/>
+    <w:tblPr>
+      <w:tblInd w:w="0" w:type="dxa"/>
+      <w:tblCellMar>
+        <w:top w:w="0" w:type="dxa"/>
+        <w:left w:w="108" w:type="dxa"/>
+        <w:bottom w:w="0" w:type="dxa"/>
+        <w:right w:w="108" w:type="dxa"/>
+      </w:tblCellMar>
+    </w:tblPr>
+  </w:style>
+  <w:style w:type="numbering" w:default="1" w:styleId="NoList">
+    <w:name w:val="No List"/>
+    <w:uiPriority w:val="99"/>
+    <w:semiHidden/>
+    <w:unhideWhenUsed/>
+  </w:style>
+  <w:style w:type="character" w:customStyle="1" w:styleId="BalloonTextChar">
+    <w:name w:val="Balloon Text Char"/>
+    <w:basedOn w:val="DefaultParagraphFont"/>
+    <w:link w:val="BalloonText"/>
+    <w:uiPriority w:val="99"/>
+    <w:semiHidden/>
+    <w:qFormat/>
+    <w:rsid w:val="00B0034A"/>
+    <w:rPr>
+      <w:rFonts w:ascii="Tahoma" w:hAnsi="Tahoma" w:cs="Tahoma"/>
+      <w:sz w:val="16"/>
+      <w:szCs w:val="16"/>
+    </w:rPr>
+  </w:style>
+  <w:style w:type="character" w:customStyle="1" w:styleId="InternetLink">
+    <w:name w:val="Internet Link"/>
+    <w:basedOn w:val="DefaultParagraphFont"/>
+    <w:uiPriority w:val="99"/>
+    <w:unhideWhenUsed/>
+    <w:rsid w:val="00C2044E"/>
+    <w:rPr>
+      <w:color w:val="0000FF" w:themeColor="hyperlink"/>
+      <w:u w:val="single"/>
+    </w:rPr>
+  </w:style>
+  <w:style w:type="paragraph" w:customStyle="1" w:styleId="Heading">
+    <w:name w:val="Heading"/>
+    <w:basedOn w:val="Normal"/>
+    <w:next w:val="TextBody"/>
+    <w:qFormat/>
+    <w:pPr>
+      <w:keepNext/>
+      <w:spacing w:before="240" w:after="120"/>
+    </w:pPr>
+    <w:rPr>
+      <w:rFonts w:ascii="Bitstream Vera Sans" w:eastAsia="Bitstream Vera Sans" w:hAnsi="Bitstream Vera Sans" w:cs="Bitstream Vera Sans"/>
+      <w:sz w:val="28"/>
+      <w:szCs w:val="28"/>
+    </w:rPr>
+  </w:style>
+  <w:style w:type="paragraph" w:customStyle="1" w:styleId="TextBody">
+    <w:name w:val="Text Body"/>
+    <w:basedOn w:val="Normal"/>
+    <w:pPr>
+      <w:spacing w:after="140" w:line="288" w:lineRule="auto"/>
+    </w:pPr>
+  </w:style>
+  <w:style w:type="paragraph" w:styleId="List">
+    <w:name w:val="List"/>
+    <w:basedOn w:val="TextBody"/>
+  </w:style>
+  <w:style w:type="paragraph" w:styleId="Caption">
+    <w:name w:val="caption"/>
+    <w:basedOn w:val="Normal"/>
+    <w:qFormat/>
+    <w:pPr>
+      <w:suppressLineNumbers/>
+      <w:spacing w:before="120" w:after="120"/>
+    </w:pPr>
+    <w:rPr>
+      <w:i/>
+      <w:iCs/>
+      <w:sz w:val="24"/>
+      <w:szCs w:val="24"/>
+    </w:rPr>
+  </w:style>
+  <w:style w:type="paragraph" w:customStyle="1" w:styleId="Index">
+    <w:name w:val="Index"/>
+    <w:basedOn w:val="Normal"/>
+    <w:qFormat/>
+    <w:pPr>
+      <w:suppressLineNumbers/>
+    </w:pPr>
+  </w:style>
+  <w:style w:type="paragraph" w:styleId="BalloonText">
+    <w:name w:val="Balloon Text"/>
+    <w:basedOn w:val="Normal"/>
+    <w:link w:val="BalloonTextChar"/>
+    <w:uiPriority w:val="99"/>
+    <w:semiHidden/>
+    <w:unhideWhenUsed/>
+    <w:qFormat/>
+    <w:rsid w:val="00B0034A"/>
+    <w:pPr>
+      <w:spacing w:after="0" w:line="240" w:lineRule="auto"/>
+    </w:pPr>
+    <w:rPr>
+      <w:rFonts w:ascii="Tahoma" w:hAnsi="Tahoma" w:cs="Tahoma"/>
+      <w:sz w:val="16"/>
+      <w:szCs w:val="16"/>
+    </w:rPr>
+  </w:style>
+</w:styles>
+</file>
+
+<file path=word/charts/chart1.xml><?xml version="1.0" encoding="utf-8"?>
 <c:chartSpace xmlns:c="http://schemas.openxmlformats.org/drawingml/2006/chart" xmlns:a="http://schemas.openxmlformats.org/drawingml/2006/main" xmlns:r="http://schemas.openxmlformats.org/officeDocument/2006/relationships">
-  <c:lang val="en-US"/>
+  <c:date1904 val="1"/>
+  <c:lang val="en-CA"/>
+  <c:roundedCorners val="1"/>
+  <c:style val="2"/>
   <c:chart>
     <c:title>
       <c:tx>
@@ -1315,24 +1575,26 @@
               <a:defRPr/>
             </a:pPr>
             <a:r>
-              <a:rPr b="1">
+              <a:rPr lang="en-CA" b="1">
                 <a:solidFill>
                   <a:srgbClr val="000000"/>
                 </a:solidFill>
                 <a:latin typeface="Calibri"/>
               </a:rPr>
-              <a:t>GTX 675m (Fermi) Gray processing</a:t>
+              <a:t>Coloured image processing (HSL)</a:t>
             </a:r>
           </a:p>
         </c:rich>
       </c:tx>
-      <c:layout/>
+      <c:overlay val="1"/>
     </c:title>
+    <c:autoTitleDeleted val="0"/>
     <c:plotArea>
       <c:layout/>
       <c:barChart>
         <c:barDir val="col"/>
         <c:grouping val="clustered"/>
+        <c:varyColors val="1"/>
         <c:ser>
           <c:idx val="0"/>
           <c:order val="0"/>
@@ -1341,20 +1603,18 @@
               <c:f>label 0</c:f>
               <c:strCache>
                 <c:ptCount val="1"/>
-                <c:pt idx="0">
-                  <c:v/>
-                </c:pt>
               </c:strCache>
             </c:strRef>
           </c:tx>
           <c:spPr>
             <a:solidFill>
-              <a:srgbClr val="4f81bd"/>
+              <a:srgbClr val="4F81BD"/>
             </a:solidFill>
             <a:ln>
               <a:noFill/>
             </a:ln>
           </c:spPr>
+          <c:invertIfNegative val="1"/>
           <c:dLbls>
             <c:dLblPos val="ctr"/>
             <c:showLegendKey val="0"/>
@@ -1362,6 +1622,8 @@
             <c:showCatName val="0"/>
             <c:showSerName val="0"/>
             <c:showPercent val="0"/>
+            <c:showBubbleSize val="1"/>
+            <c:showLeaderLines val="0"/>
           </c:dLbls>
           <c:cat>
             <c:strRef>
@@ -1369,13 +1631,13 @@
               <c:strCache>
                 <c:ptCount val="3"/>
                 <c:pt idx="0">
-                  <c:v>CPU</c:v>
+                  <c:v>CPU HSL</c:v>
                 </c:pt>
                 <c:pt idx="1">
-                  <c:v>GPU Tiled</c:v>
+                  <c:v>GPU HSL - Tiled</c:v>
                 </c:pt>
                 <c:pt idx="2">
-                  <c:v>GPU Naive</c:v>
+                  <c:v>GPU HSL - Naïve</c:v>
                 </c:pt>
               </c:strCache>
             </c:strRef>
@@ -1387,25 +1649,46 @@
                 <c:formatCode>General</c:formatCode>
                 <c:ptCount val="3"/>
                 <c:pt idx="0">
-                  <c:v>62.268686</c:v>
+                  <c:v>221.303</c:v>
                 </c:pt>
                 <c:pt idx="1">
-                  <c:v>34.959755</c:v>
+                  <c:v>13.971776</c:v>
                 </c:pt>
                 <c:pt idx="2">
-                  <c:v>72.3554226666667</c:v>
+                  <c:v>12.911808000000001</c:v>
                 </c:pt>
               </c:numCache>
             </c:numRef>
           </c:val>
+          <c:extLst>
+            <c:ext xmlns:c14="http://schemas.microsoft.com/office/drawing/2007/8/2/chart" uri="{6F2FDCE9-48DA-4B69-8628-5D25D57E5C99}">
+              <c14:invertSolidFillFmt>
+                <c14:spPr xmlns:c14="http://schemas.microsoft.com/office/drawing/2007/8/2/chart">
+                  <a:solidFill>
+                    <a:srgbClr val="FFFFFF"/>
+                  </a:solidFill>
+                  <a:ln>
+                    <a:noFill/>
+                  </a:ln>
+                </c14:spPr>
+              </c14:invertSolidFillFmt>
+            </c:ext>
+          </c:extLst>
         </c:ser>
+        <c:dLbls>
+          <c:showLegendKey val="0"/>
+          <c:showVal val="0"/>
+          <c:showCatName val="0"/>
+          <c:showSerName val="0"/>
+          <c:showPercent val="0"/>
+          <c:showBubbleSize val="0"/>
+        </c:dLbls>
         <c:gapWidth val="150"/>
-        <c:overlap val="0"/>
-        <c:axId val="58839871"/>
-        <c:axId val="23560785"/>
+        <c:axId val="148848000"/>
+        <c:axId val="149484672"/>
       </c:barChart>
       <c:catAx>
-        <c:axId val="58839871"/>
+        <c:axId val="148848000"/>
         <c:scaling>
           <c:orientation val="minMax"/>
         </c:scaling>
@@ -1422,14 +1705,15 @@
             <a:round/>
           </a:ln>
         </c:spPr>
-        <c:crossAx val="23560785"/>
+        <c:crossAx val="149484672"/>
         <c:crosses val="autoZero"/>
         <c:auto val="1"/>
         <c:lblAlgn val="ctr"/>
         <c:lblOffset val="100"/>
+        <c:noMultiLvlLbl val="1"/>
       </c:catAx>
       <c:valAx>
-        <c:axId val="23560785"/>
+        <c:axId val="149484672"/>
         <c:scaling>
           <c:orientation val="minMax"/>
         </c:scaling>
@@ -1455,7 +1739,7 @@
                   <a:defRPr/>
                 </a:pPr>
                 <a:r>
-                  <a:rPr b="1" sz="1000">
+                  <a:rPr lang="en-CA" sz="1000" b="1">
                     <a:solidFill>
                       <a:srgbClr val="000000"/>
                     </a:solidFill>
@@ -1466,8 +1750,9 @@
               </a:p>
             </c:rich>
           </c:tx>
-          <c:layout/>
+          <c:overlay val="1"/>
         </c:title>
+        <c:numFmt formatCode="General" sourceLinked="1"/>
         <c:majorTickMark val="out"/>
         <c:minorTickMark val="none"/>
         <c:tickLblPos val="nextTo"/>
@@ -1479,12 +1764,13 @@
             <a:round/>
           </a:ln>
         </c:spPr>
-        <c:crossAx val="58839871"/>
+        <c:crossAx val="148848000"/>
         <c:crosses val="autoZero"/>
+        <c:crossBetween val="between"/>
       </c:valAx>
       <c:spPr>
         <a:solidFill>
-          <a:srgbClr val="ffffff"/>
+          <a:srgbClr val="FFFFFF"/>
         </a:solidFill>
         <a:ln>
           <a:noFill/>
@@ -1492,10 +1778,12 @@
       </c:spPr>
     </c:plotArea>
     <c:plotVisOnly val="1"/>
+    <c:dispBlanksAs val="zero"/>
+    <c:showDLblsOverMax val="1"/>
   </c:chart>
   <c:spPr>
     <a:solidFill>
-      <a:srgbClr val="ffffff"/>
+      <a:srgbClr val="FFFFFF"/>
     </a:solidFill>
     <a:ln>
       <a:noFill/>
@@ -1504,9 +1792,12 @@
 </c:chartSpace>
 </file>
 
-<file path=word/charts/chart11.xml><?xml version="1.0" encoding="utf-8"?>
+<file path=word/charts/chart2.xml><?xml version="1.0" encoding="utf-8"?>
 <c:chartSpace xmlns:c="http://schemas.openxmlformats.org/drawingml/2006/chart" xmlns:a="http://schemas.openxmlformats.org/drawingml/2006/main" xmlns:r="http://schemas.openxmlformats.org/officeDocument/2006/relationships">
-  <c:lang val="en-US"/>
+  <c:date1904 val="1"/>
+  <c:lang val="en-CA"/>
+  <c:roundedCorners val="1"/>
+  <c:style val="2"/>
   <c:chart>
     <c:title>
       <c:tx>
@@ -1518,24 +1809,26 @@
               <a:defRPr/>
             </a:pPr>
             <a:r>
-              <a:rPr b="1">
+              <a:rPr lang="en-CA" b="1">
                 <a:solidFill>
                   <a:srgbClr val="000000"/>
                 </a:solidFill>
                 <a:latin typeface="Calibri"/>
               </a:rPr>
-              <a:t>GTX 675m (Fermi) Colour - HSL</a:t>
+              <a:t>Gray image processing</a:t>
             </a:r>
           </a:p>
         </c:rich>
       </c:tx>
-      <c:layout/>
+      <c:overlay val="1"/>
     </c:title>
+    <c:autoTitleDeleted val="0"/>
     <c:plotArea>
       <c:layout/>
       <c:barChart>
         <c:barDir val="col"/>
         <c:grouping val="clustered"/>
+        <c:varyColors val="1"/>
         <c:ser>
           <c:idx val="0"/>
           <c:order val="0"/>
@@ -1544,20 +1837,18 @@
               <c:f>label 0</c:f>
               <c:strCache>
                 <c:ptCount val="1"/>
-                <c:pt idx="0">
-                  <c:v/>
-                </c:pt>
               </c:strCache>
             </c:strRef>
           </c:tx>
           <c:spPr>
             <a:solidFill>
-              <a:srgbClr val="4f81bd"/>
+              <a:srgbClr val="4F81BD"/>
             </a:solidFill>
             <a:ln>
               <a:noFill/>
             </a:ln>
           </c:spPr>
+          <c:invertIfNegative val="1"/>
           <c:dLbls>
             <c:dLblPos val="ctr"/>
             <c:showLegendKey val="0"/>
@@ -1565,6 +1856,8 @@
             <c:showCatName val="0"/>
             <c:showSerName val="0"/>
             <c:showPercent val="0"/>
+            <c:showBubbleSize val="1"/>
+            <c:showLeaderLines val="0"/>
           </c:dLbls>
           <c:cat>
             <c:strRef>
@@ -1572,13 +1865,13 @@
               <c:strCache>
                 <c:ptCount val="3"/>
                 <c:pt idx="0">
-                  <c:v>CPU HSL</c:v>
+                  <c:v>CPU Gray</c:v>
                 </c:pt>
                 <c:pt idx="1">
-                  <c:v>GPU Tiled - HSL</c:v>
+                  <c:v>GPU Gray - Tiled</c:v>
                 </c:pt>
                 <c:pt idx="2">
-                  <c:v>GPU Naïve - HSL</c:v>
+                  <c:v>GPU Gray - Naïve</c:v>
                 </c:pt>
               </c:strCache>
             </c:strRef>
@@ -1590,25 +1883,46 @@
                 <c:formatCode>General</c:formatCode>
                 <c:ptCount val="3"/>
                 <c:pt idx="0">
-                  <c:v>1201.81427733333</c:v>
+                  <c:v>17.010999999999999</c:v>
                 </c:pt>
                 <c:pt idx="1">
-                  <c:v>151.740371666667</c:v>
+                  <c:v>6.0594239999999999</c:v>
                 </c:pt>
                 <c:pt idx="2">
-                  <c:v>200.801930666667</c:v>
+                  <c:v>4.8594559999999998</c:v>
                 </c:pt>
               </c:numCache>
             </c:numRef>
           </c:val>
+          <c:extLst>
+            <c:ext xmlns:c14="http://schemas.microsoft.com/office/drawing/2007/8/2/chart" uri="{6F2FDCE9-48DA-4B69-8628-5D25D57E5C99}">
+              <c14:invertSolidFillFmt>
+                <c14:spPr xmlns:c14="http://schemas.microsoft.com/office/drawing/2007/8/2/chart">
+                  <a:solidFill>
+                    <a:srgbClr val="FFFFFF"/>
+                  </a:solidFill>
+                  <a:ln>
+                    <a:noFill/>
+                  </a:ln>
+                </c14:spPr>
+              </c14:invertSolidFillFmt>
+            </c:ext>
+          </c:extLst>
         </c:ser>
+        <c:dLbls>
+          <c:showLegendKey val="0"/>
+          <c:showVal val="0"/>
+          <c:showCatName val="0"/>
+          <c:showSerName val="0"/>
+          <c:showPercent val="0"/>
+          <c:showBubbleSize val="0"/>
+        </c:dLbls>
         <c:gapWidth val="150"/>
-        <c:overlap val="0"/>
-        <c:axId val="44465688"/>
-        <c:axId val="27858437"/>
+        <c:axId val="87680896"/>
+        <c:axId val="87682432"/>
       </c:barChart>
       <c:catAx>
-        <c:axId val="44465688"/>
+        <c:axId val="87680896"/>
         <c:scaling>
           <c:orientation val="minMax"/>
         </c:scaling>
@@ -1625,14 +1939,15 @@
             <a:round/>
           </a:ln>
         </c:spPr>
-        <c:crossAx val="27858437"/>
+        <c:crossAx val="87682432"/>
         <c:crosses val="autoZero"/>
         <c:auto val="1"/>
         <c:lblAlgn val="ctr"/>
         <c:lblOffset val="100"/>
+        <c:noMultiLvlLbl val="1"/>
       </c:catAx>
       <c:valAx>
-        <c:axId val="27858437"/>
+        <c:axId val="87682432"/>
         <c:scaling>
           <c:orientation val="minMax"/>
         </c:scaling>
@@ -1658,7 +1973,7 @@
                   <a:defRPr/>
                 </a:pPr>
                 <a:r>
-                  <a:rPr b="1" sz="1000">
+                  <a:rPr lang="en-CA" sz="1000" b="1">
                     <a:solidFill>
                       <a:srgbClr val="000000"/>
                     </a:solidFill>
@@ -1669,8 +1984,9 @@
               </a:p>
             </c:rich>
           </c:tx>
-          <c:layout/>
+          <c:overlay val="1"/>
         </c:title>
+        <c:numFmt formatCode="General" sourceLinked="1"/>
         <c:majorTickMark val="out"/>
         <c:minorTickMark val="none"/>
         <c:tickLblPos val="nextTo"/>
@@ -1682,12 +1998,13 @@
             <a:round/>
           </a:ln>
         </c:spPr>
-        <c:crossAx val="44465688"/>
+        <c:crossAx val="87680896"/>
         <c:crosses val="autoZero"/>
+        <c:crossBetween val="between"/>
       </c:valAx>
       <c:spPr>
         <a:solidFill>
-          <a:srgbClr val="ffffff"/>
+          <a:srgbClr val="FFFFFF"/>
         </a:solidFill>
         <a:ln>
           <a:noFill/>
@@ -1695,10 +2012,12 @@
       </c:spPr>
     </c:plotArea>
     <c:plotVisOnly val="1"/>
+    <c:dispBlanksAs val="zero"/>
+    <c:showDLblsOverMax val="1"/>
   </c:chart>
   <c:spPr>
     <a:solidFill>
-      <a:srgbClr val="ffffff"/>
+      <a:srgbClr val="FFFFFF"/>
     </a:solidFill>
     <a:ln>
       <a:noFill/>
@@ -1707,9 +2026,12 @@
 </c:chartSpace>
 </file>
 
-<file path=word/charts/chart12.xml><?xml version="1.0" encoding="utf-8"?>
+<file path=word/charts/chart3.xml><?xml version="1.0" encoding="utf-8"?>
 <c:chartSpace xmlns:c="http://schemas.openxmlformats.org/drawingml/2006/chart" xmlns:a="http://schemas.openxmlformats.org/drawingml/2006/main" xmlns:r="http://schemas.openxmlformats.org/officeDocument/2006/relationships">
-  <c:lang val="en-US"/>
+  <c:date1904 val="1"/>
+  <c:lang val="en-CA"/>
+  <c:roundedCorners val="1"/>
+  <c:style val="2"/>
   <c:chart>
     <c:title>
       <c:tx>
@@ -1721,24 +2043,26 @@
               <a:defRPr/>
             </a:pPr>
             <a:r>
-              <a:rPr b="1">
+              <a:rPr lang="en-CA" b="1">
                 <a:solidFill>
                   <a:srgbClr val="000000"/>
                 </a:solidFill>
                 <a:latin typeface="Calibri"/>
               </a:rPr>
-              <a:t>GTX 675m (Fermi) Colour - YUV</a:t>
+              <a:t>Coloured image processing (YUV)</a:t>
             </a:r>
           </a:p>
         </c:rich>
       </c:tx>
-      <c:layout/>
+      <c:overlay val="1"/>
     </c:title>
+    <c:autoTitleDeleted val="0"/>
     <c:plotArea>
       <c:layout/>
       <c:barChart>
         <c:barDir val="col"/>
         <c:grouping val="clustered"/>
+        <c:varyColors val="1"/>
         <c:ser>
           <c:idx val="0"/>
           <c:order val="0"/>
@@ -1747,20 +2071,18 @@
               <c:f>label 0</c:f>
               <c:strCache>
                 <c:ptCount val="1"/>
-                <c:pt idx="0">
-                  <c:v/>
-                </c:pt>
               </c:strCache>
             </c:strRef>
           </c:tx>
           <c:spPr>
             <a:solidFill>
-              <a:srgbClr val="4f81bd"/>
+              <a:srgbClr val="4F81BD"/>
             </a:solidFill>
             <a:ln>
               <a:noFill/>
             </a:ln>
           </c:spPr>
+          <c:invertIfNegative val="1"/>
           <c:dLbls>
             <c:dLblPos val="ctr"/>
             <c:showLegendKey val="0"/>
@@ -1768,6 +2090,8 @@
             <c:showCatName val="0"/>
             <c:showSerName val="0"/>
             <c:showPercent val="0"/>
+            <c:showBubbleSize val="1"/>
+            <c:showLeaderLines val="0"/>
           </c:dLbls>
           <c:cat>
             <c:strRef>
@@ -1778,10 +2102,10 @@
                   <c:v>CPU YUV</c:v>
                 </c:pt>
                 <c:pt idx="1">
-                  <c:v>GPU Tiled -YUV</c:v>
+                  <c:v>GPU YUV - Tiled</c:v>
                 </c:pt>
                 <c:pt idx="2">
-                  <c:v>GPU Naïve - YUV</c:v>
+                  <c:v>GPU YUV - Naïve</c:v>
                 </c:pt>
               </c:strCache>
             </c:strRef>
@@ -1793,25 +2117,46 @@
                 <c:formatCode>General</c:formatCode>
                 <c:ptCount val="3"/>
                 <c:pt idx="0">
-                  <c:v>516.847327333333</c:v>
+                  <c:v>123.095</c:v>
                 </c:pt>
                 <c:pt idx="1">
-                  <c:v>123.487617666667</c:v>
+                  <c:v>12.815744</c:v>
                 </c:pt>
                 <c:pt idx="2">
-                  <c:v>166.100108</c:v>
+                  <c:v>11.206944</c:v>
                 </c:pt>
               </c:numCache>
             </c:numRef>
           </c:val>
+          <c:extLst>
+            <c:ext xmlns:c14="http://schemas.microsoft.com/office/drawing/2007/8/2/chart" uri="{6F2FDCE9-48DA-4B69-8628-5D25D57E5C99}">
+              <c14:invertSolidFillFmt>
+                <c14:spPr xmlns:c14="http://schemas.microsoft.com/office/drawing/2007/8/2/chart">
+                  <a:solidFill>
+                    <a:srgbClr val="FFFFFF"/>
+                  </a:solidFill>
+                  <a:ln>
+                    <a:noFill/>
+                  </a:ln>
+                </c14:spPr>
+              </c14:invertSolidFillFmt>
+            </c:ext>
+          </c:extLst>
         </c:ser>
+        <c:dLbls>
+          <c:showLegendKey val="0"/>
+          <c:showVal val="0"/>
+          <c:showCatName val="0"/>
+          <c:showSerName val="0"/>
+          <c:showPercent val="0"/>
+          <c:showBubbleSize val="0"/>
+        </c:dLbls>
         <c:gapWidth val="150"/>
-        <c:overlap val="0"/>
-        <c:axId val="13730670"/>
-        <c:axId val="28909194"/>
+        <c:axId val="112381952"/>
+        <c:axId val="112383488"/>
       </c:barChart>
       <c:catAx>
-        <c:axId val="13730670"/>
+        <c:axId val="112381952"/>
         <c:scaling>
           <c:orientation val="minMax"/>
         </c:scaling>
@@ -1828,14 +2173,15 @@
             <a:round/>
           </a:ln>
         </c:spPr>
-        <c:crossAx val="28909194"/>
+        <c:crossAx val="112383488"/>
         <c:crosses val="autoZero"/>
         <c:auto val="1"/>
         <c:lblAlgn val="ctr"/>
         <c:lblOffset val="100"/>
+        <c:noMultiLvlLbl val="1"/>
       </c:catAx>
       <c:valAx>
-        <c:axId val="28909194"/>
+        <c:axId val="112383488"/>
         <c:scaling>
           <c:orientation val="minMax"/>
         </c:scaling>
@@ -1861,7 +2207,7 @@
                   <a:defRPr/>
                 </a:pPr>
                 <a:r>
-                  <a:rPr b="1" sz="1000">
+                  <a:rPr lang="en-CA" sz="1000" b="1">
                     <a:solidFill>
                       <a:srgbClr val="000000"/>
                     </a:solidFill>
@@ -1872,8 +2218,9 @@
               </a:p>
             </c:rich>
           </c:tx>
-          <c:layout/>
+          <c:overlay val="1"/>
         </c:title>
+        <c:numFmt formatCode="General" sourceLinked="1"/>
         <c:majorTickMark val="out"/>
         <c:minorTickMark val="none"/>
         <c:tickLblPos val="nextTo"/>
@@ -1885,12 +2232,13 @@
             <a:round/>
           </a:ln>
         </c:spPr>
-        <c:crossAx val="13730670"/>
+        <c:crossAx val="112381952"/>
         <c:crosses val="autoZero"/>
+        <c:crossBetween val="between"/>
       </c:valAx>
       <c:spPr>
         <a:solidFill>
-          <a:srgbClr val="ffffff"/>
+          <a:srgbClr val="FFFFFF"/>
         </a:solidFill>
         <a:ln>
           <a:noFill/>
@@ -1898,10 +2246,12 @@
       </c:spPr>
     </c:plotArea>
     <c:plotVisOnly val="1"/>
+    <c:dispBlanksAs val="zero"/>
+    <c:showDLblsOverMax val="1"/>
   </c:chart>
   <c:spPr>
     <a:solidFill>
-      <a:srgbClr val="ffffff"/>
+      <a:srgbClr val="FFFFFF"/>
     </a:solidFill>
     <a:ln>
       <a:noFill/>
@@ -1910,9 +2260,12 @@
 </c:chartSpace>
 </file>
 
-<file path=word/charts/chart7.xml><?xml version="1.0" encoding="utf-8"?>
+<file path=word/charts/chart4.xml><?xml version="1.0" encoding="utf-8"?>
 <c:chartSpace xmlns:c="http://schemas.openxmlformats.org/drawingml/2006/chart" xmlns:a="http://schemas.openxmlformats.org/drawingml/2006/main" xmlns:r="http://schemas.openxmlformats.org/officeDocument/2006/relationships">
-  <c:lang val="en-US"/>
+  <c:date1904 val="1"/>
+  <c:lang val="en-CA"/>
+  <c:roundedCorners val="1"/>
+  <c:style val="2"/>
   <c:chart>
     <c:title>
       <c:tx>
@@ -1924,24 +2277,26 @@
               <a:defRPr/>
             </a:pPr>
             <a:r>
-              <a:rPr b="1">
+              <a:rPr lang="en-CA" b="1">
                 <a:solidFill>
                   <a:srgbClr val="000000"/>
                 </a:solidFill>
                 <a:latin typeface="Calibri"/>
               </a:rPr>
-              <a:t>Coloured image processing (HSL)</a:t>
+              <a:t>GTX 675m (Fermi) Gray processing</a:t>
             </a:r>
           </a:p>
         </c:rich>
       </c:tx>
-      <c:layout/>
+      <c:overlay val="1"/>
     </c:title>
+    <c:autoTitleDeleted val="0"/>
     <c:plotArea>
       <c:layout/>
       <c:barChart>
         <c:barDir val="col"/>
         <c:grouping val="clustered"/>
+        <c:varyColors val="1"/>
         <c:ser>
           <c:idx val="0"/>
           <c:order val="0"/>
@@ -1950,20 +2305,18 @@
               <c:f>label 0</c:f>
               <c:strCache>
                 <c:ptCount val="1"/>
-                <c:pt idx="0">
-                  <c:v/>
-                </c:pt>
               </c:strCache>
             </c:strRef>
           </c:tx>
           <c:spPr>
             <a:solidFill>
-              <a:srgbClr val="4f81bd"/>
+              <a:srgbClr val="4F81BD"/>
             </a:solidFill>
             <a:ln>
               <a:noFill/>
             </a:ln>
           </c:spPr>
+          <c:invertIfNegative val="1"/>
           <c:dLbls>
             <c:dLblPos val="ctr"/>
             <c:showLegendKey val="0"/>
@@ -1971,6 +2324,8 @@
             <c:showCatName val="0"/>
             <c:showSerName val="0"/>
             <c:showPercent val="0"/>
+            <c:showBubbleSize val="1"/>
+            <c:showLeaderLines val="0"/>
           </c:dLbls>
           <c:cat>
             <c:strRef>
@@ -1978,13 +2333,13 @@
               <c:strCache>
                 <c:ptCount val="3"/>
                 <c:pt idx="0">
-                  <c:v>CPU HSL</c:v>
+                  <c:v>CPU</c:v>
                 </c:pt>
                 <c:pt idx="1">
-                  <c:v>GPU HSL - Tiled</c:v>
+                  <c:v>GPU Tiled</c:v>
                 </c:pt>
                 <c:pt idx="2">
-                  <c:v>GPU HSL - Naïve</c:v>
+                  <c:v>GPU Naive</c:v>
                 </c:pt>
               </c:strCache>
             </c:strRef>
@@ -1996,25 +2351,46 @@
                 <c:formatCode>General</c:formatCode>
                 <c:ptCount val="3"/>
                 <c:pt idx="0">
-                  <c:v>221.303</c:v>
+                  <c:v>62.268686000000002</c:v>
                 </c:pt>
                 <c:pt idx="1">
-                  <c:v>13.971776</c:v>
+                  <c:v>34.959755000000001</c:v>
                 </c:pt>
                 <c:pt idx="2">
-                  <c:v>12.911808</c:v>
+                  <c:v>72.355422666666698</c:v>
                 </c:pt>
               </c:numCache>
             </c:numRef>
           </c:val>
+          <c:extLst>
+            <c:ext xmlns:c14="http://schemas.microsoft.com/office/drawing/2007/8/2/chart" uri="{6F2FDCE9-48DA-4B69-8628-5D25D57E5C99}">
+              <c14:invertSolidFillFmt>
+                <c14:spPr xmlns:c14="http://schemas.microsoft.com/office/drawing/2007/8/2/chart">
+                  <a:solidFill>
+                    <a:srgbClr val="FFFFFF"/>
+                  </a:solidFill>
+                  <a:ln>
+                    <a:noFill/>
+                  </a:ln>
+                </c14:spPr>
+              </c14:invertSolidFillFmt>
+            </c:ext>
+          </c:extLst>
         </c:ser>
+        <c:dLbls>
+          <c:showLegendKey val="0"/>
+          <c:showVal val="0"/>
+          <c:showCatName val="0"/>
+          <c:showSerName val="0"/>
+          <c:showPercent val="0"/>
+          <c:showBubbleSize val="0"/>
+        </c:dLbls>
         <c:gapWidth val="150"/>
-        <c:overlap val="0"/>
-        <c:axId val="82639562"/>
-        <c:axId val="84454124"/>
+        <c:axId val="149755776"/>
+        <c:axId val="149757312"/>
       </c:barChart>
       <c:catAx>
-        <c:axId val="82639562"/>
+        <c:axId val="149755776"/>
         <c:scaling>
           <c:orientation val="minMax"/>
         </c:scaling>
@@ -2031,14 +2407,15 @@
             <a:round/>
           </a:ln>
         </c:spPr>
-        <c:crossAx val="84454124"/>
+        <c:crossAx val="149757312"/>
         <c:crosses val="autoZero"/>
         <c:auto val="1"/>
         <c:lblAlgn val="ctr"/>
         <c:lblOffset val="100"/>
+        <c:noMultiLvlLbl val="1"/>
       </c:catAx>
       <c:valAx>
-        <c:axId val="84454124"/>
+        <c:axId val="149757312"/>
         <c:scaling>
           <c:orientation val="minMax"/>
         </c:scaling>
@@ -2064,7 +2441,7 @@
                   <a:defRPr/>
                 </a:pPr>
                 <a:r>
-                  <a:rPr b="1" sz="1000">
+                  <a:rPr lang="en-CA" sz="1000" b="1">
                     <a:solidFill>
                       <a:srgbClr val="000000"/>
                     </a:solidFill>
@@ -2075,8 +2452,9 @@
               </a:p>
             </c:rich>
           </c:tx>
-          <c:layout/>
+          <c:overlay val="1"/>
         </c:title>
+        <c:numFmt formatCode="General" sourceLinked="1"/>
         <c:majorTickMark val="out"/>
         <c:minorTickMark val="none"/>
         <c:tickLblPos val="nextTo"/>
@@ -2088,12 +2466,13 @@
             <a:round/>
           </a:ln>
         </c:spPr>
-        <c:crossAx val="82639562"/>
+        <c:crossAx val="149755776"/>
         <c:crosses val="autoZero"/>
+        <c:crossBetween val="between"/>
       </c:valAx>
       <c:spPr>
         <a:solidFill>
-          <a:srgbClr val="ffffff"/>
+          <a:srgbClr val="FFFFFF"/>
         </a:solidFill>
         <a:ln>
           <a:noFill/>
@@ -2101,10 +2480,12 @@
       </c:spPr>
     </c:plotArea>
     <c:plotVisOnly val="1"/>
+    <c:dispBlanksAs val="zero"/>
+    <c:showDLblsOverMax val="1"/>
   </c:chart>
   <c:spPr>
     <a:solidFill>
-      <a:srgbClr val="ffffff"/>
+      <a:srgbClr val="FFFFFF"/>
     </a:solidFill>
     <a:ln>
       <a:noFill/>
@@ -2113,9 +2494,12 @@
 </c:chartSpace>
 </file>
 
-<file path=word/charts/chart8.xml><?xml version="1.0" encoding="utf-8"?>
+<file path=word/charts/chart5.xml><?xml version="1.0" encoding="utf-8"?>
 <c:chartSpace xmlns:c="http://schemas.openxmlformats.org/drawingml/2006/chart" xmlns:a="http://schemas.openxmlformats.org/drawingml/2006/main" xmlns:r="http://schemas.openxmlformats.org/officeDocument/2006/relationships">
-  <c:lang val="en-US"/>
+  <c:date1904 val="1"/>
+  <c:lang val="en-CA"/>
+  <c:roundedCorners val="1"/>
+  <c:style val="2"/>
   <c:chart>
     <c:title>
       <c:tx>
@@ -2127,24 +2511,26 @@
               <a:defRPr/>
             </a:pPr>
             <a:r>
-              <a:rPr b="1">
+              <a:rPr lang="en-CA" b="1">
                 <a:solidFill>
                   <a:srgbClr val="000000"/>
                 </a:solidFill>
                 <a:latin typeface="Calibri"/>
               </a:rPr>
-              <a:t>Gray image processing</a:t>
+              <a:t>GTX 675m (Fermi) Colour - HSL</a:t>
             </a:r>
           </a:p>
         </c:rich>
       </c:tx>
-      <c:layout/>
+      <c:overlay val="1"/>
     </c:title>
+    <c:autoTitleDeleted val="0"/>
     <c:plotArea>
       <c:layout/>
       <c:barChart>
         <c:barDir val="col"/>
         <c:grouping val="clustered"/>
+        <c:varyColors val="1"/>
         <c:ser>
           <c:idx val="0"/>
           <c:order val="0"/>
@@ -2153,20 +2539,18 @@
               <c:f>label 0</c:f>
               <c:strCache>
                 <c:ptCount val="1"/>
-                <c:pt idx="0">
-                  <c:v/>
-                </c:pt>
               </c:strCache>
             </c:strRef>
           </c:tx>
           <c:spPr>
             <a:solidFill>
-              <a:srgbClr val="4f81bd"/>
+              <a:srgbClr val="4F81BD"/>
             </a:solidFill>
             <a:ln>
               <a:noFill/>
             </a:ln>
           </c:spPr>
+          <c:invertIfNegative val="1"/>
           <c:dLbls>
             <c:dLblPos val="ctr"/>
             <c:showLegendKey val="0"/>
@@ -2174,6 +2558,8 @@
             <c:showCatName val="0"/>
             <c:showSerName val="0"/>
             <c:showPercent val="0"/>
+            <c:showBubbleSize val="1"/>
+            <c:showLeaderLines val="0"/>
           </c:dLbls>
           <c:cat>
             <c:strRef>
@@ -2181,13 +2567,13 @@
               <c:strCache>
                 <c:ptCount val="3"/>
                 <c:pt idx="0">
-                  <c:v>CPU Gray</c:v>
+                  <c:v>CPU HSL</c:v>
                 </c:pt>
                 <c:pt idx="1">
-                  <c:v>GPU Gray - Tiled</c:v>
+                  <c:v>GPU Tiled - HSL</c:v>
                 </c:pt>
                 <c:pt idx="2">
-                  <c:v>GPU Gray - Naïve</c:v>
+                  <c:v>GPU Naïve - HSL</c:v>
                 </c:pt>
               </c:strCache>
             </c:strRef>
@@ -2199,25 +2585,46 @@
                 <c:formatCode>General</c:formatCode>
                 <c:ptCount val="3"/>
                 <c:pt idx="0">
-                  <c:v>17.011</c:v>
+                  <c:v>1201.81427733333</c:v>
                 </c:pt>
                 <c:pt idx="1">
-                  <c:v>6.059424</c:v>
+                  <c:v>151.74037166666699</c:v>
                 </c:pt>
                 <c:pt idx="2">
-                  <c:v>4.859456</c:v>
+                  <c:v>200.801930666667</c:v>
                 </c:pt>
               </c:numCache>
             </c:numRef>
           </c:val>
+          <c:extLst>
+            <c:ext xmlns:c14="http://schemas.microsoft.com/office/drawing/2007/8/2/chart" uri="{6F2FDCE9-48DA-4B69-8628-5D25D57E5C99}">
+              <c14:invertSolidFillFmt>
+                <c14:spPr xmlns:c14="http://schemas.microsoft.com/office/drawing/2007/8/2/chart">
+                  <a:solidFill>
+                    <a:srgbClr val="FFFFFF"/>
+                  </a:solidFill>
+                  <a:ln>
+                    <a:noFill/>
+                  </a:ln>
+                </c14:spPr>
+              </c14:invertSolidFillFmt>
+            </c:ext>
+          </c:extLst>
         </c:ser>
+        <c:dLbls>
+          <c:showLegendKey val="0"/>
+          <c:showVal val="0"/>
+          <c:showCatName val="0"/>
+          <c:showSerName val="0"/>
+          <c:showPercent val="0"/>
+          <c:showBubbleSize val="0"/>
+        </c:dLbls>
         <c:gapWidth val="150"/>
-        <c:overlap val="0"/>
-        <c:axId val="76204939"/>
-        <c:axId val="1349069"/>
+        <c:axId val="149790720"/>
+        <c:axId val="149792256"/>
       </c:barChart>
       <c:catAx>
-        <c:axId val="76204939"/>
+        <c:axId val="149790720"/>
         <c:scaling>
           <c:orientation val="minMax"/>
         </c:scaling>
@@ -2234,14 +2641,15 @@
             <a:round/>
           </a:ln>
         </c:spPr>
-        <c:crossAx val="1349069"/>
+        <c:crossAx val="149792256"/>
         <c:crosses val="autoZero"/>
         <c:auto val="1"/>
         <c:lblAlgn val="ctr"/>
         <c:lblOffset val="100"/>
+        <c:noMultiLvlLbl val="1"/>
       </c:catAx>
       <c:valAx>
-        <c:axId val="1349069"/>
+        <c:axId val="149792256"/>
         <c:scaling>
           <c:orientation val="minMax"/>
         </c:scaling>
@@ -2267,7 +2675,7 @@
                   <a:defRPr/>
                 </a:pPr>
                 <a:r>
-                  <a:rPr b="1" sz="1000">
+                  <a:rPr lang="en-CA" sz="1000" b="1">
                     <a:solidFill>
                       <a:srgbClr val="000000"/>
                     </a:solidFill>
@@ -2278,8 +2686,9 @@
               </a:p>
             </c:rich>
           </c:tx>
-          <c:layout/>
+          <c:overlay val="1"/>
         </c:title>
+        <c:numFmt formatCode="General" sourceLinked="1"/>
         <c:majorTickMark val="out"/>
         <c:minorTickMark val="none"/>
         <c:tickLblPos val="nextTo"/>
@@ -2291,12 +2700,13 @@
             <a:round/>
           </a:ln>
         </c:spPr>
-        <c:crossAx val="76204939"/>
+        <c:crossAx val="149790720"/>
         <c:crosses val="autoZero"/>
+        <c:crossBetween val="between"/>
       </c:valAx>
       <c:spPr>
         <a:solidFill>
-          <a:srgbClr val="ffffff"/>
+          <a:srgbClr val="FFFFFF"/>
         </a:solidFill>
         <a:ln>
           <a:noFill/>
@@ -2304,10 +2714,12 @@
       </c:spPr>
     </c:plotArea>
     <c:plotVisOnly val="1"/>
+    <c:dispBlanksAs val="zero"/>
+    <c:showDLblsOverMax val="1"/>
   </c:chart>
   <c:spPr>
     <a:solidFill>
-      <a:srgbClr val="ffffff"/>
+      <a:srgbClr val="FFFFFF"/>
     </a:solidFill>
     <a:ln>
       <a:noFill/>
@@ -2316,9 +2728,12 @@
 </c:chartSpace>
 </file>
 
-<file path=word/charts/chart9.xml><?xml version="1.0" encoding="utf-8"?>
+<file path=word/charts/chart6.xml><?xml version="1.0" encoding="utf-8"?>
 <c:chartSpace xmlns:c="http://schemas.openxmlformats.org/drawingml/2006/chart" xmlns:a="http://schemas.openxmlformats.org/drawingml/2006/main" xmlns:r="http://schemas.openxmlformats.org/officeDocument/2006/relationships">
-  <c:lang val="en-US"/>
+  <c:date1904 val="1"/>
+  <c:lang val="en-CA"/>
+  <c:roundedCorners val="1"/>
+  <c:style val="2"/>
   <c:chart>
     <c:title>
       <c:tx>
@@ -2330,24 +2745,26 @@
               <a:defRPr/>
             </a:pPr>
             <a:r>
-              <a:rPr b="1">
+              <a:rPr lang="en-CA" b="1">
                 <a:solidFill>
                   <a:srgbClr val="000000"/>
                 </a:solidFill>
                 <a:latin typeface="Calibri"/>
               </a:rPr>
-              <a:t>Coloured image processing (YUV)</a:t>
+              <a:t>GTX 675m (Fermi) Colour - YUV</a:t>
             </a:r>
           </a:p>
         </c:rich>
       </c:tx>
-      <c:layout/>
+      <c:overlay val="1"/>
     </c:title>
+    <c:autoTitleDeleted val="0"/>
     <c:plotArea>
       <c:layout/>
       <c:barChart>
         <c:barDir val="col"/>
         <c:grouping val="clustered"/>
+        <c:varyColors val="1"/>
         <c:ser>
           <c:idx val="0"/>
           <c:order val="0"/>
@@ -2356,20 +2773,18 @@
               <c:f>label 0</c:f>
               <c:strCache>
                 <c:ptCount val="1"/>
-                <c:pt idx="0">
-                  <c:v/>
-                </c:pt>
               </c:strCache>
             </c:strRef>
           </c:tx>
           <c:spPr>
             <a:solidFill>
-              <a:srgbClr val="4f81bd"/>
+              <a:srgbClr val="4F81BD"/>
             </a:solidFill>
             <a:ln>
               <a:noFill/>
             </a:ln>
           </c:spPr>
+          <c:invertIfNegative val="1"/>
           <c:dLbls>
             <c:dLblPos val="ctr"/>
             <c:showLegendKey val="0"/>
@@ -2377,6 +2792,8 @@
             <c:showCatName val="0"/>
             <c:showSerName val="0"/>
             <c:showPercent val="0"/>
+            <c:showBubbleSize val="1"/>
+            <c:showLeaderLines val="0"/>
           </c:dLbls>
           <c:cat>
             <c:strRef>
@@ -2387,10 +2804,10 @@
                   <c:v>CPU YUV</c:v>
                 </c:pt>
                 <c:pt idx="1">
-                  <c:v>GPU YUV - Tiled</c:v>
+                  <c:v>GPU Tiled -YUV</c:v>
                 </c:pt>
                 <c:pt idx="2">
-                  <c:v>GPU YUV - Naïve</c:v>
+                  <c:v>GPU Naïve - YUV</c:v>
                 </c:pt>
               </c:strCache>
             </c:strRef>
@@ -2402,25 +2819,46 @@
                 <c:formatCode>General</c:formatCode>
                 <c:ptCount val="3"/>
                 <c:pt idx="0">
-                  <c:v>123.095</c:v>
+                  <c:v>516.84732733333306</c:v>
                 </c:pt>
                 <c:pt idx="1">
-                  <c:v>12.815744</c:v>
+                  <c:v>123.48761766666701</c:v>
                 </c:pt>
                 <c:pt idx="2">
-                  <c:v>11.206944</c:v>
+                  <c:v>166.10010800000001</c:v>
                 </c:pt>
               </c:numCache>
             </c:numRef>
           </c:val>
+          <c:extLst>
+            <c:ext xmlns:c14="http://schemas.microsoft.com/office/drawing/2007/8/2/chart" uri="{6F2FDCE9-48DA-4B69-8628-5D25D57E5C99}">
+              <c14:invertSolidFillFmt>
+                <c14:spPr xmlns:c14="http://schemas.microsoft.com/office/drawing/2007/8/2/chart">
+                  <a:solidFill>
+                    <a:srgbClr val="FFFFFF"/>
+                  </a:solidFill>
+                  <a:ln>
+                    <a:noFill/>
+                  </a:ln>
+                </c14:spPr>
+              </c14:invertSolidFillFmt>
+            </c:ext>
+          </c:extLst>
         </c:ser>
+        <c:dLbls>
+          <c:showLegendKey val="0"/>
+          <c:showVal val="0"/>
+          <c:showCatName val="0"/>
+          <c:showSerName val="0"/>
+          <c:showPercent val="0"/>
+          <c:showBubbleSize val="0"/>
+        </c:dLbls>
         <c:gapWidth val="150"/>
-        <c:overlap val="0"/>
-        <c:axId val="96314628"/>
-        <c:axId val="76318238"/>
+        <c:axId val="117909376"/>
+        <c:axId val="117910912"/>
       </c:barChart>
       <c:catAx>
-        <c:axId val="96314628"/>
+        <c:axId val="117909376"/>
         <c:scaling>
           <c:orientation val="minMax"/>
         </c:scaling>
@@ -2437,14 +2875,15 @@
             <a:round/>
           </a:ln>
         </c:spPr>
-        <c:crossAx val="76318238"/>
+        <c:crossAx val="117910912"/>
         <c:crosses val="autoZero"/>
         <c:auto val="1"/>
         <c:lblAlgn val="ctr"/>
         <c:lblOffset val="100"/>
+        <c:noMultiLvlLbl val="1"/>
       </c:catAx>
       <c:valAx>
-        <c:axId val="76318238"/>
+        <c:axId val="117910912"/>
         <c:scaling>
           <c:orientation val="minMax"/>
         </c:scaling>
@@ -2470,7 +2909,7 @@
                   <a:defRPr/>
                 </a:pPr>
                 <a:r>
-                  <a:rPr b="1" sz="1000">
+                  <a:rPr lang="en-CA" sz="1000" b="1">
                     <a:solidFill>
                       <a:srgbClr val="000000"/>
                     </a:solidFill>
@@ -2481,8 +2920,9 @@
               </a:p>
             </c:rich>
           </c:tx>
-          <c:layout/>
+          <c:overlay val="1"/>
         </c:title>
+        <c:numFmt formatCode="General" sourceLinked="1"/>
         <c:majorTickMark val="out"/>
         <c:minorTickMark val="none"/>
         <c:tickLblPos val="nextTo"/>
@@ -2494,12 +2934,13 @@
             <a:round/>
           </a:ln>
         </c:spPr>
-        <c:crossAx val="96314628"/>
+        <c:crossAx val="117909376"/>
         <c:crosses val="autoZero"/>
+        <c:crossBetween val="between"/>
       </c:valAx>
       <c:spPr>
         <a:solidFill>
-          <a:srgbClr val="ffffff"/>
+          <a:srgbClr val="FFFFFF"/>
         </a:solidFill>
         <a:ln>
           <a:noFill/>
@@ -2507,10 +2948,12 @@
       </c:spPr>
     </c:plotArea>
     <c:plotVisOnly val="1"/>
+    <c:dispBlanksAs val="zero"/>
+    <c:showDLblsOverMax val="1"/>
   </c:chart>
   <c:spPr>
     <a:solidFill>
-      <a:srgbClr val="ffffff"/>
+      <a:srgbClr val="FFFFFF"/>
     </a:solidFill>
     <a:ln>
       <a:noFill/>
@@ -2809,7 +3252,7 @@
 </file>
 
 <file path=customXml/itemProps1.xml><?xml version="1.0" encoding="utf-8"?>
-<ds:datastoreItem xmlns:ds="http://schemas.openxmlformats.org/officeDocument/2006/customXml" ds:itemID="{82D07D30-BC5D-464B-9914-C724AC52318C}">
+<ds:datastoreItem xmlns:ds="http://schemas.openxmlformats.org/officeDocument/2006/customXml" ds:itemID="{A5D8E6F0-66B0-406B-87AC-DA99CDC67870}">
   <ds:schemaRefs>
     <ds:schemaRef ds:uri="http://schemas.openxmlformats.org/officeDocument/2006/bibliography"/>
   </ds:schemaRefs>

</xml_diff>